<commit_message>
Cambio en el plan de pruebas
</commit_message>
<xml_diff>
--- a/Docs/Test Plans/US-500955-Filtrar_por_tipo_de_combustible-TestPlan.docx
+++ b/Docs/Test Plans/US-500955-Filtrar_por_tipo_de_combustible-TestPlan.docx
@@ -2806,6 +2806,164 @@
           </w:p>
         </w:tc>
       </w:tr>
+      <w:tr>
+        <w:trPr>
+          <w:trHeight w:val="276"/>
+          <w:jc w:val="center"/>
+        </w:trPr>
+        <w:tc>
+          <w:tcPr>
+            <w:tcW w:w="1441" w:type="dxa"/>
+            <w:tcBorders>
+              <w:top w:val="single" w:sz="4" w:space="0" w:color="auto"/>
+              <w:left w:val="single" w:sz="4" w:space="0" w:color="auto"/>
+              <w:bottom w:val="single" w:sz="4" w:space="0" w:color="auto"/>
+              <w:right w:val="single" w:sz="4" w:space="0" w:color="auto"/>
+            </w:tcBorders>
+          </w:tcPr>
+          <w:p>
+            <w:pPr>
+              <w:spacing w:after="100" w:afterAutospacing="1"/>
+              <w:rPr>
+                <w:color w:val="000000"/>
+              </w:rPr>
+            </w:pPr>
+            <w:r>
+              <w:rPr>
+                <w:color w:val="000000"/>
+              </w:rPr>
+              <w:t>UI.9</w:t>
+            </w:r>
+          </w:p>
+        </w:tc>
+        <w:tc>
+          <w:tcPr>
+            <w:tcW w:w="3373" w:type="dxa"/>
+            <w:tcBorders>
+              <w:top w:val="single" w:sz="4" w:space="0" w:color="auto"/>
+              <w:left w:val="single" w:sz="4" w:space="0" w:color="auto"/>
+              <w:bottom w:val="single" w:sz="4" w:space="0" w:color="auto"/>
+              <w:right w:val="single" w:sz="4" w:space="0" w:color="auto"/>
+            </w:tcBorders>
+          </w:tcPr>
+          <w:p>
+            <w:pPr>
+              <w:spacing w:after="100" w:afterAutospacing="1"/>
+              <w:rPr>
+                <w:color w:val="000000"/>
+              </w:rPr>
+            </w:pPr>
+            <w:proofErr w:type="spellStart"/>
+            <w:r>
+              <w:rPr>
+                <w:color w:val="000000"/>
+              </w:rPr>
+              <w:t>TipoCombustibleOrden</w:t>
+            </w:r>
+            <w:proofErr w:type="spellEnd"/>
+            <w:r>
+              <w:rPr>
+                <w:color w:val="000000"/>
+              </w:rPr>
+              <w:t xml:space="preserve"> = Gasolina 95 E5 &amp;&amp; Orden = ASC &amp;&amp; </w:t>
+            </w:r>
+            <w:proofErr w:type="spellStart"/>
+            <w:r>
+              <w:rPr>
+                <w:color w:val="000000"/>
+              </w:rPr>
+              <w:t>TipoCombustible</w:t>
+            </w:r>
+            <w:proofErr w:type="spellEnd"/>
+            <w:r>
+              <w:rPr>
+                <w:color w:val="000000"/>
+              </w:rPr>
+              <w:t xml:space="preserve"> = </w:t>
+            </w:r>
+            <w:proofErr w:type="spellStart"/>
+            <w:r>
+              <w:rPr>
+                <w:color w:val="000000"/>
+              </w:rPr>
+              <w:t>Gasoleo</w:t>
+            </w:r>
+            <w:proofErr w:type="spellEnd"/>
+            <w:r>
+              <w:rPr>
+                <w:color w:val="000000"/>
+              </w:rPr>
+              <w:t xml:space="preserve"> A</w:t>
+            </w:r>
+          </w:p>
+        </w:tc>
+        <w:tc>
+          <w:tcPr>
+            <w:tcW w:w="3826" w:type="dxa"/>
+            <w:tcBorders>
+              <w:top w:val="single" w:sz="4" w:space="0" w:color="auto"/>
+              <w:left w:val="single" w:sz="4" w:space="0" w:color="auto"/>
+              <w:bottom w:val="single" w:sz="4" w:space="0" w:color="auto"/>
+              <w:right w:val="single" w:sz="4" w:space="0" w:color="auto"/>
+            </w:tcBorders>
+          </w:tcPr>
+          <w:p>
+            <w:pPr>
+              <w:spacing w:after="100" w:afterAutospacing="1"/>
+              <w:rPr>
+                <w:color w:val="000000"/>
+              </w:rPr>
+            </w:pPr>
+            <w:r>
+              <w:rPr>
+                <w:color w:val="000000"/>
+              </w:rPr>
+              <w:t xml:space="preserve">{ </w:t>
+            </w:r>
+            <w:r>
+              <w:rPr>
+                <w:b/>
+                <w:bCs/>
+                <w:color w:val="000000"/>
+              </w:rPr>
+              <w:t>PETRONOR, PETRONOR V2, GALP</w:t>
+            </w:r>
+            <w:r>
+              <w:rPr>
+                <w:color w:val="000000"/>
+              </w:rPr>
+              <w:t>, REPSOL, CEPSA, REDETRANS }</w:t>
+            </w:r>
+            <w:r>
+              <w:rPr>
+                <w:color w:val="000000"/>
+              </w:rPr>
+              <w:br/>
+              <w:t xml:space="preserve">Las 3 seleccionadas en negrita, pueden ir ordenadas bajo cualquier combinación entre ellas. </w:t>
+            </w:r>
+            <w:r>
+              <w:rPr>
+                <w:color w:val="000000"/>
+              </w:rPr>
+              <w:br/>
+            </w:r>
+            <w:proofErr w:type="spellStart"/>
+            <w:r>
+              <w:rPr>
+                <w:color w:val="000000"/>
+              </w:rPr>
+              <w:t>Toast</w:t>
+            </w:r>
+            <w:proofErr w:type="spellEnd"/>
+            <w:r>
+              <w:rPr>
+                <w:color w:val="000000"/>
+              </w:rPr>
+              <w:t>: “Se ha reestablecido el filtro debido a una colisión del tipo con la ordenación”</w:t>
+            </w:r>
+          </w:p>
+        </w:tc>
+      </w:tr>
     </w:tbl>
     <w:p>
       <w:pPr>
@@ -3525,15 +3683,9 @@
           <w:kern w:val="0"/>
           <w14:ligatures w14:val="none"/>
         </w:rPr>
-        <w:t>&lt;Gasolinera&gt;</w:t>
-      </w:r>
-    </w:p>
-    <w:p>
-      <w:pPr>
-        <w:spacing w:after="100" w:afterAutospacing="1" w:line="276" w:lineRule="auto"/>
-        <w:ind w:left="360"/>
-        <w:contextualSpacing/>
-        <w:jc w:val="both"/>
+        <w:t>&lt;Gasolinera</w:t>
+      </w:r>
+      <w:r>
         <w:rPr>
           <w:rFonts w:ascii="Calibri" w:eastAsia="Calibri" w:hAnsi="Calibri" w:cs="Times New Roman"/>
           <w:b/>
@@ -3541,67 +3693,8 @@
           <w:kern w:val="0"/>
           <w14:ligatures w14:val="none"/>
         </w:rPr>
-      </w:pPr>
-    </w:p>
-    <w:p>
-      <w:pPr>
-        <w:spacing w:after="100" w:afterAutospacing="1" w:line="276" w:lineRule="auto"/>
-        <w:ind w:left="360"/>
-        <w:contextualSpacing/>
-        <w:jc w:val="both"/>
-        <w:rPr>
-          <w:rFonts w:ascii="Calibri" w:eastAsia="Calibri" w:hAnsi="Calibri" w:cs="Times New Roman"/>
-          <w:b/>
-          <w:bCs/>
-          <w:kern w:val="0"/>
-          <w14:ligatures w14:val="none"/>
-        </w:rPr>
-      </w:pPr>
-    </w:p>
-    <w:p>
-      <w:pPr>
-        <w:spacing w:after="100" w:afterAutospacing="1" w:line="276" w:lineRule="auto"/>
-        <w:ind w:left="360"/>
-        <w:contextualSpacing/>
-        <w:jc w:val="both"/>
-        <w:rPr>
-          <w:rFonts w:ascii="Calibri" w:eastAsia="Calibri" w:hAnsi="Calibri" w:cs="Times New Roman"/>
-          <w:b/>
-          <w:bCs/>
-          <w:kern w:val="0"/>
-          <w14:ligatures w14:val="none"/>
-        </w:rPr>
-      </w:pPr>
-    </w:p>
-    <w:p>
-      <w:pPr>
-        <w:spacing w:after="100" w:afterAutospacing="1" w:line="276" w:lineRule="auto"/>
-        <w:ind w:left="360"/>
-        <w:contextualSpacing/>
-        <w:jc w:val="both"/>
-        <w:rPr>
-          <w:rFonts w:ascii="Calibri" w:eastAsia="Calibri" w:hAnsi="Calibri" w:cs="Times New Roman"/>
-          <w:b/>
-          <w:bCs/>
-          <w:kern w:val="0"/>
-          <w14:ligatures w14:val="none"/>
-        </w:rPr>
-      </w:pPr>
-    </w:p>
-    <w:p>
-      <w:pPr>
-        <w:spacing w:after="100" w:afterAutospacing="1" w:line="276" w:lineRule="auto"/>
-        <w:ind w:left="360"/>
-        <w:contextualSpacing/>
-        <w:jc w:val="both"/>
-        <w:rPr>
-          <w:rFonts w:ascii="Calibri" w:eastAsia="Calibri" w:hAnsi="Calibri" w:cs="Times New Roman"/>
-          <w:b/>
-          <w:bCs/>
-          <w:kern w:val="0"/>
-          <w14:ligatures w14:val="none"/>
-        </w:rPr>
-      </w:pPr>
+        <w:t>&gt;</w:t>
+      </w:r>
     </w:p>
     <w:p>
       <w:pPr>
@@ -3644,7 +3737,6 @@
               <w:jc w:val="center"/>
             </w:pPr>
             <w:r>
-              <w:lastRenderedPageBreak/>
               <w:t>Identificador</w:t>
             </w:r>
           </w:p>
@@ -5347,6 +5439,7 @@
         <w:rPr>
           <w:rStyle w:val="nfasisintenso"/>
         </w:rPr>
+        <w:lastRenderedPageBreak/>
         <w:t xml:space="preserve">TABLA </w:t>
       </w:r>
       <w:r>
@@ -5420,7 +5513,6 @@
           <w:u w:val="single"/>
           <w14:ligatures w14:val="none"/>
         </w:rPr>
-        <w:lastRenderedPageBreak/>
         <w:t>PRUEBAS DE INTEGRACIÓN</w:t>
       </w:r>
     </w:p>

</xml_diff>

<commit_message>
tests: end unit test and almost integration with fixme
</commit_message>
<xml_diff>
--- a/Docs/Test Plans/US-500955-Filtrar_por_tipo_de_combustible-TestPlan.docx
+++ b/Docs/Test Plans/US-500955-Filtrar_por_tipo_de_combustible-TestPlan.docx
@@ -1797,11 +1797,19 @@
                 <w:color w:val="000000"/>
               </w:rPr>
             </w:pPr>
-            <w:r>
-              <w:rPr>
-                <w:color w:val="000000"/>
-              </w:rPr>
-              <w:t>{ CEPSA, REPSOL, PETRONOR, PETRONOR V2, GALP} y</w:t>
+            <w:proofErr w:type="gramStart"/>
+            <w:r>
+              <w:rPr>
+                <w:color w:val="000000"/>
+              </w:rPr>
+              <w:t>{ CEPSA</w:t>
+            </w:r>
+            <w:proofErr w:type="gramEnd"/>
+            <w:r>
+              <w:rPr>
+                <w:color w:val="000000"/>
+              </w:rPr>
+              <w:t>, REPSOL, PETRONOR, PETRONOR V2, GALP} y</w:t>
             </w:r>
             <w:r>
               <w:rPr>
@@ -1952,11 +1960,19 @@
                 <w:color w:val="000000"/>
               </w:rPr>
             </w:pPr>
-            <w:r>
-              <w:rPr>
-                <w:color w:val="000000"/>
-              </w:rPr>
-              <w:t xml:space="preserve">{ CEPSA, REPSOL, PETRONOR, PETRONOR V2} </w:t>
+            <w:proofErr w:type="gramStart"/>
+            <w:r>
+              <w:rPr>
+                <w:color w:val="000000"/>
+              </w:rPr>
+              <w:t>{ CEPSA</w:t>
+            </w:r>
+            <w:proofErr w:type="gramEnd"/>
+            <w:r>
+              <w:rPr>
+                <w:color w:val="000000"/>
+              </w:rPr>
+              <w:t xml:space="preserve">, REPSOL, PETRONOR, PETRONOR V2} </w:t>
             </w:r>
             <w:r>
               <w:rPr>
@@ -2381,11 +2397,19 @@
                 <w:color w:val="000000"/>
               </w:rPr>
             </w:pPr>
-            <w:r>
-              <w:rPr>
-                <w:color w:val="000000"/>
-              </w:rPr>
-              <w:t>{ CEPSA, REPSOL, PETRONOR, PETRONOR V2, GALP}.</w:t>
+            <w:proofErr w:type="gramStart"/>
+            <w:r>
+              <w:rPr>
+                <w:color w:val="000000"/>
+              </w:rPr>
+              <w:t>{ CEPSA</w:t>
+            </w:r>
+            <w:proofErr w:type="gramEnd"/>
+            <w:r>
+              <w:rPr>
+                <w:color w:val="000000"/>
+              </w:rPr>
+              <w:t>, REPSOL, PETRONOR, PETRONOR V2, GALP}.</w:t>
             </w:r>
           </w:p>
         </w:tc>
@@ -2471,11 +2495,19 @@
                 <w:color w:val="000000"/>
               </w:rPr>
             </w:pPr>
-            <w:r>
-              <w:rPr>
-                <w:color w:val="000000"/>
-              </w:rPr>
-              <w:t xml:space="preserve">{ CEPSA, REPSOL, PETRONOR, PETRONOR V2} y </w:t>
+            <w:proofErr w:type="gramStart"/>
+            <w:r>
+              <w:rPr>
+                <w:color w:val="000000"/>
+              </w:rPr>
+              <w:t>{ CEPSA</w:t>
+            </w:r>
+            <w:proofErr w:type="gramEnd"/>
+            <w:r>
+              <w:rPr>
+                <w:color w:val="000000"/>
+              </w:rPr>
+              <w:t xml:space="preserve">, REPSOL, PETRONOR, PETRONOR V2} y </w:t>
             </w:r>
             <w:proofErr w:type="spellStart"/>
             <w:r>
@@ -2914,6 +2946,7 @@
                 <w:color w:val="000000"/>
               </w:rPr>
             </w:pPr>
+            <w:proofErr w:type="gramStart"/>
             <w:r>
               <w:rPr>
                 <w:color w:val="000000"/>
@@ -2926,7 +2959,16 @@
                 <w:bCs/>
                 <w:color w:val="000000"/>
               </w:rPr>
-              <w:t>PETRONOR, PETRONOR V2, GALP</w:t>
+              <w:t>PETRONOR</w:t>
+            </w:r>
+            <w:proofErr w:type="gramEnd"/>
+            <w:r>
+              <w:rPr>
+                <w:b/>
+                <w:bCs/>
+                <w:color w:val="000000"/>
+              </w:rPr>
+              <w:t>, PETRONOR V2, GALP</w:t>
             </w:r>
             <w:r>
               <w:rPr>
@@ -3192,7 +3234,27 @@
           <w:lang w:val="en-US"/>
           <w14:ligatures w14:val="none"/>
         </w:rPr>
-        <w:t>List&lt;FuelType&gt;</w:t>
+        <w:t>List&lt;</w:t>
+      </w:r>
+      <w:proofErr w:type="spellStart"/>
+      <w:r>
+        <w:rPr>
+          <w:rFonts w:ascii="Calibri" w:eastAsia="Calibri" w:hAnsi="Calibri" w:cs="Times New Roman"/>
+          <w:kern w:val="0"/>
+          <w:lang w:val="en-US"/>
+          <w14:ligatures w14:val="none"/>
+        </w:rPr>
+        <w:t>FuelType</w:t>
+      </w:r>
+      <w:proofErr w:type="spellEnd"/>
+      <w:r>
+        <w:rPr>
+          <w:rFonts w:ascii="Calibri" w:eastAsia="Calibri" w:hAnsi="Calibri" w:cs="Times New Roman"/>
+          <w:kern w:val="0"/>
+          <w:lang w:val="en-US"/>
+          <w14:ligatures w14:val="none"/>
+        </w:rPr>
+        <w:t>&gt;</w:t>
       </w:r>
       <w:r>
         <w:rPr>
@@ -3248,6 +3310,7 @@
         <w:t xml:space="preserve">Método </w:t>
       </w:r>
       <w:proofErr w:type="spellStart"/>
+      <w:proofErr w:type="gramStart"/>
       <w:r>
         <w:rPr>
           <w:rFonts w:ascii="Calibri" w:eastAsia="Calibri" w:hAnsi="Calibri" w:cs="Times New Roman"/>
@@ -3263,7 +3326,16 @@
           <w:kern w:val="0"/>
           <w14:ligatures w14:val="none"/>
         </w:rPr>
-        <w:t xml:space="preserve">(): </w:t>
+        <w:t>(</w:t>
+      </w:r>
+      <w:proofErr w:type="gramEnd"/>
+      <w:r>
+        <w:rPr>
+          <w:rFonts w:ascii="Calibri" w:eastAsia="Calibri" w:hAnsi="Calibri" w:cs="Times New Roman"/>
+          <w:kern w:val="0"/>
+          <w14:ligatures w14:val="none"/>
+        </w:rPr>
+        <w:t xml:space="preserve">): </w:t>
       </w:r>
       <w:r>
         <w:rPr>
@@ -3272,7 +3344,27 @@
           <w:lang w:val="en-US"/>
           <w14:ligatures w14:val="none"/>
         </w:rPr>
-        <w:t>List&lt;FuelType&gt;</w:t>
+        <w:t>List&lt;</w:t>
+      </w:r>
+      <w:proofErr w:type="spellStart"/>
+      <w:r>
+        <w:rPr>
+          <w:rFonts w:ascii="Calibri" w:eastAsia="Calibri" w:hAnsi="Calibri" w:cs="Times New Roman"/>
+          <w:kern w:val="0"/>
+          <w:lang w:val="en-US"/>
+          <w14:ligatures w14:val="none"/>
+        </w:rPr>
+        <w:t>FuelType</w:t>
+      </w:r>
+      <w:proofErr w:type="spellEnd"/>
+      <w:r>
+        <w:rPr>
+          <w:rFonts w:ascii="Calibri" w:eastAsia="Calibri" w:hAnsi="Calibri" w:cs="Times New Roman"/>
+          <w:kern w:val="0"/>
+          <w:lang w:val="en-US"/>
+          <w14:ligatures w14:val="none"/>
+        </w:rPr>
+        <w:t>&gt;</w:t>
       </w:r>
     </w:p>
     <w:p>
@@ -3299,6 +3391,7 @@
         <w:t xml:space="preserve">Método </w:t>
       </w:r>
       <w:proofErr w:type="spellStart"/>
+      <w:proofErr w:type="gramStart"/>
       <w:r>
         <w:rPr>
           <w:rFonts w:ascii="Calibri" w:eastAsia="Calibri" w:hAnsi="Calibri" w:cs="Times New Roman"/>
@@ -3314,7 +3407,16 @@
           <w:kern w:val="0"/>
           <w14:ligatures w14:val="none"/>
         </w:rPr>
-        <w:t xml:space="preserve">( g : Gasolinera ) : </w:t>
+        <w:t>( g</w:t>
+      </w:r>
+      <w:proofErr w:type="gramEnd"/>
+      <w:r>
+        <w:rPr>
+          <w:rFonts w:ascii="Calibri" w:eastAsia="Calibri" w:hAnsi="Calibri" w:cs="Times New Roman"/>
+          <w:kern w:val="0"/>
+          <w14:ligatures w14:val="none"/>
+        </w:rPr>
+        <w:t xml:space="preserve"> : Gasolinera ) : </w:t>
       </w:r>
       <w:proofErr w:type="spellStart"/>
       <w:r>
@@ -3351,6 +3453,7 @@
         <w:t xml:space="preserve">Método </w:t>
       </w:r>
       <w:proofErr w:type="spellStart"/>
+      <w:proofErr w:type="gramStart"/>
       <w:r>
         <w:rPr>
           <w:rFonts w:ascii="Calibri" w:eastAsia="Calibri" w:hAnsi="Calibri" w:cs="Times New Roman"/>
@@ -3366,7 +3469,16 @@
           <w:kern w:val="0"/>
           <w14:ligatures w14:val="none"/>
         </w:rPr>
-        <w:t>( g :</w:t>
+        <w:t>( g</w:t>
+      </w:r>
+      <w:proofErr w:type="gramEnd"/>
+      <w:r>
+        <w:rPr>
+          <w:rFonts w:ascii="Calibri" w:eastAsia="Calibri" w:hAnsi="Calibri" w:cs="Times New Roman"/>
+          <w:kern w:val="0"/>
+          <w14:ligatures w14:val="none"/>
+        </w:rPr>
+        <w:t xml:space="preserve"> :</w:t>
       </w:r>
       <w:proofErr w:type="spellStart"/>
       <w:r>
@@ -3539,6 +3651,7 @@
         <w:t xml:space="preserve">Método </w:t>
       </w:r>
       <w:proofErr w:type="spellStart"/>
+      <w:proofErr w:type="gramStart"/>
       <w:r>
         <w:rPr>
           <w:rFonts w:ascii="Calibri" w:eastAsia="Calibri" w:hAnsi="Calibri" w:cs="Times New Roman"/>
@@ -3554,7 +3667,16 @@
           <w:kern w:val="0"/>
           <w14:ligatures w14:val="none"/>
         </w:rPr>
-        <w:t>() :</w:t>
+        <w:t>(</w:t>
+      </w:r>
+      <w:proofErr w:type="gramEnd"/>
+      <w:r>
+        <w:rPr>
+          <w:rFonts w:ascii="Calibri" w:eastAsia="Calibri" w:hAnsi="Calibri" w:cs="Times New Roman"/>
+          <w:kern w:val="0"/>
+          <w14:ligatures w14:val="none"/>
+        </w:rPr>
+        <w:t>) :</w:t>
       </w:r>
       <w:r>
         <w:rPr>
@@ -3591,7 +3713,6 @@
     <w:p>
       <w:pPr>
         <w:spacing w:after="100" w:afterAutospacing="1" w:line="276" w:lineRule="auto"/>
-        <w:ind w:left="360"/>
         <w:contextualSpacing/>
         <w:jc w:val="both"/>
         <w:rPr>
@@ -3620,6 +3741,7 @@
         <w:t xml:space="preserve">método </w:t>
       </w:r>
       <w:proofErr w:type="spellStart"/>
+      <w:proofErr w:type="gramStart"/>
       <w:r>
         <w:rPr>
           <w:rFonts w:ascii="Calibri" w:eastAsia="Calibri" w:hAnsi="Calibri" w:cs="Times New Roman"/>
@@ -3639,7 +3761,18 @@
           <w:kern w:val="0"/>
           <w14:ligatures w14:val="none"/>
         </w:rPr>
-        <w:t>( g :</w:t>
+        <w:t>( g</w:t>
+      </w:r>
+      <w:proofErr w:type="gramEnd"/>
+      <w:r>
+        <w:rPr>
+          <w:rFonts w:ascii="Calibri" w:eastAsia="Calibri" w:hAnsi="Calibri" w:cs="Times New Roman"/>
+          <w:b/>
+          <w:bCs/>
+          <w:kern w:val="0"/>
+          <w14:ligatures w14:val="none"/>
+        </w:rPr>
+        <w:t xml:space="preserve"> :</w:t>
       </w:r>
       <w:proofErr w:type="spellStart"/>
       <w:r>
@@ -3818,6 +3951,7 @@
             <w:r>
               <w:t>CEPSA, REPSOL, PETRONOR, PETRONOR V2, REDETRANS, GALP</w:t>
             </w:r>
+            <w:proofErr w:type="gramStart"/>
             <w:r>
               <w:t>]</w:t>
             </w:r>
@@ -3827,6 +3961,7 @@
             <w:r>
               <w:t>;</w:t>
             </w:r>
+            <w:proofErr w:type="gramEnd"/>
             <w:r>
               <w:br/>
             </w:r>
@@ -3930,8 +4065,13 @@
             </w:r>
             <w:proofErr w:type="spellEnd"/>
             <w:r>
-              <w:t>&lt;Gasolinera&gt; = [CEPSA, REPSOL, PETRONOR, PETRONOR V2, REDETRANS, GALP] ;</w:t>
-            </w:r>
+              <w:t>&lt;Gasolinera&gt; = [CEPSA, REPSOL, PETRONOR, PETRONOR V2, REDETRANS, GALP</w:t>
+            </w:r>
+            <w:proofErr w:type="gramStart"/>
+            <w:r>
+              <w:t>] ;</w:t>
+            </w:r>
+            <w:proofErr w:type="gramEnd"/>
             <w:r>
               <w:br/>
             </w:r>
@@ -4052,8 +4192,13 @@
             </w:r>
             <w:proofErr w:type="spellEnd"/>
             <w:r>
-              <w:t>&lt;Gasolinera&gt; = [CEPSA, REPSOL, PETRONOR, PETRONOR V2, REDETRANS, GALP] ;</w:t>
-            </w:r>
+              <w:t>&lt;Gasolinera&gt; = [CEPSA, REPSOL, PETRONOR, PETRONOR V2, REDETRANS, GALP</w:t>
+            </w:r>
+            <w:proofErr w:type="gramStart"/>
+            <w:r>
+              <w:t>] ;</w:t>
+            </w:r>
+            <w:proofErr w:type="gramEnd"/>
           </w:p>
           <w:p>
             <w:pPr>
@@ -4162,8 +4307,13 @@
             </w:r>
             <w:proofErr w:type="spellEnd"/>
             <w:r>
-              <w:t>&lt;Gasolinera&gt; = [] ;</w:t>
-            </w:r>
+              <w:t>&lt;Gasolinera&gt; = [</w:t>
+            </w:r>
+            <w:proofErr w:type="gramStart"/>
+            <w:r>
+              <w:t>] ;</w:t>
+            </w:r>
+            <w:proofErr w:type="gramEnd"/>
           </w:p>
           <w:p>
             <w:pPr>
@@ -4278,6 +4428,7 @@
         <w:t xml:space="preserve">método </w:t>
       </w:r>
       <w:proofErr w:type="spellStart"/>
+      <w:proofErr w:type="gramStart"/>
       <w:r>
         <w:rPr>
           <w:i/>
@@ -4293,7 +4444,16 @@
           <w:iCs/>
           <w:color w:val="0F4761" w:themeColor="accent1" w:themeShade="BF"/>
         </w:rPr>
-        <w:t>( g :</w:t>
+        <w:t>( g</w:t>
+      </w:r>
+      <w:proofErr w:type="gramEnd"/>
+      <w:r>
+        <w:rPr>
+          <w:i/>
+          <w:iCs/>
+          <w:color w:val="0F4761" w:themeColor="accent1" w:themeShade="BF"/>
+        </w:rPr>
+        <w:t xml:space="preserve"> :</w:t>
       </w:r>
       <w:proofErr w:type="spellStart"/>
       <w:r>
@@ -4851,6 +5011,7 @@
         <w:t xml:space="preserve">Método </w:t>
       </w:r>
       <w:proofErr w:type="spellStart"/>
+      <w:proofErr w:type="gramStart"/>
       <w:r>
         <w:rPr>
           <w:rFonts w:ascii="Calibri" w:eastAsia="Calibri" w:hAnsi="Calibri" w:cs="Times New Roman"/>
@@ -4868,7 +5029,17 @@
           <w:kern w:val="0"/>
           <w14:ligatures w14:val="none"/>
         </w:rPr>
-        <w:t>()</w:t>
+        <w:t>(</w:t>
+      </w:r>
+      <w:proofErr w:type="gramEnd"/>
+      <w:r>
+        <w:rPr>
+          <w:rFonts w:ascii="Calibri" w:eastAsia="Calibri" w:hAnsi="Calibri" w:cs="Times New Roman"/>
+          <w:bCs/>
+          <w:kern w:val="0"/>
+          <w14:ligatures w14:val="none"/>
+        </w:rPr>
+        <w:t>)</w:t>
       </w:r>
       <w:r>
         <w:rPr>
@@ -4987,6 +5158,7 @@
         <w:t xml:space="preserve">Método </w:t>
       </w:r>
       <w:proofErr w:type="spellStart"/>
+      <w:proofErr w:type="gramStart"/>
       <w:r>
         <w:rPr>
           <w:rFonts w:ascii="Calibri" w:eastAsia="Calibri" w:hAnsi="Calibri" w:cs="Times New Roman"/>
@@ -5004,7 +5176,17 @@
           <w:kern w:val="0"/>
           <w14:ligatures w14:val="none"/>
         </w:rPr>
-        <w:t>()</w:t>
+        <w:t>(</w:t>
+      </w:r>
+      <w:proofErr w:type="gramEnd"/>
+      <w:r>
+        <w:rPr>
+          <w:rFonts w:ascii="Calibri" w:eastAsia="Calibri" w:hAnsi="Calibri" w:cs="Times New Roman"/>
+          <w:bCs/>
+          <w:kern w:val="0"/>
+          <w14:ligatures w14:val="none"/>
+        </w:rPr>
+        <w:t>)</w:t>
       </w:r>
       <w:r>
         <w:rPr>
@@ -5052,6 +5234,7 @@
         <w:t xml:space="preserve">Como aclaración, los métodos a probar de </w:t>
       </w:r>
       <w:proofErr w:type="spellStart"/>
+      <w:proofErr w:type="gramStart"/>
       <w:r>
         <w:rPr>
           <w:rFonts w:ascii="Calibri" w:eastAsia="Calibri" w:hAnsi="Calibri" w:cs="Times New Roman"/>
@@ -5069,7 +5252,17 @@
           <w:kern w:val="0"/>
           <w14:ligatures w14:val="none"/>
         </w:rPr>
-        <w:t xml:space="preserve">(), </w:t>
+        <w:t>(</w:t>
+      </w:r>
+      <w:proofErr w:type="gramEnd"/>
+      <w:r>
+        <w:rPr>
+          <w:rFonts w:ascii="Calibri" w:eastAsia="Calibri" w:hAnsi="Calibri" w:cs="Times New Roman"/>
+          <w:bCs/>
+          <w:kern w:val="0"/>
+          <w14:ligatures w14:val="none"/>
+        </w:rPr>
+        <w:t xml:space="preserve">), </w:t>
       </w:r>
       <w:proofErr w:type="spellStart"/>
       <w:r>
@@ -5184,6 +5377,7 @@
       </w:r>
       <w:bookmarkStart w:id="3" w:name="_Hlk180249334"/>
       <w:proofErr w:type="spellStart"/>
+      <w:proofErr w:type="gramStart"/>
       <w:r>
         <w:rPr>
           <w:rFonts w:ascii="Calibri" w:eastAsia="Calibri" w:hAnsi="Calibri" w:cs="Times New Roman"/>
@@ -5201,7 +5395,17 @@
           <w:kern w:val="0"/>
           <w14:ligatures w14:val="none"/>
         </w:rPr>
-        <w:t xml:space="preserve">(): </w:t>
+        <w:t>(</w:t>
+      </w:r>
+      <w:proofErr w:type="gramEnd"/>
+      <w:r>
+        <w:rPr>
+          <w:rFonts w:ascii="Calibri" w:eastAsia="Calibri" w:hAnsi="Calibri" w:cs="Times New Roman"/>
+          <w:b/>
+          <w:kern w:val="0"/>
+          <w14:ligatures w14:val="none"/>
+        </w:rPr>
+        <w:t xml:space="preserve">): </w:t>
       </w:r>
       <w:proofErr w:type="spellStart"/>
       <w:r>
@@ -5469,6 +5673,7 @@
         <w:t xml:space="preserve">método </w:t>
       </w:r>
       <w:proofErr w:type="spellStart"/>
+      <w:proofErr w:type="gramStart"/>
       <w:r>
         <w:rPr>
           <w:bCs/>
@@ -5486,7 +5691,17 @@
           <w:iCs/>
           <w:color w:val="0F4761" w:themeColor="accent1" w:themeShade="BF"/>
         </w:rPr>
-        <w:t>()</w:t>
+        <w:t>(</w:t>
+      </w:r>
+      <w:proofErr w:type="gramEnd"/>
+      <w:r>
+        <w:rPr>
+          <w:bCs/>
+          <w:i/>
+          <w:iCs/>
+          <w:color w:val="0F4761" w:themeColor="accent1" w:themeShade="BF"/>
+        </w:rPr>
+        <w:t>)</w:t>
       </w:r>
     </w:p>
     <w:p>
@@ -6080,6 +6295,7 @@
         <w:t xml:space="preserve">Método </w:t>
       </w:r>
       <w:proofErr w:type="spellStart"/>
+      <w:proofErr w:type="gramStart"/>
       <w:r>
         <w:rPr>
           <w:rFonts w:ascii="Calibri" w:eastAsia="Calibri" w:hAnsi="Calibri" w:cs="Times New Roman"/>
@@ -6097,7 +6313,17 @@
           <w:kern w:val="0"/>
           <w14:ligatures w14:val="none"/>
         </w:rPr>
-        <w:t>()</w:t>
+        <w:t>(</w:t>
+      </w:r>
+      <w:proofErr w:type="gramEnd"/>
+      <w:r>
+        <w:rPr>
+          <w:rFonts w:ascii="Calibri" w:eastAsia="Calibri" w:hAnsi="Calibri" w:cs="Times New Roman"/>
+          <w:bCs/>
+          <w:kern w:val="0"/>
+          <w14:ligatures w14:val="none"/>
+        </w:rPr>
+        <w:t>)</w:t>
       </w:r>
       <w:r>
         <w:rPr>
@@ -6214,6 +6440,7 @@
         <w:t xml:space="preserve">Método </w:t>
       </w:r>
       <w:proofErr w:type="spellStart"/>
+      <w:proofErr w:type="gramStart"/>
       <w:r>
         <w:rPr>
           <w:rFonts w:ascii="Calibri" w:eastAsia="Calibri" w:hAnsi="Calibri" w:cs="Times New Roman"/>
@@ -6231,7 +6458,17 @@
           <w:kern w:val="0"/>
           <w14:ligatures w14:val="none"/>
         </w:rPr>
-        <w:t>()</w:t>
+        <w:t>(</w:t>
+      </w:r>
+      <w:proofErr w:type="gramEnd"/>
+      <w:r>
+        <w:rPr>
+          <w:rFonts w:ascii="Calibri" w:eastAsia="Calibri" w:hAnsi="Calibri" w:cs="Times New Roman"/>
+          <w:bCs/>
+          <w:kern w:val="0"/>
+          <w14:ligatures w14:val="none"/>
+        </w:rPr>
+        <w:t>)</w:t>
       </w:r>
       <w:r>
         <w:rPr>
@@ -6293,6 +6530,7 @@
       </w:r>
       <w:bookmarkStart w:id="4" w:name="_Hlk180249463"/>
       <w:proofErr w:type="spellStart"/>
+      <w:proofErr w:type="gramStart"/>
       <w:r>
         <w:rPr>
           <w:rFonts w:ascii="Calibri" w:eastAsia="Calibri" w:hAnsi="Calibri" w:cs="Times New Roman"/>
@@ -6314,7 +6552,19 @@
           <w:lang w:val="en-US"/>
           <w14:ligatures w14:val="none"/>
         </w:rPr>
-        <w:t xml:space="preserve">(): </w:t>
+        <w:t>(</w:t>
+      </w:r>
+      <w:proofErr w:type="gramEnd"/>
+      <w:r>
+        <w:rPr>
+          <w:rFonts w:ascii="Calibri" w:eastAsia="Calibri" w:hAnsi="Calibri" w:cs="Times New Roman"/>
+          <w:b/>
+          <w:bCs/>
+          <w:kern w:val="0"/>
+          <w:lang w:val="en-US"/>
+          <w14:ligatures w14:val="none"/>
+        </w:rPr>
+        <w:t xml:space="preserve">): </w:t>
       </w:r>
       <w:bookmarkEnd w:id="4"/>
       <w:r>
@@ -6683,6 +6933,7 @@
               <w:pStyle w:val="Prrafodelista"/>
               <w:spacing w:after="100" w:afterAutospacing="1"/>
               <w:ind w:left="0"/>
+              <w:jc w:val="center"/>
             </w:pPr>
             <w:r>
               <w:t>IB6.c</w:t>
@@ -6708,6 +6959,7 @@
               <w:t xml:space="preserve"> = {Gasolina95E5, </w:t>
             </w:r>
             <w:proofErr w:type="spellStart"/>
+            <w:proofErr w:type="gramStart"/>
             <w:r>
               <w:t>GasoleoA</w:t>
             </w:r>
@@ -6715,6 +6967,7 @@
             <w:r>
               <w:t xml:space="preserve"> }</w:t>
             </w:r>
+            <w:proofErr w:type="gramEnd"/>
           </w:p>
         </w:tc>
         <w:tc>
@@ -6850,6 +7103,7 @@
         <w:t xml:space="preserve">método </w:t>
       </w:r>
       <w:proofErr w:type="spellStart"/>
+      <w:proofErr w:type="gramStart"/>
       <w:r>
         <w:rPr>
           <w:i/>
@@ -6867,7 +7121,17 @@
           <w:iCs/>
           <w:color w:val="0F4761" w:themeColor="accent1" w:themeShade="BF"/>
         </w:rPr>
-        <w:t>()</w:t>
+        <w:t>(</w:t>
+      </w:r>
+      <w:proofErr w:type="gramEnd"/>
+      <w:r>
+        <w:rPr>
+          <w:bCs/>
+          <w:i/>
+          <w:iCs/>
+          <w:color w:val="0F4761" w:themeColor="accent1" w:themeShade="BF"/>
+        </w:rPr>
+        <w:t>)</w:t>
       </w:r>
     </w:p>
     <w:p>
@@ -6876,14 +7140,688 @@
         <w:autoSpaceDN w:val="0"/>
         <w:adjustRightInd w:val="0"/>
         <w:spacing w:after="100" w:afterAutospacing="1" w:line="240" w:lineRule="auto"/>
-        <w:jc w:val="center"/>
         <w:rPr>
           <w:rFonts w:ascii="Calibri" w:eastAsia="Calibri" w:hAnsi="Calibri" w:cs="Calibri"/>
-          <w:color w:val="FF0000"/>
-          <w:kern w:val="0"/>
-          <w14:ligatures w14:val="none"/>
-        </w:rPr>
-      </w:pPr>
+          <w:b/>
+          <w:bCs/>
+          <w:kern w:val="0"/>
+          <w:u w:val="single"/>
+          <w14:ligatures w14:val="none"/>
+        </w:rPr>
+      </w:pPr>
+    </w:p>
+    <w:p>
+      <w:pPr>
+        <w:autoSpaceDE w:val="0"/>
+        <w:autoSpaceDN w:val="0"/>
+        <w:adjustRightInd w:val="0"/>
+        <w:spacing w:after="100" w:afterAutospacing="1" w:line="240" w:lineRule="auto"/>
+        <w:rPr>
+          <w:rFonts w:ascii="Calibri" w:eastAsia="Calibri" w:hAnsi="Calibri" w:cs="Calibri"/>
+          <w:b/>
+          <w:bCs/>
+          <w:kern w:val="0"/>
+          <w:u w:val="single"/>
+          <w14:ligatures w14:val="none"/>
+        </w:rPr>
+      </w:pPr>
+    </w:p>
+    <w:p>
+      <w:pPr>
+        <w:autoSpaceDE w:val="0"/>
+        <w:autoSpaceDN w:val="0"/>
+        <w:adjustRightInd w:val="0"/>
+        <w:spacing w:after="100" w:afterAutospacing="1" w:line="240" w:lineRule="auto"/>
+        <w:rPr>
+          <w:rFonts w:ascii="Calibri" w:eastAsia="Calibri" w:hAnsi="Calibri" w:cs="Calibri"/>
+          <w:b/>
+          <w:bCs/>
+          <w:kern w:val="0"/>
+          <w:u w:val="single"/>
+          <w14:ligatures w14:val="none"/>
+        </w:rPr>
+      </w:pPr>
+    </w:p>
+    <w:p>
+      <w:pPr>
+        <w:autoSpaceDE w:val="0"/>
+        <w:autoSpaceDN w:val="0"/>
+        <w:adjustRightInd w:val="0"/>
+        <w:spacing w:after="100" w:afterAutospacing="1" w:line="240" w:lineRule="auto"/>
+        <w:rPr>
+          <w:rFonts w:ascii="Calibri" w:eastAsia="Calibri" w:hAnsi="Calibri" w:cs="Calibri"/>
+          <w:b/>
+          <w:bCs/>
+          <w:kern w:val="0"/>
+          <w:u w:val="single"/>
+          <w14:ligatures w14:val="none"/>
+        </w:rPr>
+      </w:pPr>
+    </w:p>
+    <w:p>
+      <w:pPr>
+        <w:autoSpaceDE w:val="0"/>
+        <w:autoSpaceDN w:val="0"/>
+        <w:adjustRightInd w:val="0"/>
+        <w:spacing w:after="100" w:afterAutospacing="1" w:line="240" w:lineRule="auto"/>
+        <w:rPr>
+          <w:rFonts w:ascii="Calibri" w:eastAsia="Calibri" w:hAnsi="Calibri" w:cs="Calibri"/>
+          <w:b/>
+          <w:bCs/>
+          <w:kern w:val="0"/>
+          <w:u w:val="single"/>
+          <w14:ligatures w14:val="none"/>
+        </w:rPr>
+      </w:pPr>
+      <w:r>
+        <w:rPr>
+          <w:rFonts w:ascii="Calibri" w:eastAsia="Calibri" w:hAnsi="Calibri" w:cs="Calibri"/>
+          <w:b/>
+          <w:bCs/>
+          <w:kern w:val="0"/>
+          <w:u w:val="single"/>
+          <w14:ligatures w14:val="none"/>
+        </w:rPr>
+        <w:lastRenderedPageBreak/>
+        <w:t>REPORTE FINAL</w:t>
+      </w:r>
+      <w:r>
+        <w:rPr>
+          <w:rFonts w:ascii="Calibri" w:eastAsia="Calibri" w:hAnsi="Calibri" w:cs="Calibri"/>
+          <w:b/>
+          <w:bCs/>
+          <w:kern w:val="0"/>
+          <w:u w:val="single"/>
+          <w14:ligatures w14:val="none"/>
+        </w:rPr>
+        <w:t>:</w:t>
+      </w:r>
+    </w:p>
+    <w:p>
+      <w:pPr>
+        <w:spacing w:after="100" w:afterAutospacing="1" w:line="276" w:lineRule="auto"/>
+        <w:contextualSpacing/>
+        <w:jc w:val="both"/>
+        <w:rPr>
+          <w:rFonts w:ascii="Calibri" w:eastAsia="Calibri" w:hAnsi="Calibri" w:cs="Calibri"/>
+          <w:kern w:val="0"/>
+          <w14:ligatures w14:val="none"/>
+        </w:rPr>
+      </w:pPr>
+      <w:r>
+        <w:rPr>
+          <w:rFonts w:ascii="Calibri" w:eastAsia="Calibri" w:hAnsi="Calibri" w:cs="Calibri"/>
+          <w:kern w:val="0"/>
+          <w14:ligatures w14:val="none"/>
+        </w:rPr>
+        <w:t xml:space="preserve">Comentarios </w:t>
+      </w:r>
+      <w:r>
+        <w:rPr>
+          <w:rFonts w:ascii="Calibri" w:eastAsia="Calibri" w:hAnsi="Calibri" w:cs="Calibri"/>
+          <w:kern w:val="0"/>
+          <w14:ligatures w14:val="none"/>
+        </w:rPr>
+        <w:t>respecto a la codificación y</w:t>
+      </w:r>
+      <w:r>
+        <w:rPr>
+          <w:rFonts w:ascii="Calibri" w:eastAsia="Calibri" w:hAnsi="Calibri" w:cs="Calibri"/>
+          <w:kern w:val="0"/>
+          <w14:ligatures w14:val="none"/>
+        </w:rPr>
+        <w:t xml:space="preserve"> ejecución</w:t>
+      </w:r>
+      <w:r>
+        <w:rPr>
+          <w:rFonts w:ascii="Calibri" w:eastAsia="Calibri" w:hAnsi="Calibri" w:cs="Calibri"/>
+          <w:kern w:val="0"/>
+          <w14:ligatures w14:val="none"/>
+        </w:rPr>
+        <w:t xml:space="preserve"> </w:t>
+      </w:r>
+      <w:r>
+        <w:rPr>
+          <w:rFonts w:ascii="Calibri" w:eastAsia="Calibri" w:hAnsi="Calibri" w:cs="Calibri"/>
+          <w:kern w:val="0"/>
+          <w14:ligatures w14:val="none"/>
+        </w:rPr>
+        <w:t xml:space="preserve">de </w:t>
+      </w:r>
+      <w:r>
+        <w:rPr>
+          <w:rFonts w:ascii="Calibri" w:eastAsia="Calibri" w:hAnsi="Calibri" w:cs="Calibri"/>
+          <w:kern w:val="0"/>
+          <w14:ligatures w14:val="none"/>
+        </w:rPr>
+        <w:t xml:space="preserve">dos pruebas, </w:t>
+      </w:r>
+      <w:r>
+        <w:rPr>
+          <w:rFonts w:ascii="Calibri" w:eastAsia="Calibri" w:hAnsi="Calibri" w:cs="Calibri"/>
+          <w:kern w:val="0"/>
+          <w14:ligatures w14:val="none"/>
+        </w:rPr>
+        <w:t xml:space="preserve">una unitaria y </w:t>
+      </w:r>
+      <w:r>
+        <w:rPr>
+          <w:rFonts w:ascii="Calibri" w:eastAsia="Calibri" w:hAnsi="Calibri" w:cs="Calibri"/>
+          <w:kern w:val="0"/>
+          <w14:ligatures w14:val="none"/>
+        </w:rPr>
+        <w:t>otra</w:t>
+      </w:r>
+      <w:r>
+        <w:rPr>
+          <w:rFonts w:ascii="Calibri" w:eastAsia="Calibri" w:hAnsi="Calibri" w:cs="Calibri"/>
+          <w:kern w:val="0"/>
+          <w14:ligatures w14:val="none"/>
+        </w:rPr>
+        <w:t xml:space="preserve"> de integración.</w:t>
+      </w:r>
+    </w:p>
+    <w:p>
+      <w:pPr>
+        <w:spacing w:after="100" w:afterAutospacing="1" w:line="276" w:lineRule="auto"/>
+        <w:contextualSpacing/>
+        <w:jc w:val="both"/>
+        <w:rPr>
+          <w:rFonts w:ascii="Calibri" w:eastAsia="Calibri" w:hAnsi="Calibri" w:cs="Calibri"/>
+          <w:kern w:val="0"/>
+          <w14:ligatures w14:val="none"/>
+        </w:rPr>
+      </w:pPr>
+    </w:p>
+    <w:p>
+      <w:pPr>
+        <w:spacing w:after="100" w:afterAutospacing="1" w:line="276" w:lineRule="auto"/>
+        <w:contextualSpacing/>
+        <w:jc w:val="both"/>
+        <w:rPr>
+          <w:rFonts w:ascii="Calibri" w:eastAsia="Calibri" w:hAnsi="Calibri" w:cs="Calibri"/>
+          <w:b/>
+          <w:bCs/>
+          <w:kern w:val="0"/>
+          <w:u w:val="single"/>
+          <w14:ligatures w14:val="none"/>
+        </w:rPr>
+      </w:pPr>
+      <w:r>
+        <w:rPr>
+          <w:rFonts w:ascii="Calibri" w:eastAsia="Calibri" w:hAnsi="Calibri" w:cs="Calibri"/>
+          <w:b/>
+          <w:bCs/>
+          <w:kern w:val="0"/>
+          <w:u w:val="single"/>
+          <w14:ligatures w14:val="none"/>
+        </w:rPr>
+        <w:t>Prueba unitaria</w:t>
+      </w:r>
+    </w:p>
+    <w:p>
+      <w:pPr>
+        <w:pStyle w:val="Prrafodelista"/>
+        <w:numPr>
+          <w:ilvl w:val="0"/>
+          <w:numId w:val="26"/>
+        </w:numPr>
+        <w:spacing w:after="100" w:afterAutospacing="1" w:line="276" w:lineRule="auto"/>
+        <w:jc w:val="both"/>
+        <w:rPr>
+          <w:rFonts w:ascii="Calibri" w:eastAsia="Calibri" w:hAnsi="Calibri" w:cs="Calibri"/>
+          <w:kern w:val="0"/>
+          <w14:ligatures w14:val="none"/>
+        </w:rPr>
+      </w:pPr>
+      <w:r>
+        <w:rPr>
+          <w:rFonts w:ascii="Calibri" w:eastAsia="Calibri" w:hAnsi="Calibri" w:cs="Times New Roman"/>
+          <w:kern w:val="0"/>
+          <w14:ligatures w14:val="none"/>
+        </w:rPr>
+        <w:t xml:space="preserve">En la clase </w:t>
+      </w:r>
+      <w:proofErr w:type="spellStart"/>
+      <w:r>
+        <w:rPr>
+          <w:rFonts w:ascii="Calibri" w:eastAsia="Calibri" w:hAnsi="Calibri" w:cs="Times New Roman"/>
+          <w:b/>
+          <w:bCs/>
+          <w:kern w:val="0"/>
+          <w14:ligatures w14:val="none"/>
+        </w:rPr>
+        <w:t>Filter</w:t>
+      </w:r>
+      <w:proofErr w:type="spellEnd"/>
+      <w:r>
+        <w:rPr>
+          <w:rFonts w:ascii="Calibri" w:eastAsia="Calibri" w:hAnsi="Calibri" w:cs="Times New Roman"/>
+          <w:kern w:val="0"/>
+          <w14:ligatures w14:val="none"/>
+        </w:rPr>
+        <w:t>, el m</w:t>
+      </w:r>
+      <w:r>
+        <w:rPr>
+          <w:rFonts w:ascii="Calibri" w:eastAsia="Calibri" w:hAnsi="Calibri" w:cs="Times New Roman"/>
+          <w:kern w:val="0"/>
+          <w14:ligatures w14:val="none"/>
+        </w:rPr>
+        <w:t xml:space="preserve">étodo </w:t>
+      </w:r>
+      <w:proofErr w:type="spellStart"/>
+      <w:proofErr w:type="gramStart"/>
+      <w:r>
+        <w:rPr>
+          <w:rFonts w:ascii="Calibri" w:eastAsia="Calibri" w:hAnsi="Calibri" w:cs="Times New Roman"/>
+          <w:b/>
+          <w:bCs/>
+          <w:kern w:val="0"/>
+          <w14:ligatures w14:val="none"/>
+        </w:rPr>
+        <w:t>toFilter</w:t>
+      </w:r>
+      <w:proofErr w:type="spellEnd"/>
+      <w:r>
+        <w:rPr>
+          <w:rFonts w:ascii="Calibri" w:eastAsia="Calibri" w:hAnsi="Calibri" w:cs="Times New Roman"/>
+          <w:b/>
+          <w:bCs/>
+          <w:kern w:val="0"/>
+          <w14:ligatures w14:val="none"/>
+        </w:rPr>
+        <w:t>( g</w:t>
+      </w:r>
+      <w:proofErr w:type="gramEnd"/>
+      <w:r>
+        <w:rPr>
+          <w:rFonts w:ascii="Calibri" w:eastAsia="Calibri" w:hAnsi="Calibri" w:cs="Times New Roman"/>
+          <w:b/>
+          <w:bCs/>
+          <w:kern w:val="0"/>
+          <w14:ligatures w14:val="none"/>
+        </w:rPr>
+        <w:t xml:space="preserve"> :</w:t>
+      </w:r>
+      <w:proofErr w:type="spellStart"/>
+      <w:r>
+        <w:rPr>
+          <w:rFonts w:ascii="Calibri" w:eastAsia="Calibri" w:hAnsi="Calibri" w:cs="Times New Roman"/>
+          <w:b/>
+          <w:bCs/>
+          <w:kern w:val="0"/>
+          <w14:ligatures w14:val="none"/>
+        </w:rPr>
+        <w:t>List</w:t>
+      </w:r>
+      <w:proofErr w:type="spellEnd"/>
+      <w:r>
+        <w:rPr>
+          <w:rFonts w:ascii="Calibri" w:eastAsia="Calibri" w:hAnsi="Calibri" w:cs="Times New Roman"/>
+          <w:b/>
+          <w:bCs/>
+          <w:kern w:val="0"/>
+          <w14:ligatures w14:val="none"/>
+        </w:rPr>
+        <w:t xml:space="preserve"> &lt;Gasolinera&gt; ) : </w:t>
+      </w:r>
+      <w:proofErr w:type="spellStart"/>
+      <w:r>
+        <w:rPr>
+          <w:rFonts w:ascii="Calibri" w:eastAsia="Calibri" w:hAnsi="Calibri" w:cs="Times New Roman"/>
+          <w:b/>
+          <w:bCs/>
+          <w:kern w:val="0"/>
+          <w14:ligatures w14:val="none"/>
+        </w:rPr>
+        <w:t>List</w:t>
+      </w:r>
+      <w:proofErr w:type="spellEnd"/>
+      <w:r>
+        <w:rPr>
+          <w:rFonts w:ascii="Calibri" w:eastAsia="Calibri" w:hAnsi="Calibri" w:cs="Times New Roman"/>
+          <w:b/>
+          <w:bCs/>
+          <w:kern w:val="0"/>
+          <w14:ligatures w14:val="none"/>
+        </w:rPr>
+        <w:t>&lt;Gasolinera&gt;</w:t>
+      </w:r>
+    </w:p>
+    <w:p>
+      <w:pPr>
+        <w:autoSpaceDE w:val="0"/>
+        <w:autoSpaceDN w:val="0"/>
+        <w:adjustRightInd w:val="0"/>
+        <w:spacing w:after="100" w:afterAutospacing="1" w:line="240" w:lineRule="auto"/>
+        <w:rPr>
+          <w:rFonts w:ascii="Calibri" w:eastAsia="Calibri" w:hAnsi="Calibri" w:cs="Calibri"/>
+          <w:kern w:val="0"/>
+          <w14:ligatures w14:val="none"/>
+        </w:rPr>
+      </w:pPr>
+      <w:r>
+        <w:rPr>
+          <w:rFonts w:ascii="Calibri" w:eastAsia="Calibri" w:hAnsi="Calibri" w:cs="Calibri"/>
+          <w:kern w:val="0"/>
+          <w14:ligatures w14:val="none"/>
+        </w:rPr>
+        <w:t>La ejecución de las pruebas descritas en este documento ha pasado en su conjunto</w:t>
+      </w:r>
+      <w:r>
+        <w:rPr>
+          <w:rFonts w:ascii="Calibri" w:eastAsia="Calibri" w:hAnsi="Calibri" w:cs="Calibri"/>
+          <w:kern w:val="0"/>
+          <w14:ligatures w14:val="none"/>
+        </w:rPr>
+        <w:t xml:space="preserve"> sin detectar fallos</w:t>
+      </w:r>
+      <w:r>
+        <w:rPr>
+          <w:rFonts w:ascii="Calibri" w:eastAsia="Calibri" w:hAnsi="Calibri" w:cs="Calibri"/>
+          <w:kern w:val="0"/>
+          <w14:ligatures w14:val="none"/>
+        </w:rPr>
+        <w:t xml:space="preserve"> para la implementación realizada</w:t>
+      </w:r>
+      <w:r>
+        <w:rPr>
+          <w:rFonts w:ascii="Calibri" w:eastAsia="Calibri" w:hAnsi="Calibri" w:cs="Calibri"/>
+          <w:kern w:val="0"/>
+          <w14:ligatures w14:val="none"/>
+        </w:rPr>
+        <w:t>.</w:t>
+      </w:r>
+    </w:p>
+    <w:p>
+      <w:pPr>
+        <w:spacing w:after="100" w:afterAutospacing="1" w:line="276" w:lineRule="auto"/>
+        <w:contextualSpacing/>
+        <w:jc w:val="both"/>
+        <w:rPr>
+          <w:rFonts w:ascii="Calibri" w:eastAsia="Calibri" w:hAnsi="Calibri" w:cs="Calibri"/>
+          <w:b/>
+          <w:bCs/>
+          <w:color w:val="000000" w:themeColor="text1"/>
+          <w:kern w:val="0"/>
+          <w:u w:val="single"/>
+          <w14:ligatures w14:val="none"/>
+        </w:rPr>
+      </w:pPr>
+      <w:r>
+        <w:rPr>
+          <w:rFonts w:ascii="Calibri" w:eastAsia="Calibri" w:hAnsi="Calibri" w:cs="Calibri"/>
+          <w:b/>
+          <w:bCs/>
+          <w:color w:val="000000" w:themeColor="text1"/>
+          <w:kern w:val="0"/>
+          <w:u w:val="single"/>
+          <w14:ligatures w14:val="none"/>
+        </w:rPr>
+        <w:t xml:space="preserve">Prueba </w:t>
+      </w:r>
+      <w:r>
+        <w:rPr>
+          <w:rFonts w:ascii="Calibri" w:eastAsia="Calibri" w:hAnsi="Calibri" w:cs="Calibri"/>
+          <w:b/>
+          <w:bCs/>
+          <w:color w:val="000000" w:themeColor="text1"/>
+          <w:kern w:val="0"/>
+          <w:u w:val="single"/>
+          <w14:ligatures w14:val="none"/>
+        </w:rPr>
+        <w:t>de integración</w:t>
+      </w:r>
+    </w:p>
+    <w:p>
+      <w:pPr>
+        <w:pStyle w:val="Prrafodelista"/>
+        <w:numPr>
+          <w:ilvl w:val="0"/>
+          <w:numId w:val="26"/>
+        </w:numPr>
+        <w:spacing w:after="100" w:afterAutospacing="1" w:line="276" w:lineRule="auto"/>
+        <w:jc w:val="both"/>
+        <w:rPr>
+          <w:rFonts w:ascii="Calibri" w:eastAsia="Calibri" w:hAnsi="Calibri" w:cs="Calibri"/>
+          <w:color w:val="000000" w:themeColor="text1"/>
+          <w:kern w:val="0"/>
+          <w14:ligatures w14:val="none"/>
+        </w:rPr>
+      </w:pPr>
+      <w:r>
+        <w:rPr>
+          <w:rFonts w:ascii="Calibri" w:eastAsia="Calibri" w:hAnsi="Calibri" w:cs="Times New Roman"/>
+          <w:color w:val="000000" w:themeColor="text1"/>
+          <w:kern w:val="0"/>
+          <w14:ligatures w14:val="none"/>
+        </w:rPr>
+        <w:t xml:space="preserve">En la clase </w:t>
+      </w:r>
+      <w:proofErr w:type="spellStart"/>
+      <w:r>
+        <w:rPr>
+          <w:rFonts w:ascii="Calibri" w:eastAsia="Calibri" w:hAnsi="Calibri" w:cs="Times New Roman"/>
+          <w:b/>
+          <w:bCs/>
+          <w:color w:val="000000" w:themeColor="text1"/>
+          <w:kern w:val="0"/>
+          <w14:ligatures w14:val="none"/>
+        </w:rPr>
+        <w:t>MainPresenter</w:t>
+      </w:r>
+      <w:proofErr w:type="spellEnd"/>
+      <w:r>
+        <w:rPr>
+          <w:rFonts w:ascii="Calibri" w:eastAsia="Calibri" w:hAnsi="Calibri" w:cs="Times New Roman"/>
+          <w:color w:val="000000" w:themeColor="text1"/>
+          <w:kern w:val="0"/>
+          <w14:ligatures w14:val="none"/>
+        </w:rPr>
+        <w:t xml:space="preserve">, el método </w:t>
+      </w:r>
+      <w:proofErr w:type="spellStart"/>
+      <w:proofErr w:type="gramStart"/>
+      <w:r>
+        <w:rPr>
+          <w:rFonts w:ascii="Calibri" w:eastAsia="Calibri" w:hAnsi="Calibri" w:cs="Times New Roman"/>
+          <w:b/>
+          <w:bCs/>
+          <w:color w:val="000000" w:themeColor="text1"/>
+          <w:kern w:val="0"/>
+          <w14:ligatures w14:val="none"/>
+        </w:rPr>
+        <w:t>onFiltersPopUpAcceptClicked</w:t>
+      </w:r>
+      <w:proofErr w:type="spellEnd"/>
+      <w:r>
+        <w:rPr>
+          <w:rFonts w:ascii="Calibri" w:eastAsia="Calibri" w:hAnsi="Calibri" w:cs="Times New Roman"/>
+          <w:b/>
+          <w:bCs/>
+          <w:color w:val="000000" w:themeColor="text1"/>
+          <w:kern w:val="0"/>
+          <w14:ligatures w14:val="none"/>
+        </w:rPr>
+        <w:t>(</w:t>
+      </w:r>
+      <w:proofErr w:type="gramEnd"/>
+      <w:r>
+        <w:rPr>
+          <w:rFonts w:ascii="Calibri" w:eastAsia="Calibri" w:hAnsi="Calibri" w:cs="Times New Roman"/>
+          <w:b/>
+          <w:bCs/>
+          <w:color w:val="000000" w:themeColor="text1"/>
+          <w:kern w:val="0"/>
+          <w14:ligatures w14:val="none"/>
+        </w:rPr>
+        <w:t xml:space="preserve">): </w:t>
+      </w:r>
+      <w:proofErr w:type="spellStart"/>
+      <w:r>
+        <w:rPr>
+          <w:rFonts w:ascii="Calibri" w:eastAsia="Calibri" w:hAnsi="Calibri" w:cs="Times New Roman"/>
+          <w:b/>
+          <w:bCs/>
+          <w:color w:val="000000" w:themeColor="text1"/>
+          <w:kern w:val="0"/>
+          <w14:ligatures w14:val="none"/>
+        </w:rPr>
+        <w:t>void</w:t>
+      </w:r>
+      <w:proofErr w:type="spellEnd"/>
+    </w:p>
+    <w:p>
+      <w:pPr>
+        <w:autoSpaceDE w:val="0"/>
+        <w:autoSpaceDN w:val="0"/>
+        <w:adjustRightInd w:val="0"/>
+        <w:spacing w:after="100" w:afterAutospacing="1" w:line="240" w:lineRule="auto"/>
+        <w:rPr>
+          <w:rFonts w:ascii="Calibri" w:eastAsia="Calibri" w:hAnsi="Calibri" w:cs="Calibri"/>
+          <w:color w:val="000000" w:themeColor="text1"/>
+          <w:kern w:val="0"/>
+          <w14:ligatures w14:val="none"/>
+        </w:rPr>
+      </w:pPr>
+      <w:r>
+        <w:rPr>
+          <w:rFonts w:ascii="Calibri" w:eastAsia="Calibri" w:hAnsi="Calibri" w:cs="Calibri"/>
+          <w:color w:val="000000" w:themeColor="text1"/>
+          <w:kern w:val="0"/>
+          <w14:ligatures w14:val="none"/>
+        </w:rPr>
+        <w:t>La ejecución de las pruebas descritas en este documento ha pasado en su conjunto sin detectar fallos para la implementación realizada.</w:t>
+      </w:r>
+    </w:p>
+    <w:p>
+      <w:pPr>
+        <w:spacing w:after="100" w:afterAutospacing="1" w:line="276" w:lineRule="auto"/>
+        <w:contextualSpacing/>
+        <w:jc w:val="both"/>
+        <w:rPr>
+          <w:rFonts w:ascii="Calibri" w:eastAsia="Calibri" w:hAnsi="Calibri" w:cs="Calibri"/>
+          <w:b/>
+          <w:bCs/>
+          <w:kern w:val="0"/>
+          <w:u w:val="single"/>
+          <w14:ligatures w14:val="none"/>
+        </w:rPr>
+      </w:pPr>
+      <w:r>
+        <w:rPr>
+          <w:rFonts w:ascii="Calibri" w:eastAsia="Calibri" w:hAnsi="Calibri" w:cs="Calibri"/>
+          <w:b/>
+          <w:bCs/>
+          <w:kern w:val="0"/>
+          <w:u w:val="single"/>
+          <w14:ligatures w14:val="none"/>
+        </w:rPr>
+        <w:t>Autoría</w:t>
+      </w:r>
+    </w:p>
+    <w:p>
+      <w:pPr>
+        <w:autoSpaceDE w:val="0"/>
+        <w:autoSpaceDN w:val="0"/>
+        <w:adjustRightInd w:val="0"/>
+        <w:spacing w:after="100" w:afterAutospacing="1" w:line="240" w:lineRule="auto"/>
+        <w:rPr>
+          <w:rFonts w:ascii="Calibri" w:eastAsia="Calibri" w:hAnsi="Calibri" w:cs="Calibri"/>
+          <w:kern w:val="0"/>
+          <w14:ligatures w14:val="none"/>
+        </w:rPr>
+      </w:pPr>
+      <w:r>
+        <w:rPr>
+          <w:rFonts w:ascii="Calibri" w:eastAsia="Calibri" w:hAnsi="Calibri" w:cs="Calibri"/>
+          <w:kern w:val="0"/>
+          <w14:ligatures w14:val="none"/>
+        </w:rPr>
+        <w:t>El plan de pruebas ha sido realizado por:</w:t>
+      </w:r>
+    </w:p>
+    <w:p>
+      <w:pPr>
+        <w:pStyle w:val="Prrafodelista"/>
+        <w:numPr>
+          <w:ilvl w:val="0"/>
+          <w:numId w:val="26"/>
+        </w:numPr>
+        <w:autoSpaceDE w:val="0"/>
+        <w:autoSpaceDN w:val="0"/>
+        <w:adjustRightInd w:val="0"/>
+        <w:spacing w:after="100" w:afterAutospacing="1" w:line="240" w:lineRule="auto"/>
+        <w:rPr>
+          <w:rFonts w:ascii="Calibri" w:eastAsia="Calibri" w:hAnsi="Calibri" w:cs="Calibri"/>
+          <w:kern w:val="0"/>
+          <w14:ligatures w14:val="none"/>
+        </w:rPr>
+      </w:pPr>
+      <w:r>
+        <w:rPr>
+          <w:rFonts w:ascii="Calibri" w:eastAsia="Calibri" w:hAnsi="Calibri" w:cs="Calibri"/>
+          <w:kern w:val="0"/>
+          <w14:ligatures w14:val="none"/>
+        </w:rPr>
+        <w:t>Fernández Mancebo, Lucía</w:t>
+      </w:r>
+    </w:p>
+    <w:p>
+      <w:pPr>
+        <w:autoSpaceDE w:val="0"/>
+        <w:autoSpaceDN w:val="0"/>
+        <w:adjustRightInd w:val="0"/>
+        <w:spacing w:after="100" w:afterAutospacing="1" w:line="240" w:lineRule="auto"/>
+        <w:rPr>
+          <w:rFonts w:ascii="Calibri" w:eastAsia="Calibri" w:hAnsi="Calibri" w:cs="Calibri"/>
+          <w:kern w:val="0"/>
+          <w14:ligatures w14:val="none"/>
+        </w:rPr>
+      </w:pPr>
+      <w:r>
+        <w:rPr>
+          <w:rFonts w:ascii="Calibri" w:eastAsia="Calibri" w:hAnsi="Calibri" w:cs="Calibri"/>
+          <w:kern w:val="0"/>
+          <w14:ligatures w14:val="none"/>
+        </w:rPr>
+        <w:t xml:space="preserve">El apartado de reporte final, la </w:t>
+      </w:r>
+      <w:r>
+        <w:rPr>
+          <w:rFonts w:ascii="Calibri" w:eastAsia="Calibri" w:hAnsi="Calibri" w:cs="Calibri"/>
+          <w:kern w:val="0"/>
+          <w14:ligatures w14:val="none"/>
+        </w:rPr>
+        <w:t>codificación y ejecución de las pruebas ha sido realizada por:</w:t>
+      </w:r>
+    </w:p>
+    <w:p>
+      <w:pPr>
+        <w:pStyle w:val="Prrafodelista"/>
+        <w:numPr>
+          <w:ilvl w:val="0"/>
+          <w:numId w:val="26"/>
+        </w:numPr>
+        <w:autoSpaceDE w:val="0"/>
+        <w:autoSpaceDN w:val="0"/>
+        <w:adjustRightInd w:val="0"/>
+        <w:spacing w:after="100" w:afterAutospacing="1" w:line="240" w:lineRule="auto"/>
+        <w:rPr>
+          <w:rFonts w:ascii="Calibri" w:eastAsia="Calibri" w:hAnsi="Calibri" w:cs="Calibri"/>
+          <w:kern w:val="0"/>
+          <w14:ligatures w14:val="none"/>
+        </w:rPr>
+      </w:pPr>
+      <w:r>
+        <w:rPr>
+          <w:rFonts w:ascii="Calibri" w:eastAsia="Calibri" w:hAnsi="Calibri" w:cs="Calibri"/>
+          <w:kern w:val="0"/>
+          <w14:ligatures w14:val="none"/>
+        </w:rPr>
+        <w:t>Del Río Nieto, Adrián</w:t>
+      </w:r>
     </w:p>
     <w:sectPr>
       <w:pgSz w:w="11906" w:h="16838"/>
@@ -7349,6 +8287,119 @@
     </w:lvl>
   </w:abstractNum>
   <w:abstractNum w:abstractNumId="4" w15:restartNumberingAfterBreak="0">
+    <w:nsid w:val="1BE427AC"/>
+    <w:multiLevelType w:val="hybridMultilevel"/>
+    <w:tmpl w:val="75187AE4"/>
+    <w:lvl w:ilvl="0" w:tplc="0C0A0001">
+      <w:start w:val="1"/>
+      <w:numFmt w:val="bullet"/>
+      <w:lvlText w:val=""/>
+      <w:lvlJc w:val="left"/>
+      <w:pPr>
+        <w:ind w:left="720" w:hanging="360"/>
+      </w:pPr>
+      <w:rPr>
+        <w:rFonts w:ascii="Symbol" w:hAnsi="Symbol" w:hint="default"/>
+      </w:rPr>
+    </w:lvl>
+    <w:lvl w:ilvl="1" w:tplc="0C0A0003" w:tentative="1">
+      <w:start w:val="1"/>
+      <w:numFmt w:val="bullet"/>
+      <w:lvlText w:val="o"/>
+      <w:lvlJc w:val="left"/>
+      <w:pPr>
+        <w:ind w:left="1440" w:hanging="360"/>
+      </w:pPr>
+      <w:rPr>
+        <w:rFonts w:ascii="Courier New" w:hAnsi="Courier New" w:cs="Courier New" w:hint="default"/>
+      </w:rPr>
+    </w:lvl>
+    <w:lvl w:ilvl="2" w:tplc="0C0A0005" w:tentative="1">
+      <w:start w:val="1"/>
+      <w:numFmt w:val="bullet"/>
+      <w:lvlText w:val=""/>
+      <w:lvlJc w:val="left"/>
+      <w:pPr>
+        <w:ind w:left="2160" w:hanging="360"/>
+      </w:pPr>
+      <w:rPr>
+        <w:rFonts w:ascii="Wingdings" w:hAnsi="Wingdings" w:hint="default"/>
+      </w:rPr>
+    </w:lvl>
+    <w:lvl w:ilvl="3" w:tplc="0C0A0001" w:tentative="1">
+      <w:start w:val="1"/>
+      <w:numFmt w:val="bullet"/>
+      <w:lvlText w:val=""/>
+      <w:lvlJc w:val="left"/>
+      <w:pPr>
+        <w:ind w:left="2880" w:hanging="360"/>
+      </w:pPr>
+      <w:rPr>
+        <w:rFonts w:ascii="Symbol" w:hAnsi="Symbol" w:hint="default"/>
+      </w:rPr>
+    </w:lvl>
+    <w:lvl w:ilvl="4" w:tplc="0C0A0003" w:tentative="1">
+      <w:start w:val="1"/>
+      <w:numFmt w:val="bullet"/>
+      <w:lvlText w:val="o"/>
+      <w:lvlJc w:val="left"/>
+      <w:pPr>
+        <w:ind w:left="3600" w:hanging="360"/>
+      </w:pPr>
+      <w:rPr>
+        <w:rFonts w:ascii="Courier New" w:hAnsi="Courier New" w:cs="Courier New" w:hint="default"/>
+      </w:rPr>
+    </w:lvl>
+    <w:lvl w:ilvl="5" w:tplc="0C0A0005" w:tentative="1">
+      <w:start w:val="1"/>
+      <w:numFmt w:val="bullet"/>
+      <w:lvlText w:val=""/>
+      <w:lvlJc w:val="left"/>
+      <w:pPr>
+        <w:ind w:left="4320" w:hanging="360"/>
+      </w:pPr>
+      <w:rPr>
+        <w:rFonts w:ascii="Wingdings" w:hAnsi="Wingdings" w:hint="default"/>
+      </w:rPr>
+    </w:lvl>
+    <w:lvl w:ilvl="6" w:tplc="0C0A0001" w:tentative="1">
+      <w:start w:val="1"/>
+      <w:numFmt w:val="bullet"/>
+      <w:lvlText w:val=""/>
+      <w:lvlJc w:val="left"/>
+      <w:pPr>
+        <w:ind w:left="5040" w:hanging="360"/>
+      </w:pPr>
+      <w:rPr>
+        <w:rFonts w:ascii="Symbol" w:hAnsi="Symbol" w:hint="default"/>
+      </w:rPr>
+    </w:lvl>
+    <w:lvl w:ilvl="7" w:tplc="0C0A0003" w:tentative="1">
+      <w:start w:val="1"/>
+      <w:numFmt w:val="bullet"/>
+      <w:lvlText w:val="o"/>
+      <w:lvlJc w:val="left"/>
+      <w:pPr>
+        <w:ind w:left="5760" w:hanging="360"/>
+      </w:pPr>
+      <w:rPr>
+        <w:rFonts w:ascii="Courier New" w:hAnsi="Courier New" w:cs="Courier New" w:hint="default"/>
+      </w:rPr>
+    </w:lvl>
+    <w:lvl w:ilvl="8" w:tplc="0C0A0005" w:tentative="1">
+      <w:start w:val="1"/>
+      <w:numFmt w:val="bullet"/>
+      <w:lvlText w:val=""/>
+      <w:lvlJc w:val="left"/>
+      <w:pPr>
+        <w:ind w:left="6480" w:hanging="360"/>
+      </w:pPr>
+      <w:rPr>
+        <w:rFonts w:ascii="Wingdings" w:hAnsi="Wingdings" w:hint="default"/>
+      </w:rPr>
+    </w:lvl>
+  </w:abstractNum>
+  <w:abstractNum w:abstractNumId="5" w15:restartNumberingAfterBreak="0">
     <w:nsid w:val="22252C65"/>
     <w:multiLevelType w:val="multilevel"/>
     <w:tmpl w:val="C73A803C"/>
@@ -7461,7 +8512,7 @@
       </w:pPr>
     </w:lvl>
   </w:abstractNum>
-  <w:abstractNum w:abstractNumId="5" w15:restartNumberingAfterBreak="0">
+  <w:abstractNum w:abstractNumId="6" w15:restartNumberingAfterBreak="0">
     <w:nsid w:val="27D72A02"/>
     <w:multiLevelType w:val="multilevel"/>
     <w:tmpl w:val="87AC611C"/>
@@ -7574,7 +8625,7 @@
       </w:pPr>
     </w:lvl>
   </w:abstractNum>
-  <w:abstractNum w:abstractNumId="6" w15:restartNumberingAfterBreak="0">
+  <w:abstractNum w:abstractNumId="7" w15:restartNumberingAfterBreak="0">
     <w:nsid w:val="28EF0683"/>
     <w:multiLevelType w:val="hybridMultilevel"/>
     <w:tmpl w:val="C5503418"/>
@@ -7687,7 +8738,7 @@
       </w:rPr>
     </w:lvl>
   </w:abstractNum>
-  <w:abstractNum w:abstractNumId="7" w15:restartNumberingAfterBreak="0">
+  <w:abstractNum w:abstractNumId="8" w15:restartNumberingAfterBreak="0">
     <w:nsid w:val="31CF02E0"/>
     <w:multiLevelType w:val="multilevel"/>
     <w:tmpl w:val="0366BE7A"/>
@@ -7800,7 +8851,7 @@
       </w:pPr>
     </w:lvl>
   </w:abstractNum>
-  <w:abstractNum w:abstractNumId="8" w15:restartNumberingAfterBreak="0">
+  <w:abstractNum w:abstractNumId="9" w15:restartNumberingAfterBreak="0">
     <w:nsid w:val="33D11F78"/>
     <w:multiLevelType w:val="multilevel"/>
     <w:tmpl w:val="F71C7810"/>
@@ -7913,7 +8964,7 @@
       </w:pPr>
     </w:lvl>
   </w:abstractNum>
-  <w:abstractNum w:abstractNumId="9" w15:restartNumberingAfterBreak="0">
+  <w:abstractNum w:abstractNumId="10" w15:restartNumberingAfterBreak="0">
     <w:nsid w:val="39680B00"/>
     <w:multiLevelType w:val="hybridMultilevel"/>
     <w:tmpl w:val="6ED43020"/>
@@ -8026,7 +9077,7 @@
       </w:rPr>
     </w:lvl>
   </w:abstractNum>
-  <w:abstractNum w:abstractNumId="10" w15:restartNumberingAfterBreak="0">
+  <w:abstractNum w:abstractNumId="11" w15:restartNumberingAfterBreak="0">
     <w:nsid w:val="46FB429B"/>
     <w:multiLevelType w:val="hybridMultilevel"/>
     <w:tmpl w:val="B87AC5EC"/>
@@ -8139,7 +9190,7 @@
       </w:rPr>
     </w:lvl>
   </w:abstractNum>
-  <w:abstractNum w:abstractNumId="11" w15:restartNumberingAfterBreak="0">
+  <w:abstractNum w:abstractNumId="12" w15:restartNumberingAfterBreak="0">
     <w:nsid w:val="47652A03"/>
     <w:multiLevelType w:val="hybridMultilevel"/>
     <w:tmpl w:val="FC644EA4"/>
@@ -8252,7 +9303,7 @@
       </w:rPr>
     </w:lvl>
   </w:abstractNum>
-  <w:abstractNum w:abstractNumId="12" w15:restartNumberingAfterBreak="0">
+  <w:abstractNum w:abstractNumId="13" w15:restartNumberingAfterBreak="0">
     <w:nsid w:val="4E8B700E"/>
     <w:multiLevelType w:val="hybridMultilevel"/>
     <w:tmpl w:val="61D80F1C"/>
@@ -8364,7 +9415,7 @@
       </w:rPr>
     </w:lvl>
   </w:abstractNum>
-  <w:abstractNum w:abstractNumId="13" w15:restartNumberingAfterBreak="0">
+  <w:abstractNum w:abstractNumId="14" w15:restartNumberingAfterBreak="0">
     <w:nsid w:val="562937DA"/>
     <w:multiLevelType w:val="multilevel"/>
     <w:tmpl w:val="C5F26FF6"/>
@@ -8477,7 +9528,7 @@
       </w:pPr>
     </w:lvl>
   </w:abstractNum>
-  <w:abstractNum w:abstractNumId="14" w15:restartNumberingAfterBreak="0">
+  <w:abstractNum w:abstractNumId="15" w15:restartNumberingAfterBreak="0">
     <w:nsid w:val="56373D14"/>
     <w:multiLevelType w:val="hybridMultilevel"/>
     <w:tmpl w:val="ED08ED8A"/>
@@ -8589,7 +9640,7 @@
       </w:rPr>
     </w:lvl>
   </w:abstractNum>
-  <w:abstractNum w:abstractNumId="15" w15:restartNumberingAfterBreak="0">
+  <w:abstractNum w:abstractNumId="16" w15:restartNumberingAfterBreak="0">
     <w:nsid w:val="57104FB3"/>
     <w:multiLevelType w:val="multilevel"/>
     <w:tmpl w:val="BD4ED34E"/>
@@ -8702,7 +9753,7 @@
       </w:pPr>
     </w:lvl>
   </w:abstractNum>
-  <w:abstractNum w:abstractNumId="16" w15:restartNumberingAfterBreak="0">
+  <w:abstractNum w:abstractNumId="17" w15:restartNumberingAfterBreak="0">
     <w:nsid w:val="59060638"/>
     <w:multiLevelType w:val="multilevel"/>
     <w:tmpl w:val="89AE6134"/>
@@ -8815,7 +9866,7 @@
       </w:pPr>
     </w:lvl>
   </w:abstractNum>
-  <w:abstractNum w:abstractNumId="17" w15:restartNumberingAfterBreak="0">
+  <w:abstractNum w:abstractNumId="18" w15:restartNumberingAfterBreak="0">
     <w:nsid w:val="605B3B66"/>
     <w:multiLevelType w:val="multilevel"/>
     <w:tmpl w:val="CD4EBD10"/>
@@ -8928,7 +9979,7 @@
       </w:pPr>
     </w:lvl>
   </w:abstractNum>
-  <w:abstractNum w:abstractNumId="18" w15:restartNumberingAfterBreak="0">
+  <w:abstractNum w:abstractNumId="19" w15:restartNumberingAfterBreak="0">
     <w:nsid w:val="63476618"/>
     <w:multiLevelType w:val="hybridMultilevel"/>
     <w:tmpl w:val="CDCE0E92"/>
@@ -9040,7 +10091,7 @@
       </w:rPr>
     </w:lvl>
   </w:abstractNum>
-  <w:abstractNum w:abstractNumId="19" w15:restartNumberingAfterBreak="0">
+  <w:abstractNum w:abstractNumId="20" w15:restartNumberingAfterBreak="0">
     <w:nsid w:val="653A1FE2"/>
     <w:multiLevelType w:val="hybridMultilevel"/>
     <w:tmpl w:val="5762C5DE"/>
@@ -9152,7 +10203,7 @@
       </w:rPr>
     </w:lvl>
   </w:abstractNum>
-  <w:abstractNum w:abstractNumId="20" w15:restartNumberingAfterBreak="0">
+  <w:abstractNum w:abstractNumId="21" w15:restartNumberingAfterBreak="0">
     <w:nsid w:val="65A24B96"/>
     <w:multiLevelType w:val="multilevel"/>
     <w:tmpl w:val="0568A5EE"/>
@@ -9265,7 +10316,7 @@
       </w:pPr>
     </w:lvl>
   </w:abstractNum>
-  <w:abstractNum w:abstractNumId="21" w15:restartNumberingAfterBreak="0">
+  <w:abstractNum w:abstractNumId="22" w15:restartNumberingAfterBreak="0">
     <w:nsid w:val="6B6540C9"/>
     <w:multiLevelType w:val="hybridMultilevel"/>
     <w:tmpl w:val="2564C982"/>
@@ -9378,7 +10429,7 @@
       </w:rPr>
     </w:lvl>
   </w:abstractNum>
-  <w:abstractNum w:abstractNumId="22" w15:restartNumberingAfterBreak="0">
+  <w:abstractNum w:abstractNumId="23" w15:restartNumberingAfterBreak="0">
     <w:nsid w:val="77FE104E"/>
     <w:multiLevelType w:val="hybridMultilevel"/>
     <w:tmpl w:val="EDF0C0FC"/>
@@ -9490,7 +10541,7 @@
       </w:rPr>
     </w:lvl>
   </w:abstractNum>
-  <w:abstractNum w:abstractNumId="23" w15:restartNumberingAfterBreak="0">
+  <w:abstractNum w:abstractNumId="24" w15:restartNumberingAfterBreak="0">
     <w:nsid w:val="7A044F04"/>
     <w:multiLevelType w:val="multilevel"/>
     <w:tmpl w:val="19CCF2A8"/>
@@ -9607,7 +10658,7 @@
     <w:abstractNumId w:val="3"/>
   </w:num>
   <w:num w:numId="2" w16cid:durableId="1955868153">
-    <w:abstractNumId w:val="4"/>
+    <w:abstractNumId w:val="5"/>
     <w:lvlOverride w:ilvl="0">
       <w:startOverride w:val="1"/>
     </w:lvlOverride>
@@ -9667,7 +10718,7 @@
     </w:lvlOverride>
   </w:num>
   <w:num w:numId="4" w16cid:durableId="1687292918">
-    <w:abstractNumId w:val="20"/>
+    <w:abstractNumId w:val="21"/>
     <w:lvlOverride w:ilvl="0">
       <w:startOverride w:val="1"/>
     </w:lvlOverride>
@@ -9697,7 +10748,7 @@
     </w:lvlOverride>
   </w:num>
   <w:num w:numId="5" w16cid:durableId="1069616385">
-    <w:abstractNumId w:val="16"/>
+    <w:abstractNumId w:val="17"/>
     <w:lvlOverride w:ilvl="0">
       <w:startOverride w:val="1"/>
     </w:lvlOverride>
@@ -9757,61 +10808,64 @@
     </w:lvlOverride>
   </w:num>
   <w:num w:numId="7" w16cid:durableId="1815025187">
-    <w:abstractNumId w:val="11"/>
+    <w:abstractNumId w:val="12"/>
   </w:num>
   <w:num w:numId="8" w16cid:durableId="1726367344">
-    <w:abstractNumId w:val="23"/>
+    <w:abstractNumId w:val="24"/>
   </w:num>
   <w:num w:numId="9" w16cid:durableId="45422803">
-    <w:abstractNumId w:val="7"/>
+    <w:abstractNumId w:val="8"/>
   </w:num>
   <w:num w:numId="10" w16cid:durableId="1217398991">
-    <w:abstractNumId w:val="8"/>
+    <w:abstractNumId w:val="9"/>
   </w:num>
   <w:num w:numId="11" w16cid:durableId="1244682607">
-    <w:abstractNumId w:val="13"/>
+    <w:abstractNumId w:val="14"/>
   </w:num>
   <w:num w:numId="12" w16cid:durableId="1383210000">
-    <w:abstractNumId w:val="17"/>
+    <w:abstractNumId w:val="18"/>
   </w:num>
   <w:num w:numId="13" w16cid:durableId="1939290757">
-    <w:abstractNumId w:val="5"/>
+    <w:abstractNumId w:val="6"/>
   </w:num>
   <w:num w:numId="14" w16cid:durableId="1731493427">
-    <w:abstractNumId w:val="15"/>
+    <w:abstractNumId w:val="16"/>
   </w:num>
   <w:num w:numId="15" w16cid:durableId="688675019">
-    <w:abstractNumId w:val="6"/>
+    <w:abstractNumId w:val="7"/>
   </w:num>
   <w:num w:numId="16" w16cid:durableId="1331248554">
     <w:abstractNumId w:val="3"/>
   </w:num>
   <w:num w:numId="17" w16cid:durableId="1520437061">
+    <w:abstractNumId w:val="11"/>
+  </w:num>
+  <w:num w:numId="18" w16cid:durableId="1296057884">
+    <w:abstractNumId w:val="22"/>
+  </w:num>
+  <w:num w:numId="19" w16cid:durableId="19093561">
     <w:abstractNumId w:val="10"/>
   </w:num>
-  <w:num w:numId="18" w16cid:durableId="1296057884">
-    <w:abstractNumId w:val="21"/>
-  </w:num>
-  <w:num w:numId="19" w16cid:durableId="19093561">
-    <w:abstractNumId w:val="9"/>
-  </w:num>
   <w:num w:numId="20" w16cid:durableId="2035840078">
-    <w:abstractNumId w:val="22"/>
+    <w:abstractNumId w:val="23"/>
   </w:num>
   <w:num w:numId="21" w16cid:durableId="736704876">
-    <w:abstractNumId w:val="14"/>
+    <w:abstractNumId w:val="15"/>
   </w:num>
   <w:num w:numId="22" w16cid:durableId="969552583">
-    <w:abstractNumId w:val="19"/>
+    <w:abstractNumId w:val="20"/>
   </w:num>
   <w:num w:numId="23" w16cid:durableId="2128116506">
     <w:abstractNumId w:val="2"/>
   </w:num>
   <w:num w:numId="24" w16cid:durableId="222646686">
-    <w:abstractNumId w:val="18"/>
+    <w:abstractNumId w:val="19"/>
   </w:num>
   <w:num w:numId="25" w16cid:durableId="309215357">
-    <w:abstractNumId w:val="12"/>
+    <w:abstractNumId w:val="13"/>
+  </w:num>
+  <w:num w:numId="26" w16cid:durableId="1079137496">
+    <w:abstractNumId w:val="4"/>
   </w:num>
 </w:numbering>
 </file>

</xml_diff>

<commit_message>
test & doc: end integration test
</commit_message>
<xml_diff>
--- a/Docs/Test Plans/US-500955-Filtrar_por_tipo_de_combustible-TestPlan.docx
+++ b/Docs/Test Plans/US-500955-Filtrar_por_tipo_de_combustible-TestPlan.docx
@@ -145,16 +145,15 @@
           <w:kern w:val="0"/>
           <w14:ligatures w14:val="none"/>
         </w:rPr>
-        <w:t>, renombradas como “</w:t>
-      </w:r>
-      <w:proofErr w:type="spellStart"/>
+        <w:t>, renombradas como “UI</w:t>
+      </w:r>
       <w:r>
         <w:rPr>
           <w:rFonts w:ascii="Calibri" w:eastAsia="Calibri" w:hAnsi="Calibri" w:cs="Calibri"/>
           <w:kern w:val="0"/>
           <w14:ligatures w14:val="none"/>
         </w:rPr>
-        <w:t>UI</w:t>
+        <w:t>.</w:t>
       </w:r>
       <w:r>
         <w:rPr>
@@ -162,7 +161,7 @@
           <w:kern w:val="0"/>
           <w14:ligatures w14:val="none"/>
         </w:rPr>
-        <w:t>.</w:t>
+        <w:t>x”</w:t>
       </w:r>
       <w:r>
         <w:rPr>
@@ -170,34 +169,16 @@
           <w:kern w:val="0"/>
           <w14:ligatures w14:val="none"/>
         </w:rPr>
-        <w:t>x</w:t>
-      </w:r>
-      <w:proofErr w:type="spellEnd"/>
+        <w:t xml:space="preserve"> con excepción de que los resultados obtenidos se filtran en base a un fichero JSON </w:t>
+      </w:r>
       <w:r>
         <w:rPr>
           <w:rFonts w:ascii="Calibri" w:eastAsia="Calibri" w:hAnsi="Calibri" w:cs="Calibri"/>
           <w:kern w:val="0"/>
           <w14:ligatures w14:val="none"/>
         </w:rPr>
-        <w:t>”</w:t>
-      </w:r>
-      <w:r>
-        <w:rPr>
-          <w:rFonts w:ascii="Calibri" w:eastAsia="Calibri" w:hAnsi="Calibri" w:cs="Calibri"/>
-          <w:kern w:val="0"/>
-          <w14:ligatures w14:val="none"/>
-        </w:rPr>
-        <w:t xml:space="preserve"> con excepción de que los resultados obtenidos se filtran en base a un fichero JSON </w:t>
-      </w:r>
-      <w:r>
-        <w:rPr>
-          <w:rFonts w:ascii="Calibri" w:eastAsia="Calibri" w:hAnsi="Calibri" w:cs="Calibri"/>
-          <w:kern w:val="0"/>
-          <w14:ligatures w14:val="none"/>
-        </w:rPr>
         <w:t xml:space="preserve">llamado </w:t>
       </w:r>
-      <w:proofErr w:type="spellStart"/>
       <w:r>
         <w:rPr>
           <w:rFonts w:ascii="Calibri" w:eastAsia="Calibri" w:hAnsi="Calibri" w:cs="Calibri"/>
@@ -218,7 +199,6 @@
         </w:rPr>
         <w:t>_filtro_tipo_test</w:t>
       </w:r>
-      <w:proofErr w:type="spellEnd"/>
       <w:r>
         <w:rPr>
           <w:rFonts w:ascii="Calibri" w:eastAsia="Calibri" w:hAnsi="Calibri" w:cs="Calibri"/>
@@ -235,18 +215,8 @@
           <w:kern w:val="0"/>
           <w14:ligatures w14:val="none"/>
         </w:rPr>
-        <w:t xml:space="preserve">y se automatizan a través de </w:t>
-      </w:r>
-      <w:proofErr w:type="spellStart"/>
-      <w:r>
-        <w:rPr>
-          <w:rFonts w:ascii="Calibri" w:eastAsia="Calibri" w:hAnsi="Calibri" w:cs="Calibri"/>
-          <w:kern w:val="0"/>
-          <w14:ligatures w14:val="none"/>
-        </w:rPr>
-        <w:t>Espresso</w:t>
-      </w:r>
-      <w:proofErr w:type="spellEnd"/>
+        <w:t>y se automatizan a través de Espresso</w:t>
+      </w:r>
       <w:r>
         <w:rPr>
           <w:rFonts w:ascii="Calibri" w:eastAsia="Calibri" w:hAnsi="Calibri" w:cs="Calibri"/>
@@ -1797,39 +1767,17 @@
                 <w:color w:val="000000"/>
               </w:rPr>
             </w:pPr>
-            <w:proofErr w:type="gramStart"/>
-            <w:r>
-              <w:rPr>
-                <w:color w:val="000000"/>
-              </w:rPr>
-              <w:t>{ CEPSA</w:t>
-            </w:r>
-            <w:proofErr w:type="gramEnd"/>
-            <w:r>
-              <w:rPr>
-                <w:color w:val="000000"/>
-              </w:rPr>
-              <w:t>, REPSOL, PETRONOR, PETRONOR V2, GALP} y</w:t>
-            </w:r>
-            <w:r>
-              <w:rPr>
-                <w:color w:val="000000"/>
-              </w:rPr>
-              <w:t xml:space="preserve"> </w:t>
-            </w:r>
-            <w:proofErr w:type="spellStart"/>
-            <w:r>
-              <w:rPr>
-                <w:color w:val="000000"/>
-              </w:rPr>
-              <w:t>toast</w:t>
-            </w:r>
-            <w:proofErr w:type="spellEnd"/>
-            <w:r>
-              <w:rPr>
-                <w:color w:val="000000"/>
-              </w:rPr>
-              <w:t xml:space="preserve"> con</w:t>
+            <w:r>
+              <w:rPr>
+                <w:color w:val="000000"/>
+              </w:rPr>
+              <w:t>{ CEPSA, REPSOL, PETRONOR, PETRONOR V2, GALP} y</w:t>
+            </w:r>
+            <w:r>
+              <w:rPr>
+                <w:color w:val="000000"/>
+              </w:rPr>
+              <w:t xml:space="preserve"> toast con</w:t>
             </w:r>
             <w:r>
               <w:t xml:space="preserve"> </w:t>
@@ -1960,39 +1908,17 @@
                 <w:color w:val="000000"/>
               </w:rPr>
             </w:pPr>
-            <w:proofErr w:type="gramStart"/>
-            <w:r>
-              <w:rPr>
-                <w:color w:val="000000"/>
-              </w:rPr>
-              <w:t>{ CEPSA</w:t>
-            </w:r>
-            <w:proofErr w:type="gramEnd"/>
-            <w:r>
-              <w:rPr>
-                <w:color w:val="000000"/>
-              </w:rPr>
-              <w:t xml:space="preserve">, REPSOL, PETRONOR, PETRONOR V2} </w:t>
-            </w:r>
-            <w:r>
-              <w:rPr>
-                <w:color w:val="000000"/>
-              </w:rPr>
-              <w:t xml:space="preserve">y </w:t>
-            </w:r>
-            <w:proofErr w:type="spellStart"/>
-            <w:r>
-              <w:rPr>
-                <w:color w:val="000000"/>
-              </w:rPr>
-              <w:t>toast</w:t>
-            </w:r>
-            <w:proofErr w:type="spellEnd"/>
-            <w:r>
-              <w:rPr>
-                <w:color w:val="000000"/>
-              </w:rPr>
-              <w:t xml:space="preserve"> con</w:t>
+            <w:r>
+              <w:rPr>
+                <w:color w:val="000000"/>
+              </w:rPr>
+              <w:t xml:space="preserve">{ CEPSA, REPSOL, PETRONOR, PETRONOR V2} </w:t>
+            </w:r>
+            <w:r>
+              <w:rPr>
+                <w:color w:val="000000"/>
+              </w:rPr>
+              <w:t>y toast con</w:t>
             </w:r>
             <w:r>
               <w:t xml:space="preserve"> </w:t>
@@ -2071,27 +1997,13 @@
               <w:rPr>
                 <w:color w:val="000000"/>
               </w:rPr>
-              <w:t xml:space="preserve"> </w:t>
-            </w:r>
-            <w:proofErr w:type="spellStart"/>
-            <w:r>
-              <w:rPr>
-                <w:color w:val="000000"/>
-              </w:rPr>
-              <w:t>FiltroMarc</w:t>
-            </w:r>
-            <w:r>
-              <w:rPr>
-                <w:color w:val="000000"/>
-              </w:rPr>
-              <w:t>a</w:t>
-            </w:r>
-            <w:proofErr w:type="spellEnd"/>
-            <w:r>
-              <w:rPr>
-                <w:color w:val="000000"/>
-              </w:rPr>
-              <w:t xml:space="preserve"> =</w:t>
+              <w:t xml:space="preserve"> FiltroMarc</w:t>
+            </w:r>
+            <w:r>
+              <w:rPr>
+                <w:color w:val="000000"/>
+              </w:rPr>
+              <w:t>a =</w:t>
             </w:r>
             <w:r>
               <w:rPr>
@@ -2119,19 +2031,11 @@
               </w:rPr>
               <w:t xml:space="preserve">UI.3.2: </w:t>
             </w:r>
-            <w:proofErr w:type="spellStart"/>
-            <w:r>
-              <w:rPr>
-                <w:color w:val="000000"/>
-              </w:rPr>
-              <w:t>FiltroMarca</w:t>
-            </w:r>
-            <w:proofErr w:type="spellEnd"/>
-            <w:r>
-              <w:rPr>
-                <w:color w:val="000000"/>
-              </w:rPr>
-              <w:t>: CEPSA</w:t>
+            <w:r>
+              <w:rPr>
+                <w:color w:val="000000"/>
+              </w:rPr>
+              <w:t>FiltroMarca: CEPSA</w:t>
             </w:r>
             <w:r>
               <w:rPr>
@@ -2139,19 +2043,11 @@
               </w:rPr>
               <w:t xml:space="preserve"> &amp;&amp; </w:t>
             </w:r>
-            <w:proofErr w:type="spellStart"/>
-            <w:r>
-              <w:rPr>
-                <w:color w:val="000000"/>
-              </w:rPr>
-              <w:t>Gasoleo</w:t>
-            </w:r>
-            <w:proofErr w:type="spellEnd"/>
-            <w:r>
-              <w:rPr>
-                <w:color w:val="000000"/>
-              </w:rPr>
-              <w:t xml:space="preserve"> A</w:t>
+            <w:r>
+              <w:rPr>
+                <w:color w:val="000000"/>
+              </w:rPr>
+              <w:t>Gasoleo A</w:t>
             </w:r>
             <w:r>
               <w:rPr>
@@ -2397,19 +2293,11 @@
                 <w:color w:val="000000"/>
               </w:rPr>
             </w:pPr>
-            <w:proofErr w:type="gramStart"/>
-            <w:r>
-              <w:rPr>
-                <w:color w:val="000000"/>
-              </w:rPr>
-              <w:t>{ CEPSA</w:t>
-            </w:r>
-            <w:proofErr w:type="gramEnd"/>
-            <w:r>
-              <w:rPr>
-                <w:color w:val="000000"/>
-              </w:rPr>
-              <w:t>, REPSOL, PETRONOR, PETRONOR V2, GALP}.</w:t>
+            <w:r>
+              <w:rPr>
+                <w:color w:val="000000"/>
+              </w:rPr>
+              <w:t>{ CEPSA, REPSOL, PETRONOR, PETRONOR V2, GALP}.</w:t>
             </w:r>
           </w:p>
         </w:tc>
@@ -2495,33 +2383,11 @@
                 <w:color w:val="000000"/>
               </w:rPr>
             </w:pPr>
-            <w:proofErr w:type="gramStart"/>
-            <w:r>
-              <w:rPr>
-                <w:color w:val="000000"/>
-              </w:rPr>
-              <w:t>{ CEPSA</w:t>
-            </w:r>
-            <w:proofErr w:type="gramEnd"/>
-            <w:r>
-              <w:rPr>
-                <w:color w:val="000000"/>
-              </w:rPr>
-              <w:t xml:space="preserve">, REPSOL, PETRONOR, PETRONOR V2} y </w:t>
-            </w:r>
-            <w:proofErr w:type="spellStart"/>
-            <w:r>
-              <w:rPr>
-                <w:color w:val="000000"/>
-              </w:rPr>
-              <w:t>toast</w:t>
-            </w:r>
-            <w:proofErr w:type="spellEnd"/>
-            <w:r>
-              <w:rPr>
-                <w:color w:val="000000"/>
-              </w:rPr>
-              <w:t xml:space="preserve"> con</w:t>
+            <w:r>
+              <w:rPr>
+                <w:color w:val="000000"/>
+              </w:rPr>
+              <w:t>{ CEPSA, REPSOL, PETRONOR, PETRONOR V2} y toast con</w:t>
             </w:r>
             <w:r>
               <w:rPr>
@@ -2627,21 +2493,7 @@
               <w:rPr>
                 <w:color w:val="000000"/>
               </w:rPr>
-              <w:t xml:space="preserve">Lista vacía y </w:t>
-            </w:r>
-            <w:proofErr w:type="spellStart"/>
-            <w:r>
-              <w:rPr>
-                <w:color w:val="000000"/>
-              </w:rPr>
-              <w:t>toast</w:t>
-            </w:r>
-            <w:proofErr w:type="spellEnd"/>
-            <w:r>
-              <w:rPr>
-                <w:color w:val="000000"/>
-              </w:rPr>
-              <w:t xml:space="preserve"> con 0 gasolineras.</w:t>
+              <w:t>Lista vacía y toast con 0 gasolineras.</w:t>
             </w:r>
           </w:p>
         </w:tc>
@@ -2697,63 +2549,21 @@
               <w:rPr>
                 <w:color w:val="000000"/>
               </w:rPr>
-              <w:t xml:space="preserve">UI.8.1: </w:t>
-            </w:r>
-            <w:proofErr w:type="spellStart"/>
-            <w:r>
-              <w:rPr>
-                <w:color w:val="000000"/>
-              </w:rPr>
-              <w:t>FiltroPrecioMax</w:t>
-            </w:r>
-            <w:proofErr w:type="spellEnd"/>
-            <w:r>
-              <w:rPr>
-                <w:color w:val="000000"/>
-              </w:rPr>
-              <w:t xml:space="preserve"> = 1.2 &amp;&amp; Gasolina 95 E5.</w:t>
-            </w:r>
-          </w:p>
-          <w:p>
-            <w:pPr>
-              <w:spacing w:after="100" w:afterAutospacing="1"/>
-              <w:rPr>
-                <w:color w:val="000000"/>
-              </w:rPr>
-            </w:pPr>
-            <w:r>
-              <w:rPr>
-                <w:color w:val="000000"/>
-              </w:rPr>
-              <w:t xml:space="preserve">UI.8.2: </w:t>
-            </w:r>
-            <w:proofErr w:type="spellStart"/>
-            <w:r>
-              <w:rPr>
-                <w:color w:val="000000"/>
-              </w:rPr>
-              <w:t>FiltroMarca</w:t>
-            </w:r>
-            <w:proofErr w:type="spellEnd"/>
-            <w:r>
-              <w:rPr>
-                <w:color w:val="000000"/>
-              </w:rPr>
-              <w:t xml:space="preserve"> = GALP &amp;&amp; </w:t>
-            </w:r>
-            <w:proofErr w:type="spellStart"/>
-            <w:r>
-              <w:rPr>
-                <w:color w:val="000000"/>
-              </w:rPr>
-              <w:t>Gasoleo</w:t>
-            </w:r>
-            <w:proofErr w:type="spellEnd"/>
-            <w:r>
-              <w:rPr>
-                <w:color w:val="000000"/>
-              </w:rPr>
-              <w:t xml:space="preserve"> A.</w:t>
+              <w:t>UI.8.1: FiltroPrecioMax = 1.2 &amp;&amp; Gasolina 95 E5.</w:t>
+            </w:r>
+          </w:p>
+          <w:p>
+            <w:pPr>
+              <w:spacing w:after="100" w:afterAutospacing="1"/>
+              <w:rPr>
+                <w:color w:val="000000"/>
+              </w:rPr>
+            </w:pPr>
+            <w:r>
+              <w:rPr>
+                <w:color w:val="000000"/>
+              </w:rPr>
+              <w:t>UI.8.2: FiltroMarca = GALP &amp;&amp; Gasoleo A.</w:t>
             </w:r>
             <w:r>
               <w:rPr>
@@ -2766,35 +2576,7 @@
                 <w:color w:val="000000"/>
               </w:rPr>
               <w:br/>
-              <w:t xml:space="preserve">UI.8.3: </w:t>
-            </w:r>
-            <w:proofErr w:type="spellStart"/>
-            <w:r>
-              <w:rPr>
-                <w:color w:val="000000"/>
-              </w:rPr>
-              <w:t>FiltroMarca</w:t>
-            </w:r>
-            <w:proofErr w:type="spellEnd"/>
-            <w:r>
-              <w:rPr>
-                <w:color w:val="000000"/>
-              </w:rPr>
-              <w:t xml:space="preserve"> = CEPSA &amp;&amp; </w:t>
-            </w:r>
-            <w:proofErr w:type="spellStart"/>
-            <w:r>
-              <w:rPr>
-                <w:color w:val="000000"/>
-              </w:rPr>
-              <w:t>FiltroPrecioMax</w:t>
-            </w:r>
-            <w:proofErr w:type="spellEnd"/>
-            <w:r>
-              <w:rPr>
-                <w:color w:val="000000"/>
-              </w:rPr>
-              <w:t xml:space="preserve"> = 1.6 &amp;&amp; Gasolina 95 E5.</w:t>
+              <w:t>UI.8.3: FiltroMarca = CEPSA &amp;&amp; FiltroPrecioMax = 1.6 &amp;&amp; Gasolina 95 E5.</w:t>
             </w:r>
           </w:p>
         </w:tc>
@@ -2819,21 +2601,7 @@
               <w:rPr>
                 <w:color w:val="000000"/>
               </w:rPr>
-              <w:t xml:space="preserve">UI.8.X: Lista vacía y </w:t>
-            </w:r>
-            <w:proofErr w:type="spellStart"/>
-            <w:r>
-              <w:rPr>
-                <w:color w:val="000000"/>
-              </w:rPr>
-              <w:t>toast</w:t>
-            </w:r>
-            <w:proofErr w:type="spellEnd"/>
-            <w:r>
-              <w:rPr>
-                <w:color w:val="000000"/>
-              </w:rPr>
-              <w:t xml:space="preserve"> con 0 gasolineras.</w:t>
+              <w:t>UI.8.X: Lista vacía y toast con 0 gasolineras.</w:t>
             </w:r>
           </w:p>
         </w:tc>
@@ -2885,47 +2653,11 @@
                 <w:color w:val="000000"/>
               </w:rPr>
             </w:pPr>
-            <w:proofErr w:type="spellStart"/>
-            <w:r>
-              <w:rPr>
-                <w:color w:val="000000"/>
-              </w:rPr>
-              <w:t>TipoCombustibleOrden</w:t>
-            </w:r>
-            <w:proofErr w:type="spellEnd"/>
-            <w:r>
-              <w:rPr>
-                <w:color w:val="000000"/>
-              </w:rPr>
-              <w:t xml:space="preserve"> = Gasolina 95 E5 &amp;&amp; Orden = ASC &amp;&amp; </w:t>
-            </w:r>
-            <w:proofErr w:type="spellStart"/>
-            <w:r>
-              <w:rPr>
-                <w:color w:val="000000"/>
-              </w:rPr>
-              <w:t>TipoCombustible</w:t>
-            </w:r>
-            <w:proofErr w:type="spellEnd"/>
-            <w:r>
-              <w:rPr>
-                <w:color w:val="000000"/>
-              </w:rPr>
-              <w:t xml:space="preserve"> = </w:t>
-            </w:r>
-            <w:proofErr w:type="spellStart"/>
-            <w:r>
-              <w:rPr>
-                <w:color w:val="000000"/>
-              </w:rPr>
-              <w:t>Gasoleo</w:t>
-            </w:r>
-            <w:proofErr w:type="spellEnd"/>
-            <w:r>
-              <w:rPr>
-                <w:color w:val="000000"/>
-              </w:rPr>
-              <w:t xml:space="preserve"> A</w:t>
+            <w:r>
+              <w:rPr>
+                <w:color w:val="000000"/>
+              </w:rPr>
+              <w:t>TipoCombustibleOrden = Gasolina 95 E5 &amp;&amp; Orden = ASC &amp;&amp; TipoCombustible = Gasoleo A</w:t>
             </w:r>
           </w:p>
         </w:tc>
@@ -2946,7 +2678,6 @@
                 <w:color w:val="000000"/>
               </w:rPr>
             </w:pPr>
-            <w:proofErr w:type="gramStart"/>
             <w:r>
               <w:rPr>
                 <w:color w:val="000000"/>
@@ -2959,16 +2690,7 @@
                 <w:bCs/>
                 <w:color w:val="000000"/>
               </w:rPr>
-              <w:t>PETRONOR</w:t>
-            </w:r>
-            <w:proofErr w:type="gramEnd"/>
-            <w:r>
-              <w:rPr>
-                <w:b/>
-                <w:bCs/>
-                <w:color w:val="000000"/>
-              </w:rPr>
-              <w:t>, PETRONOR V2, GALP</w:t>
+              <w:t>PETRONOR, PETRONOR V2, GALP</w:t>
             </w:r>
             <w:r>
               <w:rPr>
@@ -2988,20 +2710,7 @@
                 <w:color w:val="000000"/>
               </w:rPr>
               <w:br/>
-            </w:r>
-            <w:proofErr w:type="spellStart"/>
-            <w:r>
-              <w:rPr>
-                <w:color w:val="000000"/>
-              </w:rPr>
-              <w:t>Toast</w:t>
-            </w:r>
-            <w:proofErr w:type="spellEnd"/>
-            <w:r>
-              <w:rPr>
-                <w:color w:val="000000"/>
-              </w:rPr>
-              <w:t>: “Se ha reestablecido el filtro debido a una colisión del tipo con la ordenación”</w:t>
+              <w:t>Toast: “Se ha reestablecido el filtro debido a una colisión del tipo con la ordenación”</w:t>
             </w:r>
           </w:p>
         </w:tc>
@@ -3140,7 +2849,6 @@
         </w:rPr>
         <w:t xml:space="preserve">Deberían probarse los métodos de la clase </w:t>
       </w:r>
-      <w:proofErr w:type="spellStart"/>
       <w:r>
         <w:rPr>
           <w:rFonts w:ascii="Consolas" w:eastAsia="Calibri" w:hAnsi="Consolas" w:cs="Times New Roman"/>
@@ -3150,7 +2858,6 @@
         </w:rPr>
         <w:t>Filter</w:t>
       </w:r>
-      <w:proofErr w:type="spellEnd"/>
       <w:r>
         <w:rPr>
           <w:rFonts w:ascii="Calibri" w:eastAsia="Calibri" w:hAnsi="Calibri" w:cs="Times New Roman"/>
@@ -3176,7 +2883,6 @@
           <w14:ligatures w14:val="none"/>
         </w:rPr>
       </w:pPr>
-      <w:proofErr w:type="spellStart"/>
       <w:r>
         <w:rPr>
           <w:rFonts w:ascii="Calibri" w:eastAsia="Calibri" w:hAnsi="Calibri" w:cs="Times New Roman"/>
@@ -3184,9 +2890,8 @@
           <w:lang w:val="en-US"/>
           <w14:ligatures w14:val="none"/>
         </w:rPr>
-        <w:t>Método</w:t>
-      </w:r>
-      <w:proofErr w:type="spellEnd"/>
+        <w:t xml:space="preserve">Método </w:t>
+      </w:r>
       <w:r>
         <w:rPr>
           <w:rFonts w:ascii="Calibri" w:eastAsia="Calibri" w:hAnsi="Calibri" w:cs="Times New Roman"/>
@@ -3194,10 +2899,8 @@
           <w:lang w:val="en-US"/>
           <w14:ligatures w14:val="none"/>
         </w:rPr>
-        <w:t xml:space="preserve"> </w:t>
-      </w:r>
-      <w:proofErr w:type="spellStart"/>
-      <w:proofErr w:type="gramStart"/>
+        <w:t>set</w:t>
+      </w:r>
       <w:r>
         <w:rPr>
           <w:rFonts w:ascii="Calibri" w:eastAsia="Calibri" w:hAnsi="Calibri" w:cs="Times New Roman"/>
@@ -3205,7 +2908,7 @@
           <w:lang w:val="en-US"/>
           <w14:ligatures w14:val="none"/>
         </w:rPr>
-        <w:t>set</w:t>
+        <w:t>fuelTypes</w:t>
       </w:r>
       <w:r>
         <w:rPr>
@@ -3214,9 +2917,8 @@
           <w:lang w:val="en-US"/>
           <w14:ligatures w14:val="none"/>
         </w:rPr>
-        <w:t>fuelTypes</w:t>
-      </w:r>
-      <w:proofErr w:type="spellEnd"/>
+        <w:t>(</w:t>
+      </w:r>
       <w:r>
         <w:rPr>
           <w:rFonts w:ascii="Calibri" w:eastAsia="Calibri" w:hAnsi="Calibri" w:cs="Times New Roman"/>
@@ -3224,9 +2926,8 @@
           <w:lang w:val="en-US"/>
           <w14:ligatures w14:val="none"/>
         </w:rPr>
-        <w:t>(</w:t>
-      </w:r>
-      <w:proofErr w:type="gramEnd"/>
+        <w:t>List&lt;FuelType&gt;</w:t>
+      </w:r>
       <w:r>
         <w:rPr>
           <w:rFonts w:ascii="Calibri" w:eastAsia="Calibri" w:hAnsi="Calibri" w:cs="Times New Roman"/>
@@ -3234,9 +2935,8 @@
           <w:lang w:val="en-US"/>
           <w14:ligatures w14:val="none"/>
         </w:rPr>
-        <w:t>List&lt;</w:t>
-      </w:r>
-      <w:proofErr w:type="spellStart"/>
+        <w:t xml:space="preserve"> ) :</w:t>
+      </w:r>
       <w:r>
         <w:rPr>
           <w:rFonts w:ascii="Calibri" w:eastAsia="Calibri" w:hAnsi="Calibri" w:cs="Times New Roman"/>
@@ -3244,47 +2944,8 @@
           <w:lang w:val="en-US"/>
           <w14:ligatures w14:val="none"/>
         </w:rPr>
-        <w:t>FuelType</w:t>
-      </w:r>
-      <w:proofErr w:type="spellEnd"/>
-      <w:r>
-        <w:rPr>
-          <w:rFonts w:ascii="Calibri" w:eastAsia="Calibri" w:hAnsi="Calibri" w:cs="Times New Roman"/>
-          <w:kern w:val="0"/>
-          <w:lang w:val="en-US"/>
-          <w14:ligatures w14:val="none"/>
-        </w:rPr>
-        <w:t>&gt;</w:t>
-      </w:r>
-      <w:r>
-        <w:rPr>
-          <w:rFonts w:ascii="Calibri" w:eastAsia="Calibri" w:hAnsi="Calibri" w:cs="Times New Roman"/>
-          <w:kern w:val="0"/>
-          <w:lang w:val="en-US"/>
-          <w14:ligatures w14:val="none"/>
-        </w:rPr>
-        <w:t xml:space="preserve"> ) :</w:t>
-      </w:r>
-      <w:r>
-        <w:rPr>
-          <w:rFonts w:ascii="Calibri" w:eastAsia="Calibri" w:hAnsi="Calibri" w:cs="Times New Roman"/>
-          <w:kern w:val="0"/>
-          <w:lang w:val="en-US"/>
-          <w14:ligatures w14:val="none"/>
-        </w:rPr>
-        <w:t xml:space="preserve"> </w:t>
-      </w:r>
-      <w:proofErr w:type="spellStart"/>
-      <w:r>
-        <w:rPr>
-          <w:rFonts w:ascii="Calibri" w:eastAsia="Calibri" w:hAnsi="Calibri" w:cs="Times New Roman"/>
-          <w:kern w:val="0"/>
-          <w:lang w:val="en-US"/>
-          <w14:ligatures w14:val="none"/>
-        </w:rPr>
-        <w:t>IFilter</w:t>
-      </w:r>
-      <w:proofErr w:type="spellEnd"/>
+        <w:t xml:space="preserve"> IFilter</w:t>
+      </w:r>
     </w:p>
     <w:p>
       <w:pPr>
@@ -3307,35 +2968,7 @@
           <w:kern w:val="0"/>
           <w14:ligatures w14:val="none"/>
         </w:rPr>
-        <w:t xml:space="preserve">Método </w:t>
-      </w:r>
-      <w:proofErr w:type="spellStart"/>
-      <w:proofErr w:type="gramStart"/>
-      <w:r>
-        <w:rPr>
-          <w:rFonts w:ascii="Calibri" w:eastAsia="Calibri" w:hAnsi="Calibri" w:cs="Times New Roman"/>
-          <w:kern w:val="0"/>
-          <w14:ligatures w14:val="none"/>
-        </w:rPr>
-        <w:t>getFuelTypes</w:t>
-      </w:r>
-      <w:proofErr w:type="spellEnd"/>
-      <w:r>
-        <w:rPr>
-          <w:rFonts w:ascii="Calibri" w:eastAsia="Calibri" w:hAnsi="Calibri" w:cs="Times New Roman"/>
-          <w:kern w:val="0"/>
-          <w14:ligatures w14:val="none"/>
-        </w:rPr>
-        <w:t>(</w:t>
-      </w:r>
-      <w:proofErr w:type="gramEnd"/>
-      <w:r>
-        <w:rPr>
-          <w:rFonts w:ascii="Calibri" w:eastAsia="Calibri" w:hAnsi="Calibri" w:cs="Times New Roman"/>
-          <w:kern w:val="0"/>
-          <w14:ligatures w14:val="none"/>
-        </w:rPr>
-        <w:t xml:space="preserve">): </w:t>
+        <w:t xml:space="preserve">Método getFuelTypes(): </w:t>
       </w:r>
       <w:r>
         <w:rPr>
@@ -3344,27 +2977,7 @@
           <w:lang w:val="en-US"/>
           <w14:ligatures w14:val="none"/>
         </w:rPr>
-        <w:t>List&lt;</w:t>
-      </w:r>
-      <w:proofErr w:type="spellStart"/>
-      <w:r>
-        <w:rPr>
-          <w:rFonts w:ascii="Calibri" w:eastAsia="Calibri" w:hAnsi="Calibri" w:cs="Times New Roman"/>
-          <w:kern w:val="0"/>
-          <w:lang w:val="en-US"/>
-          <w14:ligatures w14:val="none"/>
-        </w:rPr>
-        <w:t>FuelType</w:t>
-      </w:r>
-      <w:proofErr w:type="spellEnd"/>
-      <w:r>
-        <w:rPr>
-          <w:rFonts w:ascii="Calibri" w:eastAsia="Calibri" w:hAnsi="Calibri" w:cs="Times New Roman"/>
-          <w:kern w:val="0"/>
-          <w:lang w:val="en-US"/>
-          <w14:ligatures w14:val="none"/>
-        </w:rPr>
-        <w:t>&gt;</w:t>
+        <w:t>List&lt;FuelType&gt;</w:t>
       </w:r>
     </w:p>
     <w:p>
@@ -3390,8 +3003,6 @@
         </w:rPr>
         <w:t xml:space="preserve">Método </w:t>
       </w:r>
-      <w:proofErr w:type="spellStart"/>
-      <w:proofErr w:type="gramStart"/>
       <w:r>
         <w:rPr>
           <w:rFonts w:ascii="Calibri" w:eastAsia="Calibri" w:hAnsi="Calibri" w:cs="Times New Roman"/>
@@ -3400,34 +3011,14 @@
         </w:rPr>
         <w:t>typeFilter</w:t>
       </w:r>
-      <w:proofErr w:type="spellEnd"/>
-      <w:r>
-        <w:rPr>
-          <w:rFonts w:ascii="Calibri" w:eastAsia="Calibri" w:hAnsi="Calibri" w:cs="Times New Roman"/>
-          <w:kern w:val="0"/>
-          <w14:ligatures w14:val="none"/>
-        </w:rPr>
-        <w:t>( g</w:t>
-      </w:r>
-      <w:proofErr w:type="gramEnd"/>
-      <w:r>
-        <w:rPr>
-          <w:rFonts w:ascii="Calibri" w:eastAsia="Calibri" w:hAnsi="Calibri" w:cs="Times New Roman"/>
-          <w:kern w:val="0"/>
-          <w14:ligatures w14:val="none"/>
-        </w:rPr>
-        <w:t xml:space="preserve"> : Gasolinera ) : </w:t>
-      </w:r>
-      <w:proofErr w:type="spellStart"/>
-      <w:r>
-        <w:rPr>
-          <w:rFonts w:ascii="Calibri" w:eastAsia="Calibri" w:hAnsi="Calibri" w:cs="Times New Roman"/>
-          <w:kern w:val="0"/>
-          <w14:ligatures w14:val="none"/>
-        </w:rPr>
-        <w:t>Boolean</w:t>
-      </w:r>
-      <w:proofErr w:type="spellEnd"/>
+      <w:r>
+        <w:rPr>
+          <w:rFonts w:ascii="Calibri" w:eastAsia="Calibri" w:hAnsi="Calibri" w:cs="Times New Roman"/>
+          <w:kern w:val="0"/>
+          <w14:ligatures w14:val="none"/>
+        </w:rPr>
+        <w:t>( g : Gasolinera ) : Boolean</w:t>
+      </w:r>
     </w:p>
     <w:p>
       <w:pPr>
@@ -3452,8 +3043,6 @@
         </w:rPr>
         <w:t xml:space="preserve">Método </w:t>
       </w:r>
-      <w:proofErr w:type="spellStart"/>
-      <w:proofErr w:type="gramStart"/>
       <w:r>
         <w:rPr>
           <w:rFonts w:ascii="Calibri" w:eastAsia="Calibri" w:hAnsi="Calibri" w:cs="Times New Roman"/>
@@ -3462,25 +3051,14 @@
         </w:rPr>
         <w:t>toFilter</w:t>
       </w:r>
-      <w:proofErr w:type="spellEnd"/>
-      <w:r>
-        <w:rPr>
-          <w:rFonts w:ascii="Calibri" w:eastAsia="Calibri" w:hAnsi="Calibri" w:cs="Times New Roman"/>
-          <w:kern w:val="0"/>
-          <w14:ligatures w14:val="none"/>
-        </w:rPr>
-        <w:t>( g</w:t>
-      </w:r>
-      <w:proofErr w:type="gramEnd"/>
-      <w:r>
-        <w:rPr>
-          <w:rFonts w:ascii="Calibri" w:eastAsia="Calibri" w:hAnsi="Calibri" w:cs="Times New Roman"/>
-          <w:kern w:val="0"/>
-          <w14:ligatures w14:val="none"/>
-        </w:rPr>
-        <w:t xml:space="preserve"> :</w:t>
-      </w:r>
-      <w:proofErr w:type="spellStart"/>
+      <w:r>
+        <w:rPr>
+          <w:rFonts w:ascii="Calibri" w:eastAsia="Calibri" w:hAnsi="Calibri" w:cs="Times New Roman"/>
+          <w:kern w:val="0"/>
+          <w14:ligatures w14:val="none"/>
+        </w:rPr>
+        <w:t>( g :</w:t>
+      </w:r>
       <w:r>
         <w:rPr>
           <w:rFonts w:ascii="Calibri" w:eastAsia="Calibri" w:hAnsi="Calibri" w:cs="Times New Roman"/>
@@ -3489,7 +3067,6 @@
         </w:rPr>
         <w:t>List</w:t>
       </w:r>
-      <w:proofErr w:type="spellEnd"/>
       <w:r>
         <w:rPr>
           <w:rFonts w:ascii="Calibri" w:eastAsia="Calibri" w:hAnsi="Calibri" w:cs="Times New Roman"/>
@@ -3530,23 +3107,13 @@
         </w:rPr>
         <w:t xml:space="preserve"> ) : </w:t>
       </w:r>
-      <w:proofErr w:type="spellStart"/>
-      <w:r>
-        <w:rPr>
-          <w:rFonts w:ascii="Calibri" w:eastAsia="Calibri" w:hAnsi="Calibri" w:cs="Times New Roman"/>
-          <w:kern w:val="0"/>
-          <w14:ligatures w14:val="none"/>
-        </w:rPr>
-        <w:t>List</w:t>
-      </w:r>
-      <w:proofErr w:type="spellEnd"/>
-      <w:r>
-        <w:rPr>
-          <w:rFonts w:ascii="Calibri" w:eastAsia="Calibri" w:hAnsi="Calibri" w:cs="Times New Roman"/>
-          <w:kern w:val="0"/>
-          <w14:ligatures w14:val="none"/>
-        </w:rPr>
-        <w:t>&lt;Gasolinera&gt;</w:t>
+      <w:r>
+        <w:rPr>
+          <w:rFonts w:ascii="Calibri" w:eastAsia="Calibri" w:hAnsi="Calibri" w:cs="Times New Roman"/>
+          <w:kern w:val="0"/>
+          <w14:ligatures w14:val="none"/>
+        </w:rPr>
+        <w:t>List&lt;Gasolinera&gt;</w:t>
       </w:r>
     </w:p>
     <w:p>
@@ -3564,7 +3131,6 @@
           <w14:ligatures w14:val="none"/>
         </w:rPr>
       </w:pPr>
-      <w:proofErr w:type="spellStart"/>
       <w:r>
         <w:rPr>
           <w:rFonts w:ascii="Calibri" w:eastAsia="Calibri" w:hAnsi="Calibri" w:cs="Times New Roman"/>
@@ -3572,60 +3138,8 @@
           <w:lang w:val="en-US"/>
           <w14:ligatures w14:val="none"/>
         </w:rPr>
-        <w:t>Método</w:t>
-      </w:r>
-      <w:proofErr w:type="spellEnd"/>
-      <w:r>
-        <w:rPr>
-          <w:rFonts w:ascii="Calibri" w:eastAsia="Calibri" w:hAnsi="Calibri" w:cs="Times New Roman"/>
-          <w:kern w:val="0"/>
-          <w:lang w:val="en-US"/>
-          <w14:ligatures w14:val="none"/>
-        </w:rPr>
-        <w:t xml:space="preserve"> </w:t>
-      </w:r>
-      <w:proofErr w:type="spellStart"/>
-      <w:proofErr w:type="gramStart"/>
-      <w:r>
-        <w:rPr>
-          <w:rFonts w:ascii="Calibri" w:eastAsia="Calibri" w:hAnsi="Calibri" w:cs="Times New Roman"/>
-          <w:kern w:val="0"/>
-          <w:lang w:val="en-US"/>
-          <w14:ligatures w14:val="none"/>
-        </w:rPr>
-        <w:t>toCopy</w:t>
-      </w:r>
-      <w:proofErr w:type="spellEnd"/>
-      <w:r>
-        <w:rPr>
-          <w:rFonts w:ascii="Calibri" w:eastAsia="Calibri" w:hAnsi="Calibri" w:cs="Times New Roman"/>
-          <w:kern w:val="0"/>
-          <w:lang w:val="en-US"/>
-          <w14:ligatures w14:val="none"/>
-        </w:rPr>
-        <w:t>(</w:t>
-      </w:r>
-      <w:proofErr w:type="gramEnd"/>
-      <w:r>
-        <w:rPr>
-          <w:rFonts w:ascii="Calibri" w:eastAsia="Calibri" w:hAnsi="Calibri" w:cs="Times New Roman"/>
-          <w:kern w:val="0"/>
-          <w:lang w:val="en-US"/>
-          <w14:ligatures w14:val="none"/>
-        </w:rPr>
-        <w:t xml:space="preserve">): </w:t>
-      </w:r>
-      <w:proofErr w:type="spellStart"/>
-      <w:r>
-        <w:rPr>
-          <w:rFonts w:ascii="Calibri" w:eastAsia="Calibri" w:hAnsi="Calibri" w:cs="Times New Roman"/>
-          <w:kern w:val="0"/>
-          <w:lang w:val="en-US"/>
-          <w14:ligatures w14:val="none"/>
-        </w:rPr>
-        <w:t>IFilter</w:t>
-      </w:r>
-      <w:proofErr w:type="spellEnd"/>
+        <w:t>Método toCopy(): IFilter</w:t>
+      </w:r>
     </w:p>
     <w:p>
       <w:pPr>
@@ -3648,54 +3162,16 @@
           <w:kern w:val="0"/>
           <w14:ligatures w14:val="none"/>
         </w:rPr>
-        <w:t xml:space="preserve">Método </w:t>
-      </w:r>
-      <w:proofErr w:type="spellStart"/>
-      <w:proofErr w:type="gramStart"/>
-      <w:r>
-        <w:rPr>
-          <w:rFonts w:ascii="Calibri" w:eastAsia="Calibri" w:hAnsi="Calibri" w:cs="Times New Roman"/>
-          <w:kern w:val="0"/>
-          <w14:ligatures w14:val="none"/>
-        </w:rPr>
-        <w:t>clear</w:t>
-      </w:r>
-      <w:proofErr w:type="spellEnd"/>
-      <w:r>
-        <w:rPr>
-          <w:rFonts w:ascii="Calibri" w:eastAsia="Calibri" w:hAnsi="Calibri" w:cs="Times New Roman"/>
-          <w:kern w:val="0"/>
-          <w14:ligatures w14:val="none"/>
-        </w:rPr>
-        <w:t>(</w:t>
-      </w:r>
-      <w:proofErr w:type="gramEnd"/>
-      <w:r>
-        <w:rPr>
-          <w:rFonts w:ascii="Calibri" w:eastAsia="Calibri" w:hAnsi="Calibri" w:cs="Times New Roman"/>
-          <w:kern w:val="0"/>
-          <w14:ligatures w14:val="none"/>
-        </w:rPr>
-        <w:t>) :</w:t>
-      </w:r>
-      <w:r>
-        <w:rPr>
-          <w:rFonts w:ascii="Calibri" w:eastAsia="Calibri" w:hAnsi="Calibri" w:cs="Times New Roman"/>
-          <w:kern w:val="0"/>
-          <w14:ligatures w14:val="none"/>
-        </w:rPr>
-        <w:t xml:space="preserve"> </w:t>
-      </w:r>
-      <w:proofErr w:type="spellStart"/>
-      <w:r>
-        <w:rPr>
-          <w:rFonts w:ascii="Calibri" w:eastAsia="Calibri" w:hAnsi="Calibri" w:cs="Times New Roman"/>
-          <w:kern w:val="0"/>
-          <w14:ligatures w14:val="none"/>
-        </w:rPr>
-        <w:t>void</w:t>
-      </w:r>
-      <w:proofErr w:type="spellEnd"/>
+        <w:t>Método clear() :</w:t>
+      </w:r>
+      <w:r>
+        <w:rPr>
+          <w:rFonts w:ascii="Calibri" w:eastAsia="Calibri" w:hAnsi="Calibri" w:cs="Times New Roman"/>
+          <w:kern w:val="0"/>
+          <w14:ligatures w14:val="none"/>
+        </w:rPr>
+        <w:t xml:space="preserve"> void</w:t>
+      </w:r>
     </w:p>
     <w:p>
       <w:pPr>
@@ -3740,8 +3216,6 @@
         </w:rPr>
         <w:t xml:space="preserve">método </w:t>
       </w:r>
-      <w:proofErr w:type="spellStart"/>
-      <w:proofErr w:type="gramStart"/>
       <w:r>
         <w:rPr>
           <w:rFonts w:ascii="Calibri" w:eastAsia="Calibri" w:hAnsi="Calibri" w:cs="Times New Roman"/>
@@ -3750,73 +3224,7 @@
           <w:kern w:val="0"/>
           <w14:ligatures w14:val="none"/>
         </w:rPr>
-        <w:t>toFilter</w:t>
-      </w:r>
-      <w:proofErr w:type="spellEnd"/>
-      <w:r>
-        <w:rPr>
-          <w:rFonts w:ascii="Calibri" w:eastAsia="Calibri" w:hAnsi="Calibri" w:cs="Times New Roman"/>
-          <w:b/>
-          <w:bCs/>
-          <w:kern w:val="0"/>
-          <w14:ligatures w14:val="none"/>
-        </w:rPr>
-        <w:t>( g</w:t>
-      </w:r>
-      <w:proofErr w:type="gramEnd"/>
-      <w:r>
-        <w:rPr>
-          <w:rFonts w:ascii="Calibri" w:eastAsia="Calibri" w:hAnsi="Calibri" w:cs="Times New Roman"/>
-          <w:b/>
-          <w:bCs/>
-          <w:kern w:val="0"/>
-          <w14:ligatures w14:val="none"/>
-        </w:rPr>
-        <w:t xml:space="preserve"> :</w:t>
-      </w:r>
-      <w:proofErr w:type="spellStart"/>
-      <w:r>
-        <w:rPr>
-          <w:rFonts w:ascii="Calibri" w:eastAsia="Calibri" w:hAnsi="Calibri" w:cs="Times New Roman"/>
-          <w:b/>
-          <w:bCs/>
-          <w:kern w:val="0"/>
-          <w14:ligatures w14:val="none"/>
-        </w:rPr>
-        <w:t>List</w:t>
-      </w:r>
-      <w:proofErr w:type="spellEnd"/>
-      <w:r>
-        <w:rPr>
-          <w:rFonts w:ascii="Calibri" w:eastAsia="Calibri" w:hAnsi="Calibri" w:cs="Times New Roman"/>
-          <w:b/>
-          <w:bCs/>
-          <w:kern w:val="0"/>
-          <w14:ligatures w14:val="none"/>
-        </w:rPr>
-        <w:t xml:space="preserve"> &lt;Gasolinera&gt; ) : </w:t>
-      </w:r>
-      <w:proofErr w:type="spellStart"/>
-      <w:r>
-        <w:rPr>
-          <w:rFonts w:ascii="Calibri" w:eastAsia="Calibri" w:hAnsi="Calibri" w:cs="Times New Roman"/>
-          <w:b/>
-          <w:bCs/>
-          <w:kern w:val="0"/>
-          <w14:ligatures w14:val="none"/>
-        </w:rPr>
-        <w:t>List</w:t>
-      </w:r>
-      <w:proofErr w:type="spellEnd"/>
-      <w:r>
-        <w:rPr>
-          <w:rFonts w:ascii="Calibri" w:eastAsia="Calibri" w:hAnsi="Calibri" w:cs="Times New Roman"/>
-          <w:b/>
-          <w:bCs/>
-          <w:kern w:val="0"/>
-          <w14:ligatures w14:val="none"/>
-        </w:rPr>
-        <w:t>&lt;Gasolinera</w:t>
+        <w:t>toFilter( g :List &lt;Gasolinera&gt; ) : List&lt;Gasolinera</w:t>
       </w:r>
       <w:r>
         <w:rPr>
@@ -3940,18 +3348,12 @@
               <w:spacing w:after="100" w:afterAutospacing="1"/>
               <w:ind w:left="0"/>
             </w:pPr>
-            <w:proofErr w:type="spellStart"/>
-            <w:r>
-              <w:t>List</w:t>
-            </w:r>
-            <w:proofErr w:type="spellEnd"/>
-            <w:r>
-              <w:t>&lt;Gasolinera&gt; = [</w:t>
+            <w:r>
+              <w:t>List&lt;Gasolinera&gt; = [</w:t>
             </w:r>
             <w:r>
               <w:t>CEPSA, REPSOL, PETRONOR, PETRONOR V2, REDETRANS, GALP</w:t>
             </w:r>
-            <w:proofErr w:type="gramStart"/>
             <w:r>
               <w:t>]</w:t>
             </w:r>
@@ -3961,31 +3363,12 @@
             <w:r>
               <w:t>;</w:t>
             </w:r>
-            <w:proofErr w:type="gramEnd"/>
             <w:r>
               <w:br/>
             </w:r>
-            <w:proofErr w:type="spellStart"/>
-            <w:r>
-              <w:t>List</w:t>
-            </w:r>
-            <w:proofErr w:type="spellEnd"/>
-            <w:r>
-              <w:t>&lt;</w:t>
-            </w:r>
-            <w:proofErr w:type="spellStart"/>
-            <w:r>
-              <w:t>FuelTypeEnum</w:t>
-            </w:r>
-            <w:proofErr w:type="spellEnd"/>
-            <w:r>
-              <w:t xml:space="preserve">&gt; </w:t>
-            </w:r>
-            <w:proofErr w:type="spellStart"/>
-            <w:r>
-              <w:t>fuelTypes</w:t>
-            </w:r>
-            <w:proofErr w:type="spellEnd"/>
+            <w:r>
+              <w:t>List&lt;FuelTypeEnum&gt; fuelTypes</w:t>
+            </w:r>
             <w:r>
               <w:t xml:space="preserve"> = [Gasolina95E5]</w:t>
             </w:r>
@@ -4009,19 +3392,11 @@
               <w:ind w:left="0"/>
               <w:jc w:val="both"/>
             </w:pPr>
-            <w:proofErr w:type="spellStart"/>
-            <w:r>
-              <w:rPr>
-                <w:color w:val="000000"/>
-              </w:rPr>
-              <w:t>List</w:t>
-            </w:r>
-            <w:proofErr w:type="spellEnd"/>
-            <w:r>
-              <w:rPr>
-                <w:color w:val="000000"/>
-              </w:rPr>
-              <w:t>&lt;Gasolinera&gt; = [ CEPSA, REPSOL, PETRONOR, PETRONOR V2, GALP]</w:t>
+            <w:r>
+              <w:rPr>
+                <w:color w:val="000000"/>
+              </w:rPr>
+              <w:t>List&lt;Gasolinera&gt; = [ CEPSA, REPSOL, PETRONOR, PETRONOR V2, GALP]</w:t>
             </w:r>
           </w:p>
         </w:tc>
@@ -4059,53 +3434,17 @@
               <w:spacing w:after="100" w:afterAutospacing="1"/>
               <w:ind w:left="0"/>
             </w:pPr>
-            <w:proofErr w:type="spellStart"/>
-            <w:r>
-              <w:t>List</w:t>
-            </w:r>
-            <w:proofErr w:type="spellEnd"/>
-            <w:r>
-              <w:t>&lt;Gasolinera&gt; = [CEPSA, REPSOL, PETRONOR, PETRONOR V2, REDETRANS, GALP</w:t>
-            </w:r>
-            <w:proofErr w:type="gramStart"/>
-            <w:r>
-              <w:t>] ;</w:t>
-            </w:r>
-            <w:proofErr w:type="gramEnd"/>
+            <w:r>
+              <w:t>List&lt;Gasolinera&gt; = [CEPSA, REPSOL, PETRONOR, PETRONOR V2, REDETRANS, GALP] ;</w:t>
+            </w:r>
             <w:r>
               <w:br/>
             </w:r>
-            <w:proofErr w:type="spellStart"/>
-            <w:r>
-              <w:t>List</w:t>
-            </w:r>
-            <w:proofErr w:type="spellEnd"/>
-            <w:r>
-              <w:t>&lt;</w:t>
-            </w:r>
-            <w:proofErr w:type="spellStart"/>
-            <w:r>
-              <w:t>FuelTypeEnum</w:t>
-            </w:r>
-            <w:proofErr w:type="spellEnd"/>
-            <w:r>
-              <w:t xml:space="preserve">&gt; </w:t>
-            </w:r>
-            <w:proofErr w:type="spellStart"/>
-            <w:r>
-              <w:t>fuelTypes</w:t>
-            </w:r>
-            <w:proofErr w:type="spellEnd"/>
-            <w:r>
-              <w:t xml:space="preserve"> = [</w:t>
-            </w:r>
-            <w:proofErr w:type="spellStart"/>
-            <w:r>
-              <w:t>GasoleoA</w:t>
-            </w:r>
-            <w:proofErr w:type="spellEnd"/>
-            <w:r>
-              <w:t>]</w:t>
+            <w:r>
+              <w:t>List&lt;FuelTypeEnum&gt; fuelTypes</w:t>
+            </w:r>
+            <w:r>
+              <w:t xml:space="preserve"> = [GasoleoA]</w:t>
             </w:r>
           </w:p>
           <w:p>
@@ -4130,19 +3469,11 @@
                 <w:color w:val="000000"/>
               </w:rPr>
             </w:pPr>
-            <w:proofErr w:type="spellStart"/>
-            <w:r>
-              <w:rPr>
-                <w:color w:val="000000"/>
-              </w:rPr>
-              <w:t>List</w:t>
-            </w:r>
-            <w:proofErr w:type="spellEnd"/>
-            <w:r>
-              <w:rPr>
-                <w:color w:val="000000"/>
-              </w:rPr>
-              <w:t>&lt;Gasolinera&gt; = [ CEPSA, REPSOL, PETRONOR, PETRONOR V2</w:t>
+            <w:r>
+              <w:rPr>
+                <w:color w:val="000000"/>
+              </w:rPr>
+              <w:t>List&lt;Gasolinera&gt; = [ CEPSA, REPSOL, PETRONOR, PETRONOR V2</w:t>
             </w:r>
             <w:r>
               <w:rPr>
@@ -4186,19 +3517,9 @@
               <w:spacing w:after="100" w:afterAutospacing="1"/>
               <w:ind w:left="0"/>
             </w:pPr>
-            <w:proofErr w:type="spellStart"/>
-            <w:r>
-              <w:t>List</w:t>
-            </w:r>
-            <w:proofErr w:type="spellEnd"/>
-            <w:r>
-              <w:t>&lt;Gasolinera&gt; = [CEPSA, REPSOL, PETRONOR, PETRONOR V2, REDETRANS, GALP</w:t>
-            </w:r>
-            <w:proofErr w:type="gramStart"/>
-            <w:r>
-              <w:t>] ;</w:t>
-            </w:r>
-            <w:proofErr w:type="gramEnd"/>
+            <w:r>
+              <w:t>List&lt;Gasolinera&gt; = [CEPSA, REPSOL, PETRONOR, PETRONOR V2, REDETRANS, GALP] ;</w:t>
+            </w:r>
           </w:p>
           <w:p>
             <w:pPr>
@@ -4206,38 +3527,15 @@
               <w:spacing w:after="100" w:afterAutospacing="1"/>
               <w:ind w:left="0"/>
             </w:pPr>
-            <w:proofErr w:type="spellStart"/>
-            <w:r>
-              <w:t>List</w:t>
-            </w:r>
-            <w:proofErr w:type="spellEnd"/>
-            <w:r>
-              <w:t>&lt;</w:t>
-            </w:r>
-            <w:proofErr w:type="spellStart"/>
-            <w:r>
-              <w:t>FuelTypeEnum</w:t>
-            </w:r>
-            <w:proofErr w:type="spellEnd"/>
-            <w:r>
-              <w:t xml:space="preserve">&gt; </w:t>
-            </w:r>
-            <w:proofErr w:type="spellStart"/>
-            <w:r>
-              <w:t>fuelTypes</w:t>
-            </w:r>
-            <w:proofErr w:type="spellEnd"/>
+            <w:r>
+              <w:t>List&lt;FuelTypeEnum&gt; fuelTypes</w:t>
+            </w:r>
             <w:r>
               <w:t xml:space="preserve"> = [</w:t>
             </w:r>
             <w:r>
-              <w:t xml:space="preserve">Gasolina95E5, </w:t>
-            </w:r>
-            <w:proofErr w:type="spellStart"/>
-            <w:r>
-              <w:t>GasoleoA</w:t>
-            </w:r>
-            <w:proofErr w:type="spellEnd"/>
+              <w:t>Gasolina95E5, GasoleoA</w:t>
+            </w:r>
             <w:r>
               <w:t>]</w:t>
             </w:r>
@@ -4257,19 +3555,11 @@
                 <w:color w:val="000000"/>
               </w:rPr>
             </w:pPr>
-            <w:proofErr w:type="spellStart"/>
-            <w:r>
-              <w:rPr>
-                <w:color w:val="000000"/>
-              </w:rPr>
-              <w:t>List</w:t>
-            </w:r>
-            <w:proofErr w:type="spellEnd"/>
-            <w:r>
-              <w:rPr>
-                <w:color w:val="000000"/>
-              </w:rPr>
-              <w:t>&lt;Gasolinera&gt; = [ CEPSA, REPSOL, PETRONOR, PETRONOR V2]</w:t>
+            <w:r>
+              <w:rPr>
+                <w:color w:val="000000"/>
+              </w:rPr>
+              <w:t>List&lt;Gasolinera&gt; = [ CEPSA, REPSOL, PETRONOR, PETRONOR V2]</w:t>
             </w:r>
           </w:p>
         </w:tc>
@@ -4301,19 +3591,9 @@
               <w:spacing w:after="100" w:afterAutospacing="1"/>
               <w:ind w:left="0"/>
             </w:pPr>
-            <w:proofErr w:type="spellStart"/>
-            <w:r>
-              <w:t>List</w:t>
-            </w:r>
-            <w:proofErr w:type="spellEnd"/>
-            <w:r>
-              <w:t>&lt;Gasolinera&gt; = [</w:t>
-            </w:r>
-            <w:proofErr w:type="gramStart"/>
-            <w:r>
-              <w:t>] ;</w:t>
-            </w:r>
-            <w:proofErr w:type="gramEnd"/>
+            <w:r>
+              <w:t>List&lt;Gasolinera&gt; = [] ;</w:t>
+            </w:r>
           </w:p>
           <w:p>
             <w:pPr>
@@ -4321,27 +3601,9 @@
               <w:spacing w:after="100" w:afterAutospacing="1"/>
               <w:ind w:left="0"/>
             </w:pPr>
-            <w:proofErr w:type="spellStart"/>
-            <w:r>
-              <w:t>List</w:t>
-            </w:r>
-            <w:proofErr w:type="spellEnd"/>
-            <w:r>
-              <w:t>&lt;</w:t>
-            </w:r>
-            <w:proofErr w:type="spellStart"/>
-            <w:r>
-              <w:t>FuelTypeEnum</w:t>
-            </w:r>
-            <w:proofErr w:type="spellEnd"/>
-            <w:r>
-              <w:t xml:space="preserve">&gt; </w:t>
-            </w:r>
-            <w:proofErr w:type="spellStart"/>
-            <w:r>
-              <w:t>fuelTypes</w:t>
-            </w:r>
-            <w:proofErr w:type="spellEnd"/>
+            <w:r>
+              <w:t>List&lt;FuelTypeEnum&gt; fuelTypes</w:t>
+            </w:r>
             <w:r>
               <w:t xml:space="preserve"> = [Gasolina95E5]</w:t>
             </w:r>
@@ -4361,19 +3623,11 @@
                 <w:color w:val="000000"/>
               </w:rPr>
             </w:pPr>
-            <w:proofErr w:type="spellStart"/>
-            <w:r>
-              <w:rPr>
-                <w:color w:val="000000"/>
-              </w:rPr>
-              <w:t>List</w:t>
-            </w:r>
-            <w:proofErr w:type="spellEnd"/>
-            <w:r>
-              <w:rPr>
-                <w:color w:val="000000"/>
-              </w:rPr>
-              <w:t>&lt;Gasolinera&gt; = [];</w:t>
+            <w:r>
+              <w:rPr>
+                <w:color w:val="000000"/>
+              </w:rPr>
+              <w:t>List&lt;Gasolinera&gt; = [];</w:t>
             </w:r>
           </w:p>
         </w:tc>
@@ -4425,53 +3679,7 @@
           <w:iCs/>
           <w:color w:val="0F4761" w:themeColor="accent1" w:themeShade="BF"/>
         </w:rPr>
-        <w:t xml:space="preserve">método </w:t>
-      </w:r>
-      <w:proofErr w:type="spellStart"/>
-      <w:proofErr w:type="gramStart"/>
-      <w:r>
-        <w:rPr>
-          <w:i/>
-          <w:iCs/>
-          <w:color w:val="0F4761" w:themeColor="accent1" w:themeShade="BF"/>
-        </w:rPr>
-        <w:t>toFilter</w:t>
-      </w:r>
-      <w:proofErr w:type="spellEnd"/>
-      <w:r>
-        <w:rPr>
-          <w:i/>
-          <w:iCs/>
-          <w:color w:val="0F4761" w:themeColor="accent1" w:themeShade="BF"/>
-        </w:rPr>
-        <w:t>( g</w:t>
-      </w:r>
-      <w:proofErr w:type="gramEnd"/>
-      <w:r>
-        <w:rPr>
-          <w:i/>
-          <w:iCs/>
-          <w:color w:val="0F4761" w:themeColor="accent1" w:themeShade="BF"/>
-        </w:rPr>
-        <w:t xml:space="preserve"> :</w:t>
-      </w:r>
-      <w:proofErr w:type="spellStart"/>
-      <w:r>
-        <w:rPr>
-          <w:i/>
-          <w:iCs/>
-          <w:color w:val="0F4761" w:themeColor="accent1" w:themeShade="BF"/>
-        </w:rPr>
-        <w:t>List</w:t>
-      </w:r>
-      <w:proofErr w:type="spellEnd"/>
-      <w:r>
-        <w:rPr>
-          <w:i/>
-          <w:iCs/>
-          <w:color w:val="0F4761" w:themeColor="accent1" w:themeShade="BF"/>
-        </w:rPr>
-        <w:t xml:space="preserve"> &lt;Gasolinera&gt; ) </w:t>
+        <w:t xml:space="preserve">método toFilter( g :List &lt;Gasolinera&gt; ) </w:t>
       </w:r>
     </w:p>
     <w:p>
@@ -4512,9 +3720,8 @@
           <w:kern w:val="0"/>
           <w14:ligatures w14:val="none"/>
         </w:rPr>
-        <w:t xml:space="preserve">Deben probarse los métodos añadidos a la clase </w:t>
-      </w:r>
-      <w:proofErr w:type="spellStart"/>
+        <w:t>Deben probarse los métodos añadidos a la clase MainPresenter</w:t>
+      </w:r>
       <w:r>
         <w:rPr>
           <w:rFonts w:ascii="Calibri" w:eastAsia="Calibri" w:hAnsi="Calibri" w:cs="Times New Roman"/>
@@ -4522,9 +3729,8 @@
           <w:kern w:val="0"/>
           <w14:ligatures w14:val="none"/>
         </w:rPr>
-        <w:t>MainPresenter</w:t>
-      </w:r>
-      <w:proofErr w:type="spellEnd"/>
+        <w:t>, mediante el uso de mocks de IFilter</w:t>
+      </w:r>
       <w:r>
         <w:rPr>
           <w:rFonts w:ascii="Calibri" w:eastAsia="Calibri" w:hAnsi="Calibri" w:cs="Times New Roman"/>
@@ -4532,107 +3738,7 @@
           <w:kern w:val="0"/>
           <w14:ligatures w14:val="none"/>
         </w:rPr>
-        <w:t xml:space="preserve">, mediante el uso de </w:t>
-      </w:r>
-      <w:proofErr w:type="spellStart"/>
-      <w:r>
-        <w:rPr>
-          <w:rFonts w:ascii="Calibri" w:eastAsia="Calibri" w:hAnsi="Calibri" w:cs="Times New Roman"/>
-          <w:bCs/>
-          <w:kern w:val="0"/>
-          <w14:ligatures w14:val="none"/>
-        </w:rPr>
-        <w:t>mocks</w:t>
-      </w:r>
-      <w:proofErr w:type="spellEnd"/>
-      <w:r>
-        <w:rPr>
-          <w:rFonts w:ascii="Calibri" w:eastAsia="Calibri" w:hAnsi="Calibri" w:cs="Times New Roman"/>
-          <w:bCs/>
-          <w:kern w:val="0"/>
-          <w14:ligatures w14:val="none"/>
-        </w:rPr>
-        <w:t xml:space="preserve"> de </w:t>
-      </w:r>
-      <w:proofErr w:type="spellStart"/>
-      <w:r>
-        <w:rPr>
-          <w:rFonts w:ascii="Calibri" w:eastAsia="Calibri" w:hAnsi="Calibri" w:cs="Times New Roman"/>
-          <w:bCs/>
-          <w:kern w:val="0"/>
-          <w14:ligatures w14:val="none"/>
-        </w:rPr>
-        <w:t>IFilter</w:t>
-      </w:r>
-      <w:proofErr w:type="spellEnd"/>
-      <w:r>
-        <w:rPr>
-          <w:rFonts w:ascii="Calibri" w:eastAsia="Calibri" w:hAnsi="Calibri" w:cs="Times New Roman"/>
-          <w:bCs/>
-          <w:kern w:val="0"/>
-          <w14:ligatures w14:val="none"/>
-        </w:rPr>
-        <w:t xml:space="preserve">, </w:t>
-      </w:r>
-      <w:proofErr w:type="spellStart"/>
-      <w:r>
-        <w:rPr>
-          <w:rFonts w:ascii="Calibri" w:eastAsia="Calibri" w:hAnsi="Calibri" w:cs="Times New Roman"/>
-          <w:bCs/>
-          <w:kern w:val="0"/>
-          <w14:ligatures w14:val="none"/>
-        </w:rPr>
-        <w:t>IGasolinerasRepository</w:t>
-      </w:r>
-      <w:proofErr w:type="spellEnd"/>
-      <w:r>
-        <w:rPr>
-          <w:rFonts w:ascii="Calibri" w:eastAsia="Calibri" w:hAnsi="Calibri" w:cs="Times New Roman"/>
-          <w:bCs/>
-          <w:kern w:val="0"/>
-          <w14:ligatures w14:val="none"/>
-        </w:rPr>
-        <w:t xml:space="preserve">, </w:t>
-      </w:r>
-      <w:proofErr w:type="spellStart"/>
-      <w:r>
-        <w:rPr>
-          <w:rFonts w:ascii="Calibri" w:eastAsia="Calibri" w:hAnsi="Calibri" w:cs="Times New Roman"/>
-          <w:bCs/>
-          <w:kern w:val="0"/>
-          <w14:ligatures w14:val="none"/>
-        </w:rPr>
-        <w:t>ICallback</w:t>
-      </w:r>
-      <w:proofErr w:type="spellEnd"/>
-      <w:r>
-        <w:rPr>
-          <w:rFonts w:ascii="Calibri" w:eastAsia="Calibri" w:hAnsi="Calibri" w:cs="Times New Roman"/>
-          <w:bCs/>
-          <w:kern w:val="0"/>
-          <w14:ligatures w14:val="none"/>
-        </w:rPr>
-        <w:t xml:space="preserve"> e </w:t>
-      </w:r>
-      <w:proofErr w:type="spellStart"/>
-      <w:r>
-        <w:rPr>
-          <w:rFonts w:ascii="Calibri" w:eastAsia="Calibri" w:hAnsi="Calibri" w:cs="Times New Roman"/>
-          <w:bCs/>
-          <w:kern w:val="0"/>
-          <w14:ligatures w14:val="none"/>
-        </w:rPr>
-        <w:t>IMainContract#View</w:t>
-      </w:r>
-      <w:proofErr w:type="spellEnd"/>
-      <w:r>
-        <w:rPr>
-          <w:rFonts w:ascii="Calibri" w:eastAsia="Calibri" w:hAnsi="Calibri" w:cs="Times New Roman"/>
-          <w:bCs/>
-          <w:kern w:val="0"/>
-          <w14:ligatures w14:val="none"/>
-        </w:rPr>
-        <w:t>.</w:t>
+        <w:t>, IGasolinerasRepository, ICallback e IMainContract#View.</w:t>
       </w:r>
       <w:r>
         <w:rPr>
@@ -4660,7 +3766,6 @@
           <w14:ligatures w14:val="none"/>
         </w:rPr>
       </w:pPr>
-      <w:proofErr w:type="spellStart"/>
       <w:r>
         <w:rPr>
           <w:rFonts w:ascii="Calibri" w:eastAsia="Calibri" w:hAnsi="Calibri" w:cs="Times New Roman"/>
@@ -4668,48 +3773,7 @@
           <w:lang w:val="en-US"/>
           <w14:ligatures w14:val="none"/>
         </w:rPr>
-        <w:t>Método</w:t>
-      </w:r>
-      <w:proofErr w:type="spellEnd"/>
-      <w:r>
-        <w:rPr>
-          <w:rFonts w:ascii="Calibri" w:eastAsia="Calibri" w:hAnsi="Calibri" w:cs="Times New Roman"/>
-          <w:kern w:val="0"/>
-          <w:lang w:val="en-US"/>
-          <w14:ligatures w14:val="none"/>
-        </w:rPr>
-        <w:t xml:space="preserve"> </w:t>
-      </w:r>
-      <w:proofErr w:type="spellStart"/>
-      <w:proofErr w:type="gramStart"/>
-      <w:r>
-        <w:rPr>
-          <w:rFonts w:ascii="Calibri" w:eastAsia="Calibri" w:hAnsi="Calibri" w:cs="Times New Roman"/>
-          <w:kern w:val="0"/>
-          <w:lang w:val="en-US"/>
-          <w14:ligatures w14:val="none"/>
-        </w:rPr>
-        <w:t>onFiltersClicked</w:t>
-      </w:r>
-      <w:proofErr w:type="spellEnd"/>
-      <w:r>
-        <w:rPr>
-          <w:rFonts w:ascii="Calibri" w:eastAsia="Calibri" w:hAnsi="Calibri" w:cs="Times New Roman"/>
-          <w:kern w:val="0"/>
-          <w:lang w:val="en-US"/>
-          <w14:ligatures w14:val="none"/>
-        </w:rPr>
-        <w:t>(</w:t>
-      </w:r>
-      <w:proofErr w:type="gramEnd"/>
-      <w:r>
-        <w:rPr>
-          <w:rFonts w:ascii="Calibri" w:eastAsia="Calibri" w:hAnsi="Calibri" w:cs="Times New Roman"/>
-          <w:kern w:val="0"/>
-          <w:lang w:val="en-US"/>
-          <w14:ligatures w14:val="none"/>
-        </w:rPr>
-        <w:t>): void</w:t>
+        <w:t>Método onFiltersClicked(): void</w:t>
       </w:r>
     </w:p>
     <w:p>
@@ -4728,7 +3792,6 @@
           <w14:ligatures w14:val="none"/>
         </w:rPr>
       </w:pPr>
-      <w:proofErr w:type="spellStart"/>
       <w:r>
         <w:rPr>
           <w:rFonts w:ascii="Calibri" w:eastAsia="Calibri" w:hAnsi="Calibri" w:cs="Times New Roman"/>
@@ -4736,20 +3799,8 @@
           <w:lang w:val="en-US"/>
           <w14:ligatures w14:val="none"/>
         </w:rPr>
-        <w:t>Método</w:t>
-      </w:r>
-      <w:proofErr w:type="spellEnd"/>
-      <w:r>
-        <w:rPr>
-          <w:rFonts w:ascii="Calibri" w:eastAsia="Calibri" w:hAnsi="Calibri" w:cs="Times New Roman"/>
-          <w:kern w:val="0"/>
-          <w:lang w:val="en-US"/>
-          <w14:ligatures w14:val="none"/>
-        </w:rPr>
-        <w:t xml:space="preserve"> </w:t>
-      </w:r>
-      <w:proofErr w:type="spellStart"/>
-      <w:proofErr w:type="gramStart"/>
+        <w:t xml:space="preserve">Método </w:t>
+      </w:r>
       <w:r>
         <w:rPr>
           <w:rFonts w:ascii="Calibri" w:eastAsia="Calibri" w:hAnsi="Calibri" w:cs="Times New Roman"/>
@@ -4757,9 +3808,8 @@
           <w:kern w:val="0"/>
           <w14:ligatures w14:val="none"/>
         </w:rPr>
-        <w:t>onFiltersPopUpFuelTypesSelected</w:t>
-      </w:r>
-      <w:proofErr w:type="spellEnd"/>
+        <w:t>onFiltersPopUpFuelTypesSelected()</w:t>
+      </w:r>
       <w:r>
         <w:rPr>
           <w:rFonts w:ascii="Calibri" w:eastAsia="Calibri" w:hAnsi="Calibri" w:cs="Times New Roman"/>
@@ -4767,38 +3817,8 @@
           <w:kern w:val="0"/>
           <w14:ligatures w14:val="none"/>
         </w:rPr>
-        <w:t>(</w:t>
-      </w:r>
-      <w:proofErr w:type="gramEnd"/>
-      <w:r>
-        <w:rPr>
-          <w:rFonts w:ascii="Calibri" w:eastAsia="Calibri" w:hAnsi="Calibri" w:cs="Times New Roman"/>
-          <w:bCs/>
-          <w:kern w:val="0"/>
-          <w14:ligatures w14:val="none"/>
-        </w:rPr>
-        <w:t>)</w:t>
-      </w:r>
-      <w:r>
-        <w:rPr>
-          <w:rFonts w:ascii="Calibri" w:eastAsia="Calibri" w:hAnsi="Calibri" w:cs="Times New Roman"/>
-          <w:bCs/>
-          <w:kern w:val="0"/>
-          <w14:ligatures w14:val="none"/>
-        </w:rPr>
-        <w:t xml:space="preserve">: </w:t>
-      </w:r>
-      <w:proofErr w:type="spellStart"/>
-      <w:r>
-        <w:rPr>
-          <w:rFonts w:ascii="Calibri" w:eastAsia="Calibri" w:hAnsi="Calibri" w:cs="Times New Roman"/>
-          <w:bCs/>
-          <w:kern w:val="0"/>
-          <w14:ligatures w14:val="none"/>
-        </w:rPr>
-        <w:t>void</w:t>
-      </w:r>
-      <w:proofErr w:type="spellEnd"/>
+        <w:t>: void</w:t>
+      </w:r>
     </w:p>
     <w:p>
       <w:pPr>
@@ -4816,7 +3836,6 @@
           <w14:ligatures w14:val="none"/>
         </w:rPr>
       </w:pPr>
-      <w:proofErr w:type="spellStart"/>
       <w:r>
         <w:rPr>
           <w:rFonts w:ascii="Calibri" w:eastAsia="Calibri" w:hAnsi="Calibri" w:cs="Times New Roman"/>
@@ -4824,9 +3843,8 @@
           <w:lang w:val="en-US"/>
           <w14:ligatures w14:val="none"/>
         </w:rPr>
-        <w:t>Método</w:t>
-      </w:r>
-      <w:proofErr w:type="spellEnd"/>
+        <w:t xml:space="preserve">Método </w:t>
+      </w:r>
       <w:r>
         <w:rPr>
           <w:rFonts w:ascii="Calibri" w:eastAsia="Calibri" w:hAnsi="Calibri" w:cs="Times New Roman"/>
@@ -4834,58 +3852,7 @@
           <w:lang w:val="en-US"/>
           <w14:ligatures w14:val="none"/>
         </w:rPr>
-        <w:t xml:space="preserve"> </w:t>
-      </w:r>
-      <w:proofErr w:type="spellStart"/>
-      <w:proofErr w:type="gramStart"/>
-      <w:r>
-        <w:rPr>
-          <w:rFonts w:ascii="Calibri" w:eastAsia="Calibri" w:hAnsi="Calibri" w:cs="Times New Roman"/>
-          <w:kern w:val="0"/>
-          <w:lang w:val="en-US"/>
-          <w14:ligatures w14:val="none"/>
-        </w:rPr>
-        <w:t>onFiltersPopUpFuelTypesOneSelected</w:t>
-      </w:r>
-      <w:proofErr w:type="spellEnd"/>
-      <w:r>
-        <w:rPr>
-          <w:rFonts w:ascii="Calibri" w:eastAsia="Calibri" w:hAnsi="Calibri" w:cs="Times New Roman"/>
-          <w:kern w:val="0"/>
-          <w:lang w:val="en-US"/>
-          <w14:ligatures w14:val="none"/>
-        </w:rPr>
-        <w:t>(</w:t>
-      </w:r>
-      <w:proofErr w:type="gramEnd"/>
-      <w:r>
-        <w:rPr>
-          <w:rFonts w:ascii="Calibri" w:eastAsia="Calibri" w:hAnsi="Calibri" w:cs="Times New Roman"/>
-          <w:kern w:val="0"/>
-          <w:lang w:val="en-US"/>
-          <w14:ligatures w14:val="none"/>
-        </w:rPr>
-        <w:t xml:space="preserve">int index, </w:t>
-      </w:r>
-      <w:proofErr w:type="spellStart"/>
-      <w:r>
-        <w:rPr>
-          <w:rFonts w:ascii="Calibri" w:eastAsia="Calibri" w:hAnsi="Calibri" w:cs="Times New Roman"/>
-          <w:kern w:val="0"/>
-          <w:lang w:val="en-US"/>
-          <w14:ligatures w14:val="none"/>
-        </w:rPr>
-        <w:t>boolean</w:t>
-      </w:r>
-      <w:proofErr w:type="spellEnd"/>
-      <w:r>
-        <w:rPr>
-          <w:rFonts w:ascii="Calibri" w:eastAsia="Calibri" w:hAnsi="Calibri" w:cs="Times New Roman"/>
-          <w:kern w:val="0"/>
-          <w:lang w:val="en-US"/>
-          <w14:ligatures w14:val="none"/>
-        </w:rPr>
-        <w:t xml:space="preserve"> value)</w:t>
+        <w:t>onFiltersPopUpFuelTypesOneSelected(int index, boolean value)</w:t>
       </w:r>
       <w:r>
         <w:rPr>
@@ -4913,7 +3880,6 @@
           <w14:ligatures w14:val="none"/>
         </w:rPr>
       </w:pPr>
-      <w:proofErr w:type="spellStart"/>
       <w:r>
         <w:rPr>
           <w:rFonts w:ascii="Calibri" w:eastAsia="Calibri" w:hAnsi="Calibri" w:cs="Times New Roman"/>
@@ -4921,20 +3887,8 @@
           <w:lang w:val="en-US"/>
           <w14:ligatures w14:val="none"/>
         </w:rPr>
-        <w:t>Método</w:t>
-      </w:r>
-      <w:proofErr w:type="spellEnd"/>
-      <w:r>
-        <w:rPr>
-          <w:rFonts w:ascii="Calibri" w:eastAsia="Calibri" w:hAnsi="Calibri" w:cs="Times New Roman"/>
-          <w:kern w:val="0"/>
-          <w:lang w:val="en-US"/>
-          <w14:ligatures w14:val="none"/>
-        </w:rPr>
-        <w:t xml:space="preserve"> </w:t>
-      </w:r>
-      <w:proofErr w:type="spellStart"/>
-      <w:proofErr w:type="gramStart"/>
+        <w:t xml:space="preserve">Método </w:t>
+      </w:r>
       <w:r>
         <w:rPr>
           <w:rFonts w:ascii="Calibri" w:eastAsia="Calibri" w:hAnsi="Calibri" w:cs="Times New Roman"/>
@@ -4942,9 +3896,8 @@
           <w:kern w:val="0"/>
           <w14:ligatures w14:val="none"/>
         </w:rPr>
-        <w:t>onFiltersPopUpFuelTypesAccepted</w:t>
-      </w:r>
-      <w:proofErr w:type="spellEnd"/>
+        <w:t>onFiltersPopUpFuelTypesAccepted()</w:t>
+      </w:r>
       <w:r>
         <w:rPr>
           <w:rFonts w:ascii="Calibri" w:eastAsia="Calibri" w:hAnsi="Calibri" w:cs="Times New Roman"/>
@@ -4952,38 +3905,8 @@
           <w:kern w:val="0"/>
           <w14:ligatures w14:val="none"/>
         </w:rPr>
-        <w:t>(</w:t>
-      </w:r>
-      <w:proofErr w:type="gramEnd"/>
-      <w:r>
-        <w:rPr>
-          <w:rFonts w:ascii="Calibri" w:eastAsia="Calibri" w:hAnsi="Calibri" w:cs="Times New Roman"/>
-          <w:bCs/>
-          <w:kern w:val="0"/>
-          <w14:ligatures w14:val="none"/>
-        </w:rPr>
-        <w:t>)</w:t>
-      </w:r>
-      <w:r>
-        <w:rPr>
-          <w:rFonts w:ascii="Calibri" w:eastAsia="Calibri" w:hAnsi="Calibri" w:cs="Times New Roman"/>
-          <w:bCs/>
-          <w:kern w:val="0"/>
-          <w14:ligatures w14:val="none"/>
-        </w:rPr>
-        <w:t xml:space="preserve">: </w:t>
-      </w:r>
-      <w:proofErr w:type="spellStart"/>
-      <w:r>
-        <w:rPr>
-          <w:rFonts w:ascii="Calibri" w:eastAsia="Calibri" w:hAnsi="Calibri" w:cs="Times New Roman"/>
-          <w:bCs/>
-          <w:kern w:val="0"/>
-          <w14:ligatures w14:val="none"/>
-        </w:rPr>
-        <w:t>void</w:t>
-      </w:r>
-      <w:proofErr w:type="spellEnd"/>
+        <w:t>: void</w:t>
+      </w:r>
     </w:p>
     <w:p>
       <w:pPr>
@@ -5010,8 +3933,6 @@
         </w:rPr>
         <w:t xml:space="preserve">Método </w:t>
       </w:r>
-      <w:proofErr w:type="spellStart"/>
-      <w:proofErr w:type="gramStart"/>
       <w:r>
         <w:rPr>
           <w:rFonts w:ascii="Calibri" w:eastAsia="Calibri" w:hAnsi="Calibri" w:cs="Times New Roman"/>
@@ -5019,9 +3940,8 @@
           <w:kern w:val="0"/>
           <w14:ligatures w14:val="none"/>
         </w:rPr>
-        <w:t>onFiltersPopUpCancelClicked</w:t>
-      </w:r>
-      <w:proofErr w:type="spellEnd"/>
+        <w:t>onFiltersPopUpCancelClicked()</w:t>
+      </w:r>
       <w:r>
         <w:rPr>
           <w:rFonts w:ascii="Calibri" w:eastAsia="Calibri" w:hAnsi="Calibri" w:cs="Times New Roman"/>
@@ -5029,38 +3949,8 @@
           <w:kern w:val="0"/>
           <w14:ligatures w14:val="none"/>
         </w:rPr>
-        <w:t>(</w:t>
-      </w:r>
-      <w:proofErr w:type="gramEnd"/>
-      <w:r>
-        <w:rPr>
-          <w:rFonts w:ascii="Calibri" w:eastAsia="Calibri" w:hAnsi="Calibri" w:cs="Times New Roman"/>
-          <w:bCs/>
-          <w:kern w:val="0"/>
-          <w14:ligatures w14:val="none"/>
-        </w:rPr>
-        <w:t>)</w:t>
-      </w:r>
-      <w:r>
-        <w:rPr>
-          <w:rFonts w:ascii="Calibri" w:eastAsia="Calibri" w:hAnsi="Calibri" w:cs="Times New Roman"/>
-          <w:bCs/>
-          <w:kern w:val="0"/>
-          <w14:ligatures w14:val="none"/>
-        </w:rPr>
-        <w:t xml:space="preserve">: </w:t>
-      </w:r>
-      <w:proofErr w:type="spellStart"/>
-      <w:r>
-        <w:rPr>
-          <w:rFonts w:ascii="Calibri" w:eastAsia="Calibri" w:hAnsi="Calibri" w:cs="Times New Roman"/>
-          <w:bCs/>
-          <w:kern w:val="0"/>
-          <w14:ligatures w14:val="none"/>
-        </w:rPr>
-        <w:t>void</w:t>
-      </w:r>
-      <w:proofErr w:type="spellEnd"/>
+        <w:t>: void</w:t>
+      </w:r>
     </w:p>
     <w:p>
       <w:pPr>
@@ -5078,7 +3968,6 @@
           <w14:ligatures w14:val="none"/>
         </w:rPr>
       </w:pPr>
-      <w:proofErr w:type="spellStart"/>
       <w:r>
         <w:rPr>
           <w:rFonts w:ascii="Calibri" w:eastAsia="Calibri" w:hAnsi="Calibri" w:cs="Times New Roman"/>
@@ -5086,9 +3975,9 @@
           <w:lang w:val="en-US"/>
           <w14:ligatures w14:val="none"/>
         </w:rPr>
-        <w:t>Método</w:t>
-      </w:r>
-      <w:proofErr w:type="spellEnd"/>
+        <w:t xml:space="preserve">Método </w:t>
+      </w:r>
+      <w:bookmarkStart w:id="2" w:name="_Hlk180524742"/>
       <w:r>
         <w:rPr>
           <w:rFonts w:ascii="Calibri" w:eastAsia="Calibri" w:hAnsi="Calibri" w:cs="Times New Roman"/>
@@ -5096,11 +3985,9 @@
           <w:lang w:val="en-US"/>
           <w14:ligatures w14:val="none"/>
         </w:rPr>
-        <w:t xml:space="preserve"> </w:t>
-      </w:r>
-      <w:bookmarkStart w:id="2" w:name="_Hlk180524742"/>
-      <w:proofErr w:type="spellStart"/>
-      <w:proofErr w:type="gramStart"/>
+        <w:t>onFiltersPopUpAcceptClicked</w:t>
+      </w:r>
+      <w:bookmarkEnd w:id="2"/>
       <w:r>
         <w:rPr>
           <w:rFonts w:ascii="Calibri" w:eastAsia="Calibri" w:hAnsi="Calibri" w:cs="Times New Roman"/>
@@ -5108,28 +3995,7 @@
           <w:lang w:val="en-US"/>
           <w14:ligatures w14:val="none"/>
         </w:rPr>
-        <w:t>onFiltersPopUpAcceptClicked</w:t>
-      </w:r>
-      <w:bookmarkEnd w:id="2"/>
-      <w:proofErr w:type="spellEnd"/>
-      <w:r>
-        <w:rPr>
-          <w:rFonts w:ascii="Calibri" w:eastAsia="Calibri" w:hAnsi="Calibri" w:cs="Times New Roman"/>
-          <w:kern w:val="0"/>
-          <w:lang w:val="en-US"/>
-          <w14:ligatures w14:val="none"/>
-        </w:rPr>
-        <w:t>(</w:t>
-      </w:r>
-      <w:proofErr w:type="gramEnd"/>
-      <w:r>
-        <w:rPr>
-          <w:rFonts w:ascii="Calibri" w:eastAsia="Calibri" w:hAnsi="Calibri" w:cs="Times New Roman"/>
-          <w:kern w:val="0"/>
-          <w:lang w:val="en-US"/>
-          <w14:ligatures w14:val="none"/>
-        </w:rPr>
-        <w:t>): void</w:t>
+        <w:t>(): void</w:t>
       </w:r>
     </w:p>
     <w:p>
@@ -5157,8 +4023,6 @@
         </w:rPr>
         <w:t xml:space="preserve">Método </w:t>
       </w:r>
-      <w:proofErr w:type="spellStart"/>
-      <w:proofErr w:type="gramStart"/>
       <w:r>
         <w:rPr>
           <w:rFonts w:ascii="Calibri" w:eastAsia="Calibri" w:hAnsi="Calibri" w:cs="Times New Roman"/>
@@ -5166,9 +4030,8 @@
           <w:kern w:val="0"/>
           <w14:ligatures w14:val="none"/>
         </w:rPr>
-        <w:t>onFiltersPopUpClearFiltersClicked</w:t>
-      </w:r>
-      <w:proofErr w:type="spellEnd"/>
+        <w:t>onFiltersPopUpClearFiltersClicked()</w:t>
+      </w:r>
       <w:r>
         <w:rPr>
           <w:rFonts w:ascii="Calibri" w:eastAsia="Calibri" w:hAnsi="Calibri" w:cs="Times New Roman"/>
@@ -5176,38 +4039,8 @@
           <w:kern w:val="0"/>
           <w14:ligatures w14:val="none"/>
         </w:rPr>
-        <w:t>(</w:t>
-      </w:r>
-      <w:proofErr w:type="gramEnd"/>
-      <w:r>
-        <w:rPr>
-          <w:rFonts w:ascii="Calibri" w:eastAsia="Calibri" w:hAnsi="Calibri" w:cs="Times New Roman"/>
-          <w:bCs/>
-          <w:kern w:val="0"/>
-          <w14:ligatures w14:val="none"/>
-        </w:rPr>
-        <w:t>)</w:t>
-      </w:r>
-      <w:r>
-        <w:rPr>
-          <w:rFonts w:ascii="Calibri" w:eastAsia="Calibri" w:hAnsi="Calibri" w:cs="Times New Roman"/>
-          <w:bCs/>
-          <w:kern w:val="0"/>
-          <w14:ligatures w14:val="none"/>
-        </w:rPr>
-        <w:t xml:space="preserve">: </w:t>
-      </w:r>
-      <w:proofErr w:type="spellStart"/>
-      <w:r>
-        <w:rPr>
-          <w:rFonts w:ascii="Calibri" w:eastAsia="Calibri" w:hAnsi="Calibri" w:cs="Times New Roman"/>
-          <w:bCs/>
-          <w:kern w:val="0"/>
-          <w14:ligatures w14:val="none"/>
-        </w:rPr>
-        <w:t>void</w:t>
-      </w:r>
-      <w:proofErr w:type="spellEnd"/>
+        <w:t>: void</w:t>
+      </w:r>
     </w:p>
     <w:p>
       <w:pPr>
@@ -5231,10 +4064,8 @@
           <w:kern w:val="0"/>
           <w14:ligatures w14:val="none"/>
         </w:rPr>
-        <w:t xml:space="preserve">Como aclaración, los métodos a probar de </w:t>
-      </w:r>
-      <w:proofErr w:type="spellStart"/>
-      <w:proofErr w:type="gramStart"/>
+        <w:t xml:space="preserve">Como aclaración, los métodos a probar de onFiltersPopUpCancelClicked(), </w:t>
+      </w:r>
       <w:r>
         <w:rPr>
           <w:rFonts w:ascii="Calibri" w:eastAsia="Calibri" w:hAnsi="Calibri" w:cs="Times New Roman"/>
@@ -5242,9 +4073,8 @@
           <w:kern w:val="0"/>
           <w14:ligatures w14:val="none"/>
         </w:rPr>
-        <w:t>onFiltersPopUpCancelClicked</w:t>
-      </w:r>
-      <w:proofErr w:type="spellEnd"/>
+        <w:t>onFiltersPopUpAcceptClicked</w:t>
+      </w:r>
       <w:r>
         <w:rPr>
           <w:rFonts w:ascii="Calibri" w:eastAsia="Calibri" w:hAnsi="Calibri" w:cs="Times New Roman"/>
@@ -5252,9 +4082,8 @@
           <w:kern w:val="0"/>
           <w14:ligatures w14:val="none"/>
         </w:rPr>
-        <w:t>(</w:t>
-      </w:r>
-      <w:proofErr w:type="gramEnd"/>
+        <w:t xml:space="preserve">() y </w:t>
+      </w:r>
       <w:r>
         <w:rPr>
           <w:rFonts w:ascii="Calibri" w:eastAsia="Calibri" w:hAnsi="Calibri" w:cs="Times New Roman"/>
@@ -5262,9 +4091,8 @@
           <w:kern w:val="0"/>
           <w14:ligatures w14:val="none"/>
         </w:rPr>
-        <w:t xml:space="preserve">), </w:t>
-      </w:r>
-      <w:proofErr w:type="spellStart"/>
+        <w:t>onFiltersPopUpClearFiltersClicked</w:t>
+      </w:r>
       <w:r>
         <w:rPr>
           <w:rFonts w:ascii="Calibri" w:eastAsia="Calibri" w:hAnsi="Calibri" w:cs="Times New Roman"/>
@@ -5272,57 +4100,7 @@
           <w:kern w:val="0"/>
           <w14:ligatures w14:val="none"/>
         </w:rPr>
-        <w:t>onFiltersPopUpAcceptClicked</w:t>
-      </w:r>
-      <w:proofErr w:type="spellEnd"/>
-      <w:r>
-        <w:rPr>
-          <w:rFonts w:ascii="Calibri" w:eastAsia="Calibri" w:hAnsi="Calibri" w:cs="Times New Roman"/>
-          <w:bCs/>
-          <w:kern w:val="0"/>
-          <w14:ligatures w14:val="none"/>
-        </w:rPr>
-        <w:t xml:space="preserve">() y </w:t>
-      </w:r>
-      <w:proofErr w:type="spellStart"/>
-      <w:r>
-        <w:rPr>
-          <w:rFonts w:ascii="Calibri" w:eastAsia="Calibri" w:hAnsi="Calibri" w:cs="Times New Roman"/>
-          <w:bCs/>
-          <w:kern w:val="0"/>
-          <w14:ligatures w14:val="none"/>
-        </w:rPr>
-        <w:t>onFiltersPopUpClearFiltersClicked</w:t>
-      </w:r>
-      <w:proofErr w:type="spellEnd"/>
-      <w:r>
-        <w:rPr>
-          <w:rFonts w:ascii="Calibri" w:eastAsia="Calibri" w:hAnsi="Calibri" w:cs="Times New Roman"/>
-          <w:bCs/>
-          <w:kern w:val="0"/>
-          <w14:ligatures w14:val="none"/>
-        </w:rPr>
-        <w:t xml:space="preserve">() y </w:t>
-      </w:r>
-      <w:proofErr w:type="spellStart"/>
-      <w:r>
-        <w:rPr>
-          <w:rFonts w:ascii="Calibri" w:eastAsia="Calibri" w:hAnsi="Calibri" w:cs="Times New Roman"/>
-          <w:bCs/>
-          <w:kern w:val="0"/>
-          <w14:ligatures w14:val="none"/>
-        </w:rPr>
-        <w:t>onFiltersClicked</w:t>
-      </w:r>
-      <w:proofErr w:type="spellEnd"/>
-      <w:r>
-        <w:rPr>
-          <w:rFonts w:ascii="Calibri" w:eastAsia="Calibri" w:hAnsi="Calibri" w:cs="Times New Roman"/>
-          <w:bCs/>
-          <w:kern w:val="0"/>
-          <w14:ligatures w14:val="none"/>
-        </w:rPr>
-        <w:t xml:space="preserve">(), estarán en los planes de pruebas definidos para las historias de usuario relacionadas con el filtrado, ya que afectan a cada una de las funcionalidades de filtrado implementadas. </w:t>
+        <w:t xml:space="preserve">() y onFiltersClicked(), estarán en los planes de pruebas definidos para las historias de usuario relacionadas con el filtrado, ya que afectan a cada una de las funcionalidades de filtrado implementadas. </w:t>
       </w:r>
     </w:p>
     <w:p>
@@ -5376,8 +4154,6 @@
         <w:t xml:space="preserve">a implementar la prueba unitaria del método </w:t>
       </w:r>
       <w:bookmarkStart w:id="3" w:name="_Hlk180249334"/>
-      <w:proofErr w:type="spellStart"/>
-      <w:proofErr w:type="gramStart"/>
       <w:r>
         <w:rPr>
           <w:rFonts w:ascii="Calibri" w:eastAsia="Calibri" w:hAnsi="Calibri" w:cs="Times New Roman"/>
@@ -5385,40 +4161,9 @@
           <w:kern w:val="0"/>
           <w14:ligatures w14:val="none"/>
         </w:rPr>
-        <w:t>onFiltersPopUpClearFiltersClicked</w:t>
-      </w:r>
-      <w:proofErr w:type="spellEnd"/>
-      <w:r>
-        <w:rPr>
-          <w:rFonts w:ascii="Calibri" w:eastAsia="Calibri" w:hAnsi="Calibri" w:cs="Times New Roman"/>
-          <w:b/>
-          <w:kern w:val="0"/>
-          <w14:ligatures w14:val="none"/>
-        </w:rPr>
-        <w:t>(</w:t>
-      </w:r>
-      <w:proofErr w:type="gramEnd"/>
-      <w:r>
-        <w:rPr>
-          <w:rFonts w:ascii="Calibri" w:eastAsia="Calibri" w:hAnsi="Calibri" w:cs="Times New Roman"/>
-          <w:b/>
-          <w:kern w:val="0"/>
-          <w14:ligatures w14:val="none"/>
-        </w:rPr>
-        <w:t xml:space="preserve">): </w:t>
-      </w:r>
-      <w:proofErr w:type="spellStart"/>
-      <w:r>
-        <w:rPr>
-          <w:rFonts w:ascii="Calibri" w:eastAsia="Calibri" w:hAnsi="Calibri" w:cs="Times New Roman"/>
-          <w:b/>
-          <w:kern w:val="0"/>
-          <w14:ligatures w14:val="none"/>
-        </w:rPr>
-        <w:t>void</w:t>
+        <w:t>onFiltersPopUpClearFiltersClicked(): void</w:t>
       </w:r>
       <w:bookmarkEnd w:id="3"/>
-      <w:proofErr w:type="spellEnd"/>
     </w:p>
     <w:tbl>
       <w:tblPr>
@@ -5509,13 +4254,8 @@
               <w:spacing w:after="100" w:afterAutospacing="1"/>
               <w:ind w:left="0"/>
             </w:pPr>
-            <w:proofErr w:type="spellStart"/>
-            <w:r>
-              <w:t>TempFilter</w:t>
-            </w:r>
-            <w:proofErr w:type="spellEnd"/>
-            <w:r>
-              <w:t xml:space="preserve"> = {Gasolina95E5}</w:t>
+            <w:r>
+              <w:t>TempFilter = {Gasolina95E5}</w:t>
             </w:r>
           </w:p>
         </w:tc>
@@ -5530,21 +4270,8 @@
               <w:ind w:left="0"/>
               <w:jc w:val="both"/>
             </w:pPr>
-            <w:proofErr w:type="spellStart"/>
-            <w:r>
-              <w:t>TempFilter</w:t>
-            </w:r>
-            <w:proofErr w:type="spellEnd"/>
-            <w:r>
-              <w:t xml:space="preserve"> = {Gasolina95E5, </w:t>
-            </w:r>
-            <w:proofErr w:type="spellStart"/>
-            <w:r>
-              <w:t>GasoleoA</w:t>
-            </w:r>
-            <w:proofErr w:type="spellEnd"/>
-            <w:r>
-              <w:t>}</w:t>
+            <w:r>
+              <w:t>TempFilter = {Gasolina95E5, GasoleoA}</w:t>
             </w:r>
           </w:p>
         </w:tc>
@@ -5576,21 +4303,8 @@
               <w:spacing w:after="100" w:afterAutospacing="1"/>
               <w:ind w:left="0"/>
             </w:pPr>
-            <w:proofErr w:type="spellStart"/>
-            <w:r>
-              <w:t>TempFilter</w:t>
-            </w:r>
-            <w:proofErr w:type="spellEnd"/>
-            <w:r>
-              <w:t xml:space="preserve"> = {</w:t>
-            </w:r>
-            <w:proofErr w:type="spellStart"/>
-            <w:r>
-              <w:t>GasoleoA</w:t>
-            </w:r>
-            <w:proofErr w:type="spellEnd"/>
-            <w:r>
-              <w:t>}</w:t>
+            <w:r>
+              <w:t>TempFilter = {GasoleoA}</w:t>
             </w:r>
           </w:p>
         </w:tc>
@@ -5608,21 +4322,8 @@
                 <w:color w:val="000000"/>
               </w:rPr>
             </w:pPr>
-            <w:proofErr w:type="spellStart"/>
-            <w:r>
-              <w:t>TempFilter</w:t>
-            </w:r>
-            <w:proofErr w:type="spellEnd"/>
-            <w:r>
-              <w:t xml:space="preserve"> = {Gasolina95E5, </w:t>
-            </w:r>
-            <w:proofErr w:type="spellStart"/>
-            <w:r>
-              <w:t>GasoleoA</w:t>
-            </w:r>
-            <w:proofErr w:type="spellEnd"/>
-            <w:r>
-              <w:t>}</w:t>
+            <w:r>
+              <w:t>TempFilter = {Gasolina95E5, GasoleoA}</w:t>
             </w:r>
           </w:p>
         </w:tc>
@@ -5672,8 +4373,6 @@
         </w:rPr>
         <w:t xml:space="preserve">método </w:t>
       </w:r>
-      <w:proofErr w:type="spellStart"/>
-      <w:proofErr w:type="gramStart"/>
       <w:r>
         <w:rPr>
           <w:bCs/>
@@ -5681,27 +4380,7 @@
           <w:iCs/>
           <w:color w:val="0F4761" w:themeColor="accent1" w:themeShade="BF"/>
         </w:rPr>
-        <w:t>onFiltersPopUpClearFiltersClicked</w:t>
-      </w:r>
-      <w:proofErr w:type="spellEnd"/>
-      <w:r>
-        <w:rPr>
-          <w:bCs/>
-          <w:i/>
-          <w:iCs/>
-          <w:color w:val="0F4761" w:themeColor="accent1" w:themeShade="BF"/>
-        </w:rPr>
-        <w:t>(</w:t>
-      </w:r>
-      <w:proofErr w:type="gramEnd"/>
-      <w:r>
-        <w:rPr>
-          <w:bCs/>
-          <w:i/>
-          <w:iCs/>
-          <w:color w:val="0F4761" w:themeColor="accent1" w:themeShade="BF"/>
-        </w:rPr>
-        <w:t>)</w:t>
+        <w:t>onFiltersPopUpClearFiltersClicked()</w:t>
       </w:r>
     </w:p>
     <w:p>
@@ -5749,141 +4428,15 @@
           <w:kern w:val="0"/>
           <w14:ligatures w14:val="none"/>
         </w:rPr>
-        <w:t xml:space="preserve">En lo referente a las pruebas de integración, solo se ha añadido la interfaz </w:t>
-      </w:r>
-      <w:proofErr w:type="spellStart"/>
+        <w:t xml:space="preserve">En lo referente a las pruebas de integración, solo se ha añadido la interfaz IFilter que contiene los métodos necesarios para llevar a cabo el filtrado por tipo. Deberemos probar, por ende, la integración entre el Presenter y la clase de dominio Filter. </w:t>
+      </w:r>
       <w:r>
         <w:rPr>
           <w:rFonts w:ascii="Calibri" w:eastAsia="Calibri" w:hAnsi="Calibri" w:cs="Calibri"/>
           <w:kern w:val="0"/>
           <w14:ligatures w14:val="none"/>
         </w:rPr>
-        <w:t>IFilter</w:t>
-      </w:r>
-      <w:proofErr w:type="spellEnd"/>
-      <w:r>
-        <w:rPr>
-          <w:rFonts w:ascii="Calibri" w:eastAsia="Calibri" w:hAnsi="Calibri" w:cs="Calibri"/>
-          <w:kern w:val="0"/>
-          <w14:ligatures w14:val="none"/>
-        </w:rPr>
-        <w:t xml:space="preserve"> que contiene los métodos necesarios para llevar a cabo el filtrado por tipo. Deberemos probar, por ende, la integración entre el </w:t>
-      </w:r>
-      <w:proofErr w:type="spellStart"/>
-      <w:r>
-        <w:rPr>
-          <w:rFonts w:ascii="Calibri" w:eastAsia="Calibri" w:hAnsi="Calibri" w:cs="Calibri"/>
-          <w:kern w:val="0"/>
-          <w14:ligatures w14:val="none"/>
-        </w:rPr>
-        <w:t>Presenter</w:t>
-      </w:r>
-      <w:proofErr w:type="spellEnd"/>
-      <w:r>
-        <w:rPr>
-          <w:rFonts w:ascii="Calibri" w:eastAsia="Calibri" w:hAnsi="Calibri" w:cs="Calibri"/>
-          <w:kern w:val="0"/>
-          <w14:ligatures w14:val="none"/>
-        </w:rPr>
-        <w:t xml:space="preserve"> y la clase de dominio </w:t>
-      </w:r>
-      <w:proofErr w:type="spellStart"/>
-      <w:r>
-        <w:rPr>
-          <w:rFonts w:ascii="Calibri" w:eastAsia="Calibri" w:hAnsi="Calibri" w:cs="Calibri"/>
-          <w:kern w:val="0"/>
-          <w14:ligatures w14:val="none"/>
-        </w:rPr>
-        <w:t>Filter</w:t>
-      </w:r>
-      <w:proofErr w:type="spellEnd"/>
-      <w:r>
-        <w:rPr>
-          <w:rFonts w:ascii="Calibri" w:eastAsia="Calibri" w:hAnsi="Calibri" w:cs="Calibri"/>
-          <w:kern w:val="0"/>
-          <w14:ligatures w14:val="none"/>
-        </w:rPr>
-        <w:t xml:space="preserve">. </w:t>
-      </w:r>
-      <w:r>
-        <w:rPr>
-          <w:rFonts w:ascii="Calibri" w:eastAsia="Calibri" w:hAnsi="Calibri" w:cs="Calibri"/>
-          <w:kern w:val="0"/>
-          <w14:ligatures w14:val="none"/>
-        </w:rPr>
-        <w:t xml:space="preserve">Se usarán </w:t>
-      </w:r>
-      <w:proofErr w:type="spellStart"/>
-      <w:r>
-        <w:rPr>
-          <w:rFonts w:ascii="Calibri" w:eastAsia="Calibri" w:hAnsi="Calibri" w:cs="Calibri"/>
-          <w:kern w:val="0"/>
-          <w14:ligatures w14:val="none"/>
-        </w:rPr>
-        <w:t>mocks</w:t>
-      </w:r>
-      <w:proofErr w:type="spellEnd"/>
-      <w:r>
-        <w:rPr>
-          <w:rFonts w:ascii="Calibri" w:eastAsia="Calibri" w:hAnsi="Calibri" w:cs="Calibri"/>
-          <w:kern w:val="0"/>
-          <w14:ligatures w14:val="none"/>
-        </w:rPr>
-        <w:t xml:space="preserve"> para </w:t>
-      </w:r>
-      <w:proofErr w:type="spellStart"/>
-      <w:r>
-        <w:rPr>
-          <w:rFonts w:ascii="Calibri" w:eastAsia="Calibri" w:hAnsi="Calibri" w:cs="Calibri"/>
-          <w:kern w:val="0"/>
-          <w14:ligatures w14:val="none"/>
-        </w:rPr>
-        <w:t>IMainContract#View</w:t>
-      </w:r>
-      <w:proofErr w:type="spellEnd"/>
-      <w:r>
-        <w:rPr>
-          <w:rFonts w:ascii="Calibri" w:eastAsia="Calibri" w:hAnsi="Calibri" w:cs="Calibri"/>
-          <w:kern w:val="0"/>
-          <w14:ligatures w14:val="none"/>
-        </w:rPr>
-        <w:t xml:space="preserve">, probando así la interacción entre el </w:t>
-      </w:r>
-      <w:proofErr w:type="spellStart"/>
-      <w:r>
-        <w:rPr>
-          <w:rFonts w:ascii="Calibri" w:eastAsia="Calibri" w:hAnsi="Calibri" w:cs="Calibri"/>
-          <w:kern w:val="0"/>
-          <w14:ligatures w14:val="none"/>
-        </w:rPr>
-        <w:t>Presenter</w:t>
-      </w:r>
-      <w:proofErr w:type="spellEnd"/>
-      <w:r>
-        <w:rPr>
-          <w:rFonts w:ascii="Calibri" w:eastAsia="Calibri" w:hAnsi="Calibri" w:cs="Calibri"/>
-          <w:kern w:val="0"/>
-          <w14:ligatures w14:val="none"/>
-        </w:rPr>
-        <w:t xml:space="preserve"> y el </w:t>
-      </w:r>
-      <w:proofErr w:type="spellStart"/>
-      <w:r>
-        <w:rPr>
-          <w:rFonts w:ascii="Calibri" w:eastAsia="Calibri" w:hAnsi="Calibri" w:cs="Calibri"/>
-          <w:kern w:val="0"/>
-          <w14:ligatures w14:val="none"/>
-        </w:rPr>
-        <w:t>Filter</w:t>
-      </w:r>
-      <w:proofErr w:type="spellEnd"/>
-      <w:r>
-        <w:rPr>
-          <w:rFonts w:ascii="Calibri" w:eastAsia="Calibri" w:hAnsi="Calibri" w:cs="Calibri"/>
-          <w:kern w:val="0"/>
-          <w14:ligatures w14:val="none"/>
-        </w:rPr>
-        <w:t>.</w:t>
+        <w:t>Se usarán mocks para IMainContract#View, probando así la interacción entre el Presenter y el Filter.</w:t>
       </w:r>
     </w:p>
     <w:p>
@@ -5944,7 +4497,6 @@
           <w14:ligatures w14:val="none"/>
         </w:rPr>
       </w:pPr>
-      <w:proofErr w:type="spellStart"/>
       <w:r>
         <w:rPr>
           <w:rFonts w:ascii="Calibri" w:eastAsia="Calibri" w:hAnsi="Calibri" w:cs="Times New Roman"/>
@@ -5952,48 +4504,7 @@
           <w:lang w:val="en-US"/>
           <w14:ligatures w14:val="none"/>
         </w:rPr>
-        <w:t>Método</w:t>
-      </w:r>
-      <w:proofErr w:type="spellEnd"/>
-      <w:r>
-        <w:rPr>
-          <w:rFonts w:ascii="Calibri" w:eastAsia="Calibri" w:hAnsi="Calibri" w:cs="Times New Roman"/>
-          <w:kern w:val="0"/>
-          <w:lang w:val="en-US"/>
-          <w14:ligatures w14:val="none"/>
-        </w:rPr>
-        <w:t xml:space="preserve"> </w:t>
-      </w:r>
-      <w:proofErr w:type="spellStart"/>
-      <w:proofErr w:type="gramStart"/>
-      <w:r>
-        <w:rPr>
-          <w:rFonts w:ascii="Calibri" w:eastAsia="Calibri" w:hAnsi="Calibri" w:cs="Times New Roman"/>
-          <w:kern w:val="0"/>
-          <w:lang w:val="en-US"/>
-          <w14:ligatures w14:val="none"/>
-        </w:rPr>
-        <w:t>onFiltersClicked</w:t>
-      </w:r>
-      <w:proofErr w:type="spellEnd"/>
-      <w:r>
-        <w:rPr>
-          <w:rFonts w:ascii="Calibri" w:eastAsia="Calibri" w:hAnsi="Calibri" w:cs="Times New Roman"/>
-          <w:kern w:val="0"/>
-          <w:lang w:val="en-US"/>
-          <w14:ligatures w14:val="none"/>
-        </w:rPr>
-        <w:t>(</w:t>
-      </w:r>
-      <w:proofErr w:type="gramEnd"/>
-      <w:r>
-        <w:rPr>
-          <w:rFonts w:ascii="Calibri" w:eastAsia="Calibri" w:hAnsi="Calibri" w:cs="Times New Roman"/>
-          <w:kern w:val="0"/>
-          <w:lang w:val="en-US"/>
-          <w14:ligatures w14:val="none"/>
-        </w:rPr>
-        <w:t>): void</w:t>
+        <w:t>Método onFiltersClicked(): void</w:t>
       </w:r>
     </w:p>
     <w:p>
@@ -6012,7 +4523,6 @@
           <w14:ligatures w14:val="none"/>
         </w:rPr>
       </w:pPr>
-      <w:proofErr w:type="spellStart"/>
       <w:r>
         <w:rPr>
           <w:rFonts w:ascii="Calibri" w:eastAsia="Calibri" w:hAnsi="Calibri" w:cs="Times New Roman"/>
@@ -6020,20 +4530,8 @@
           <w:lang w:val="en-US"/>
           <w14:ligatures w14:val="none"/>
         </w:rPr>
-        <w:t>Método</w:t>
-      </w:r>
-      <w:proofErr w:type="spellEnd"/>
-      <w:r>
-        <w:rPr>
-          <w:rFonts w:ascii="Calibri" w:eastAsia="Calibri" w:hAnsi="Calibri" w:cs="Times New Roman"/>
-          <w:kern w:val="0"/>
-          <w:lang w:val="en-US"/>
-          <w14:ligatures w14:val="none"/>
-        </w:rPr>
-        <w:t xml:space="preserve"> </w:t>
-      </w:r>
-      <w:proofErr w:type="spellStart"/>
-      <w:proofErr w:type="gramStart"/>
+        <w:t xml:space="preserve">Método </w:t>
+      </w:r>
       <w:r>
         <w:rPr>
           <w:rFonts w:ascii="Calibri" w:eastAsia="Calibri" w:hAnsi="Calibri" w:cs="Times New Roman"/>
@@ -6041,9 +4539,8 @@
           <w:kern w:val="0"/>
           <w14:ligatures w14:val="none"/>
         </w:rPr>
-        <w:t>onFiltersPopUpFuelTypesSelected</w:t>
-      </w:r>
-      <w:proofErr w:type="spellEnd"/>
+        <w:t>onFiltersPopUpFuelTypesSelected()</w:t>
+      </w:r>
       <w:r>
         <w:rPr>
           <w:rFonts w:ascii="Calibri" w:eastAsia="Calibri" w:hAnsi="Calibri" w:cs="Times New Roman"/>
@@ -6051,38 +4548,8 @@
           <w:kern w:val="0"/>
           <w14:ligatures w14:val="none"/>
         </w:rPr>
-        <w:t>(</w:t>
-      </w:r>
-      <w:proofErr w:type="gramEnd"/>
-      <w:r>
-        <w:rPr>
-          <w:rFonts w:ascii="Calibri" w:eastAsia="Calibri" w:hAnsi="Calibri" w:cs="Times New Roman"/>
-          <w:bCs/>
-          <w:kern w:val="0"/>
-          <w14:ligatures w14:val="none"/>
-        </w:rPr>
-        <w:t>)</w:t>
-      </w:r>
-      <w:r>
-        <w:rPr>
-          <w:rFonts w:ascii="Calibri" w:eastAsia="Calibri" w:hAnsi="Calibri" w:cs="Times New Roman"/>
-          <w:bCs/>
-          <w:kern w:val="0"/>
-          <w14:ligatures w14:val="none"/>
-        </w:rPr>
-        <w:t xml:space="preserve">: </w:t>
-      </w:r>
-      <w:proofErr w:type="spellStart"/>
-      <w:r>
-        <w:rPr>
-          <w:rFonts w:ascii="Calibri" w:eastAsia="Calibri" w:hAnsi="Calibri" w:cs="Times New Roman"/>
-          <w:bCs/>
-          <w:kern w:val="0"/>
-          <w14:ligatures w14:val="none"/>
-        </w:rPr>
-        <w:t>void</w:t>
-      </w:r>
-      <w:proofErr w:type="spellEnd"/>
+        <w:t>: void</w:t>
+      </w:r>
     </w:p>
     <w:p>
       <w:pPr>
@@ -6100,7 +4567,6 @@
           <w14:ligatures w14:val="none"/>
         </w:rPr>
       </w:pPr>
-      <w:proofErr w:type="spellStart"/>
       <w:r>
         <w:rPr>
           <w:rFonts w:ascii="Calibri" w:eastAsia="Calibri" w:hAnsi="Calibri" w:cs="Times New Roman"/>
@@ -6108,9 +4574,8 @@
           <w:lang w:val="en-US"/>
           <w14:ligatures w14:val="none"/>
         </w:rPr>
-        <w:t>Método</w:t>
-      </w:r>
-      <w:proofErr w:type="spellEnd"/>
+        <w:t xml:space="preserve">Método </w:t>
+      </w:r>
       <w:r>
         <w:rPr>
           <w:rFonts w:ascii="Calibri" w:eastAsia="Calibri" w:hAnsi="Calibri" w:cs="Times New Roman"/>
@@ -6118,58 +4583,7 @@
           <w:lang w:val="en-US"/>
           <w14:ligatures w14:val="none"/>
         </w:rPr>
-        <w:t xml:space="preserve"> </w:t>
-      </w:r>
-      <w:proofErr w:type="spellStart"/>
-      <w:proofErr w:type="gramStart"/>
-      <w:r>
-        <w:rPr>
-          <w:rFonts w:ascii="Calibri" w:eastAsia="Calibri" w:hAnsi="Calibri" w:cs="Times New Roman"/>
-          <w:kern w:val="0"/>
-          <w:lang w:val="en-US"/>
-          <w14:ligatures w14:val="none"/>
-        </w:rPr>
-        <w:t>onFiltersPopUpFuelTypesOneSelected</w:t>
-      </w:r>
-      <w:proofErr w:type="spellEnd"/>
-      <w:r>
-        <w:rPr>
-          <w:rFonts w:ascii="Calibri" w:eastAsia="Calibri" w:hAnsi="Calibri" w:cs="Times New Roman"/>
-          <w:kern w:val="0"/>
-          <w:lang w:val="en-US"/>
-          <w14:ligatures w14:val="none"/>
-        </w:rPr>
-        <w:t>(</w:t>
-      </w:r>
-      <w:proofErr w:type="gramEnd"/>
-      <w:r>
-        <w:rPr>
-          <w:rFonts w:ascii="Calibri" w:eastAsia="Calibri" w:hAnsi="Calibri" w:cs="Times New Roman"/>
-          <w:kern w:val="0"/>
-          <w:lang w:val="en-US"/>
-          <w14:ligatures w14:val="none"/>
-        </w:rPr>
-        <w:t xml:space="preserve">int index, </w:t>
-      </w:r>
-      <w:proofErr w:type="spellStart"/>
-      <w:r>
-        <w:rPr>
-          <w:rFonts w:ascii="Calibri" w:eastAsia="Calibri" w:hAnsi="Calibri" w:cs="Times New Roman"/>
-          <w:kern w:val="0"/>
-          <w:lang w:val="en-US"/>
-          <w14:ligatures w14:val="none"/>
-        </w:rPr>
-        <w:t>boolean</w:t>
-      </w:r>
-      <w:proofErr w:type="spellEnd"/>
-      <w:r>
-        <w:rPr>
-          <w:rFonts w:ascii="Calibri" w:eastAsia="Calibri" w:hAnsi="Calibri" w:cs="Times New Roman"/>
-          <w:kern w:val="0"/>
-          <w:lang w:val="en-US"/>
-          <w14:ligatures w14:val="none"/>
-        </w:rPr>
-        <w:t xml:space="preserve"> value)</w:t>
+        <w:t>onFiltersPopUpFuelTypesOneSelected(int index, boolean value)</w:t>
       </w:r>
       <w:r>
         <w:rPr>
@@ -6197,7 +4611,6 @@
           <w14:ligatures w14:val="none"/>
         </w:rPr>
       </w:pPr>
-      <w:proofErr w:type="spellStart"/>
       <w:r>
         <w:rPr>
           <w:rFonts w:ascii="Calibri" w:eastAsia="Calibri" w:hAnsi="Calibri" w:cs="Times New Roman"/>
@@ -6205,20 +4618,8 @@
           <w:lang w:val="en-US"/>
           <w14:ligatures w14:val="none"/>
         </w:rPr>
-        <w:t>Método</w:t>
-      </w:r>
-      <w:proofErr w:type="spellEnd"/>
-      <w:r>
-        <w:rPr>
-          <w:rFonts w:ascii="Calibri" w:eastAsia="Calibri" w:hAnsi="Calibri" w:cs="Times New Roman"/>
-          <w:kern w:val="0"/>
-          <w:lang w:val="en-US"/>
-          <w14:ligatures w14:val="none"/>
-        </w:rPr>
-        <w:t xml:space="preserve"> </w:t>
-      </w:r>
-      <w:proofErr w:type="spellStart"/>
-      <w:proofErr w:type="gramStart"/>
+        <w:t xml:space="preserve">Método </w:t>
+      </w:r>
       <w:r>
         <w:rPr>
           <w:rFonts w:ascii="Calibri" w:eastAsia="Calibri" w:hAnsi="Calibri" w:cs="Times New Roman"/>
@@ -6226,9 +4627,8 @@
           <w:kern w:val="0"/>
           <w14:ligatures w14:val="none"/>
         </w:rPr>
-        <w:t>onFiltersPopUpFuelTypesAccepted</w:t>
-      </w:r>
-      <w:proofErr w:type="spellEnd"/>
+        <w:t>onFiltersPopUpFuelTypesAccepted()</w:t>
+      </w:r>
       <w:r>
         <w:rPr>
           <w:rFonts w:ascii="Calibri" w:eastAsia="Calibri" w:hAnsi="Calibri" w:cs="Times New Roman"/>
@@ -6236,38 +4636,8 @@
           <w:kern w:val="0"/>
           <w14:ligatures w14:val="none"/>
         </w:rPr>
-        <w:t>(</w:t>
-      </w:r>
-      <w:proofErr w:type="gramEnd"/>
-      <w:r>
-        <w:rPr>
-          <w:rFonts w:ascii="Calibri" w:eastAsia="Calibri" w:hAnsi="Calibri" w:cs="Times New Roman"/>
-          <w:bCs/>
-          <w:kern w:val="0"/>
-          <w14:ligatures w14:val="none"/>
-        </w:rPr>
-        <w:t>)</w:t>
-      </w:r>
-      <w:r>
-        <w:rPr>
-          <w:rFonts w:ascii="Calibri" w:eastAsia="Calibri" w:hAnsi="Calibri" w:cs="Times New Roman"/>
-          <w:bCs/>
-          <w:kern w:val="0"/>
-          <w14:ligatures w14:val="none"/>
-        </w:rPr>
-        <w:t xml:space="preserve">: </w:t>
-      </w:r>
-      <w:proofErr w:type="spellStart"/>
-      <w:r>
-        <w:rPr>
-          <w:rFonts w:ascii="Calibri" w:eastAsia="Calibri" w:hAnsi="Calibri" w:cs="Times New Roman"/>
-          <w:bCs/>
-          <w:kern w:val="0"/>
-          <w14:ligatures w14:val="none"/>
-        </w:rPr>
-        <w:t>void</w:t>
-      </w:r>
-      <w:proofErr w:type="spellEnd"/>
+        <w:t>: void</w:t>
+      </w:r>
     </w:p>
     <w:p>
       <w:pPr>
@@ -6294,8 +4664,6 @@
         </w:rPr>
         <w:t xml:space="preserve">Método </w:t>
       </w:r>
-      <w:proofErr w:type="spellStart"/>
-      <w:proofErr w:type="gramStart"/>
       <w:r>
         <w:rPr>
           <w:rFonts w:ascii="Calibri" w:eastAsia="Calibri" w:hAnsi="Calibri" w:cs="Times New Roman"/>
@@ -6303,9 +4671,8 @@
           <w:kern w:val="0"/>
           <w14:ligatures w14:val="none"/>
         </w:rPr>
-        <w:t>onFiltersPopUpCancelClicked</w:t>
-      </w:r>
-      <w:proofErr w:type="spellEnd"/>
+        <w:t>onFiltersPopUpCancelClicked()</w:t>
+      </w:r>
       <w:r>
         <w:rPr>
           <w:rFonts w:ascii="Calibri" w:eastAsia="Calibri" w:hAnsi="Calibri" w:cs="Times New Roman"/>
@@ -6313,38 +4680,8 @@
           <w:kern w:val="0"/>
           <w14:ligatures w14:val="none"/>
         </w:rPr>
-        <w:t>(</w:t>
-      </w:r>
-      <w:proofErr w:type="gramEnd"/>
-      <w:r>
-        <w:rPr>
-          <w:rFonts w:ascii="Calibri" w:eastAsia="Calibri" w:hAnsi="Calibri" w:cs="Times New Roman"/>
-          <w:bCs/>
-          <w:kern w:val="0"/>
-          <w14:ligatures w14:val="none"/>
-        </w:rPr>
-        <w:t>)</w:t>
-      </w:r>
-      <w:r>
-        <w:rPr>
-          <w:rFonts w:ascii="Calibri" w:eastAsia="Calibri" w:hAnsi="Calibri" w:cs="Times New Roman"/>
-          <w:bCs/>
-          <w:kern w:val="0"/>
-          <w14:ligatures w14:val="none"/>
-        </w:rPr>
-        <w:t xml:space="preserve">: </w:t>
-      </w:r>
-      <w:proofErr w:type="spellStart"/>
-      <w:r>
-        <w:rPr>
-          <w:rFonts w:ascii="Calibri" w:eastAsia="Calibri" w:hAnsi="Calibri" w:cs="Times New Roman"/>
-          <w:bCs/>
-          <w:kern w:val="0"/>
-          <w14:ligatures w14:val="none"/>
-        </w:rPr>
-        <w:t>void</w:t>
-      </w:r>
-      <w:proofErr w:type="spellEnd"/>
+        <w:t>: void</w:t>
+      </w:r>
     </w:p>
     <w:p>
       <w:pPr>
@@ -6362,7 +4699,6 @@
           <w14:ligatures w14:val="none"/>
         </w:rPr>
       </w:pPr>
-      <w:proofErr w:type="spellStart"/>
       <w:r>
         <w:rPr>
           <w:rFonts w:ascii="Calibri" w:eastAsia="Calibri" w:hAnsi="Calibri" w:cs="Times New Roman"/>
@@ -6370,48 +4706,7 @@
           <w:lang w:val="en-US"/>
           <w14:ligatures w14:val="none"/>
         </w:rPr>
-        <w:t>Método</w:t>
-      </w:r>
-      <w:proofErr w:type="spellEnd"/>
-      <w:r>
-        <w:rPr>
-          <w:rFonts w:ascii="Calibri" w:eastAsia="Calibri" w:hAnsi="Calibri" w:cs="Times New Roman"/>
-          <w:kern w:val="0"/>
-          <w:lang w:val="en-US"/>
-          <w14:ligatures w14:val="none"/>
-        </w:rPr>
-        <w:t xml:space="preserve"> </w:t>
-      </w:r>
-      <w:proofErr w:type="spellStart"/>
-      <w:proofErr w:type="gramStart"/>
-      <w:r>
-        <w:rPr>
-          <w:rFonts w:ascii="Calibri" w:eastAsia="Calibri" w:hAnsi="Calibri" w:cs="Times New Roman"/>
-          <w:kern w:val="0"/>
-          <w:lang w:val="en-US"/>
-          <w14:ligatures w14:val="none"/>
-        </w:rPr>
-        <w:t>onFiltersPopUpAcceptClicked</w:t>
-      </w:r>
-      <w:proofErr w:type="spellEnd"/>
-      <w:r>
-        <w:rPr>
-          <w:rFonts w:ascii="Calibri" w:eastAsia="Calibri" w:hAnsi="Calibri" w:cs="Times New Roman"/>
-          <w:kern w:val="0"/>
-          <w:lang w:val="en-US"/>
-          <w14:ligatures w14:val="none"/>
-        </w:rPr>
-        <w:t>(</w:t>
-      </w:r>
-      <w:proofErr w:type="gramEnd"/>
-      <w:r>
-        <w:rPr>
-          <w:rFonts w:ascii="Calibri" w:eastAsia="Calibri" w:hAnsi="Calibri" w:cs="Times New Roman"/>
-          <w:kern w:val="0"/>
-          <w:lang w:val="en-US"/>
-          <w14:ligatures w14:val="none"/>
-        </w:rPr>
-        <w:t>): void</w:t>
+        <w:t>Método onFiltersPopUpAcceptClicked(): void</w:t>
       </w:r>
     </w:p>
     <w:p>
@@ -6439,8 +4734,6 @@
         </w:rPr>
         <w:t xml:space="preserve">Método </w:t>
       </w:r>
-      <w:proofErr w:type="spellStart"/>
-      <w:proofErr w:type="gramStart"/>
       <w:r>
         <w:rPr>
           <w:rFonts w:ascii="Calibri" w:eastAsia="Calibri" w:hAnsi="Calibri" w:cs="Times New Roman"/>
@@ -6448,9 +4741,8 @@
           <w:kern w:val="0"/>
           <w14:ligatures w14:val="none"/>
         </w:rPr>
-        <w:t>onFiltersPopUpClearFiltersClicked</w:t>
-      </w:r>
-      <w:proofErr w:type="spellEnd"/>
+        <w:t>onFiltersPopUpClearFiltersClicked()</w:t>
+      </w:r>
       <w:r>
         <w:rPr>
           <w:rFonts w:ascii="Calibri" w:eastAsia="Calibri" w:hAnsi="Calibri" w:cs="Times New Roman"/>
@@ -6458,38 +4750,8 @@
           <w:kern w:val="0"/>
           <w14:ligatures w14:val="none"/>
         </w:rPr>
-        <w:t>(</w:t>
-      </w:r>
-      <w:proofErr w:type="gramEnd"/>
-      <w:r>
-        <w:rPr>
-          <w:rFonts w:ascii="Calibri" w:eastAsia="Calibri" w:hAnsi="Calibri" w:cs="Times New Roman"/>
-          <w:bCs/>
-          <w:kern w:val="0"/>
-          <w14:ligatures w14:val="none"/>
-        </w:rPr>
-        <w:t>)</w:t>
-      </w:r>
-      <w:r>
-        <w:rPr>
-          <w:rFonts w:ascii="Calibri" w:eastAsia="Calibri" w:hAnsi="Calibri" w:cs="Times New Roman"/>
-          <w:bCs/>
-          <w:kern w:val="0"/>
-          <w14:ligatures w14:val="none"/>
-        </w:rPr>
-        <w:t xml:space="preserve">: </w:t>
-      </w:r>
-      <w:proofErr w:type="spellStart"/>
-      <w:r>
-        <w:rPr>
-          <w:rFonts w:ascii="Calibri" w:eastAsia="Calibri" w:hAnsi="Calibri" w:cs="Times New Roman"/>
-          <w:bCs/>
-          <w:kern w:val="0"/>
-          <w14:ligatures w14:val="none"/>
-        </w:rPr>
-        <w:t>void</w:t>
-      </w:r>
-      <w:proofErr w:type="spellEnd"/>
+        <w:t>: void</w:t>
+      </w:r>
     </w:p>
     <w:p>
       <w:pPr>
@@ -6529,8 +4791,6 @@
         <w:t xml:space="preserve"> del </w:t>
       </w:r>
       <w:bookmarkStart w:id="4" w:name="_Hlk180249463"/>
-      <w:proofErr w:type="spellStart"/>
-      <w:proofErr w:type="gramStart"/>
       <w:r>
         <w:rPr>
           <w:rFonts w:ascii="Calibri" w:eastAsia="Calibri" w:hAnsi="Calibri" w:cs="Times New Roman"/>
@@ -6540,31 +4800,7 @@
           <w:lang w:val="en-US"/>
           <w14:ligatures w14:val="none"/>
         </w:rPr>
-        <w:t>onFiltersPopUpAcceptClicked</w:t>
-      </w:r>
-      <w:proofErr w:type="spellEnd"/>
-      <w:r>
-        <w:rPr>
-          <w:rFonts w:ascii="Calibri" w:eastAsia="Calibri" w:hAnsi="Calibri" w:cs="Times New Roman"/>
-          <w:b/>
-          <w:bCs/>
-          <w:kern w:val="0"/>
-          <w:lang w:val="en-US"/>
-          <w14:ligatures w14:val="none"/>
-        </w:rPr>
-        <w:t>(</w:t>
-      </w:r>
-      <w:proofErr w:type="gramEnd"/>
-      <w:r>
-        <w:rPr>
-          <w:rFonts w:ascii="Calibri" w:eastAsia="Calibri" w:hAnsi="Calibri" w:cs="Times New Roman"/>
-          <w:b/>
-          <w:bCs/>
-          <w:kern w:val="0"/>
-          <w:lang w:val="en-US"/>
-          <w14:ligatures w14:val="none"/>
-        </w:rPr>
-        <w:t xml:space="preserve">): </w:t>
+        <w:t xml:space="preserve">onFiltersPopUpAcceptClicked(): </w:t>
       </w:r>
       <w:bookmarkEnd w:id="4"/>
       <w:r>
@@ -6668,13 +4904,8 @@
               <w:spacing w:after="100" w:afterAutospacing="1"/>
               <w:ind w:left="0"/>
             </w:pPr>
-            <w:proofErr w:type="spellStart"/>
-            <w:r>
-              <w:t>TempFilter</w:t>
-            </w:r>
-            <w:proofErr w:type="spellEnd"/>
-            <w:r>
-              <w:t xml:space="preserve"> = {Gasolina95E5}</w:t>
+            <w:r>
+              <w:t>TempFilter = {Gasolina95E5}</w:t>
             </w:r>
           </w:p>
         </w:tc>
@@ -6689,13 +4920,8 @@
               <w:ind w:left="0"/>
               <w:jc w:val="both"/>
             </w:pPr>
-            <w:proofErr w:type="spellStart"/>
-            <w:r>
-              <w:t>Filter</w:t>
-            </w:r>
-            <w:proofErr w:type="spellEnd"/>
-            <w:r>
-              <w:t xml:space="preserve"> = {Gasolina95E5}</w:t>
+            <w:r>
+              <w:t>Filter = {Gasolina95E5}</w:t>
             </w:r>
           </w:p>
           <w:p>
@@ -6705,19 +4931,9 @@
               <w:ind w:left="0"/>
               <w:jc w:val="both"/>
             </w:pPr>
-            <w:proofErr w:type="spellStart"/>
-            <w:r>
-              <w:t>TempFilter</w:t>
-            </w:r>
-            <w:proofErr w:type="spellEnd"/>
-            <w:r>
-              <w:t xml:space="preserve"> = </w:t>
-            </w:r>
-            <w:proofErr w:type="spellStart"/>
-            <w:r>
-              <w:t>null</w:t>
-            </w:r>
-            <w:proofErr w:type="spellEnd"/>
+            <w:r>
+              <w:t>TempFilter = null</w:t>
+            </w:r>
           </w:p>
           <w:p>
             <w:pPr>
@@ -6802,21 +5018,8 @@
               <w:spacing w:after="100" w:afterAutospacing="1"/>
               <w:ind w:left="0"/>
             </w:pPr>
-            <w:proofErr w:type="spellStart"/>
-            <w:r>
-              <w:t>TempFilter</w:t>
-            </w:r>
-            <w:proofErr w:type="spellEnd"/>
-            <w:r>
-              <w:t xml:space="preserve"> = {</w:t>
-            </w:r>
-            <w:proofErr w:type="spellStart"/>
-            <w:r>
-              <w:t>GasoleoA</w:t>
-            </w:r>
-            <w:proofErr w:type="spellEnd"/>
-            <w:r>
-              <w:t>}</w:t>
+            <w:r>
+              <w:t>TempFilter = {GasoleoA}</w:t>
             </w:r>
           </w:p>
         </w:tc>
@@ -6831,30 +5034,14 @@
               <w:ind w:left="0"/>
               <w:jc w:val="both"/>
             </w:pPr>
-            <w:proofErr w:type="spellStart"/>
-            <w:r>
-              <w:rPr>
-                <w:color w:val="000000"/>
-              </w:rPr>
-              <w:t>Filter</w:t>
-            </w:r>
-            <w:proofErr w:type="spellEnd"/>
-            <w:r>
-              <w:rPr>
-                <w:color w:val="000000"/>
-              </w:rPr>
-              <w:t xml:space="preserve"> = </w:t>
-            </w:r>
-            <w:r>
-              <w:t>{</w:t>
-            </w:r>
-            <w:proofErr w:type="spellStart"/>
-            <w:r>
-              <w:t>GasoleoA</w:t>
-            </w:r>
-            <w:proofErr w:type="spellEnd"/>
-            <w:r>
-              <w:t>}</w:t>
+            <w:r>
+              <w:rPr>
+                <w:color w:val="000000"/>
+              </w:rPr>
+              <w:t xml:space="preserve">Filter = </w:t>
+            </w:r>
+            <w:r>
+              <w:t>{GasoleoA}</w:t>
             </w:r>
           </w:p>
           <w:p>
@@ -6864,19 +5051,9 @@
               <w:ind w:left="0"/>
               <w:jc w:val="both"/>
             </w:pPr>
-            <w:proofErr w:type="spellStart"/>
-            <w:r>
-              <w:t>TempFilter</w:t>
-            </w:r>
-            <w:proofErr w:type="spellEnd"/>
-            <w:r>
-              <w:t xml:space="preserve"> = </w:t>
-            </w:r>
-            <w:proofErr w:type="spellStart"/>
-            <w:r>
-              <w:t>null</w:t>
-            </w:r>
-            <w:proofErr w:type="spellEnd"/>
+            <w:r>
+              <w:t>TempFilter = null</w:t>
+            </w:r>
           </w:p>
           <w:p>
             <w:pPr>
@@ -6918,7 +5095,19 @@
               <w:rPr>
                 <w:color w:val="000000"/>
               </w:rPr>
-              <w:t>{CEPSA, REPSOL, PETRONOR, PETRONOR V2, GALP}</w:t>
+              <w:t xml:space="preserve">{CEPSA, REPSOL, PETRONOR, PETRONOR V2, </w:t>
+            </w:r>
+            <w:r>
+              <w:rPr>
+                <w:color w:val="000000"/>
+              </w:rPr>
+              <w:t>REDETRANS</w:t>
+            </w:r>
+            <w:r>
+              <w:rPr>
+                <w:color w:val="000000"/>
+              </w:rPr>
+              <w:t>}</w:t>
             </w:r>
           </w:p>
         </w:tc>
@@ -6950,24 +5139,9 @@
               <w:spacing w:after="100" w:afterAutospacing="1"/>
               <w:ind w:left="0"/>
             </w:pPr>
-            <w:proofErr w:type="spellStart"/>
-            <w:r>
-              <w:t>TempFilter</w:t>
-            </w:r>
-            <w:proofErr w:type="spellEnd"/>
-            <w:r>
-              <w:t xml:space="preserve"> = {Gasolina95E5, </w:t>
-            </w:r>
-            <w:proofErr w:type="spellStart"/>
-            <w:proofErr w:type="gramStart"/>
-            <w:r>
-              <w:t>GasoleoA</w:t>
-            </w:r>
-            <w:proofErr w:type="spellEnd"/>
-            <w:r>
-              <w:t xml:space="preserve"> }</w:t>
-            </w:r>
-            <w:proofErr w:type="gramEnd"/>
+            <w:r>
+              <w:t>TempFilter = {Gasolina95E5, GasoleoA }</w:t>
+            </w:r>
           </w:p>
         </w:tc>
         <w:tc>
@@ -6981,21 +5155,8 @@
               <w:ind w:left="0"/>
               <w:jc w:val="both"/>
             </w:pPr>
-            <w:proofErr w:type="spellStart"/>
-            <w:r>
-              <w:t>Filter</w:t>
-            </w:r>
-            <w:proofErr w:type="spellEnd"/>
-            <w:r>
-              <w:t xml:space="preserve"> = {Gasolina95E5, </w:t>
-            </w:r>
-            <w:proofErr w:type="spellStart"/>
-            <w:r>
-              <w:t>GasoleoA</w:t>
-            </w:r>
-            <w:proofErr w:type="spellEnd"/>
-            <w:r>
-              <w:t>}</w:t>
+            <w:r>
+              <w:t>Filter = {Gasolina95E5, GasoleoA}</w:t>
             </w:r>
           </w:p>
           <w:p>
@@ -7005,19 +5166,9 @@
               <w:ind w:left="0"/>
               <w:jc w:val="both"/>
             </w:pPr>
-            <w:proofErr w:type="spellStart"/>
-            <w:r>
-              <w:t>TempFilter</w:t>
-            </w:r>
-            <w:proofErr w:type="spellEnd"/>
-            <w:r>
-              <w:t xml:space="preserve"> = </w:t>
-            </w:r>
-            <w:proofErr w:type="spellStart"/>
-            <w:r>
-              <w:t>null</w:t>
-            </w:r>
-            <w:proofErr w:type="spellEnd"/>
+            <w:r>
+              <w:t>TempFilter = null</w:t>
+            </w:r>
           </w:p>
           <w:p>
             <w:pPr>
@@ -7056,7 +5207,7 @@
               <w:rPr>
                 <w:color w:val="000000"/>
               </w:rPr>
-              <w:t>{CEPSA, REPSOL, PETRONOR, PETRONOR V2, GALP}</w:t>
+              <w:t>{CEPSA, REPSOL, PETRONOR, PETRONOR V2}</w:t>
             </w:r>
           </w:p>
         </w:tc>
@@ -7102,8 +5253,6 @@
         </w:rPr>
         <w:t xml:space="preserve">método </w:t>
       </w:r>
-      <w:proofErr w:type="spellStart"/>
-      <w:proofErr w:type="gramStart"/>
       <w:r>
         <w:rPr>
           <w:i/>
@@ -7113,7 +5262,6 @@
         </w:rPr>
         <w:t>onFiltersPopUpAcceptClicked</w:t>
       </w:r>
-      <w:proofErr w:type="spellEnd"/>
       <w:r>
         <w:rPr>
           <w:bCs/>
@@ -7121,17 +5269,7 @@
           <w:iCs/>
           <w:color w:val="0F4761" w:themeColor="accent1" w:themeShade="BF"/>
         </w:rPr>
-        <w:t>(</w:t>
-      </w:r>
-      <w:proofErr w:type="gramEnd"/>
-      <w:r>
-        <w:rPr>
-          <w:bCs/>
-          <w:i/>
-          <w:iCs/>
-          <w:color w:val="0F4761" w:themeColor="accent1" w:themeShade="BF"/>
-        </w:rPr>
-        <w:t>)</w:t>
+        <w:t>()</w:t>
       </w:r>
     </w:p>
     <w:p>
@@ -7382,7 +5520,6 @@
         </w:rPr>
         <w:t xml:space="preserve">En la clase </w:t>
       </w:r>
-      <w:proofErr w:type="spellStart"/>
       <w:r>
         <w:rPr>
           <w:rFonts w:ascii="Calibri" w:eastAsia="Calibri" w:hAnsi="Calibri" w:cs="Times New Roman"/>
@@ -7393,7 +5530,6 @@
         </w:rPr>
         <w:t>Filter</w:t>
       </w:r>
-      <w:proofErr w:type="spellEnd"/>
       <w:r>
         <w:rPr>
           <w:rFonts w:ascii="Calibri" w:eastAsia="Calibri" w:hAnsi="Calibri" w:cs="Times New Roman"/>
@@ -7410,8 +5546,6 @@
         </w:rPr>
         <w:t xml:space="preserve">étodo </w:t>
       </w:r>
-      <w:proofErr w:type="spellStart"/>
-      <w:proofErr w:type="gramStart"/>
       <w:r>
         <w:rPr>
           <w:rFonts w:ascii="Calibri" w:eastAsia="Calibri" w:hAnsi="Calibri" w:cs="Times New Roman"/>
@@ -7420,73 +5554,7 @@
           <w:kern w:val="0"/>
           <w14:ligatures w14:val="none"/>
         </w:rPr>
-        <w:t>toFilter</w:t>
-      </w:r>
-      <w:proofErr w:type="spellEnd"/>
-      <w:r>
-        <w:rPr>
-          <w:rFonts w:ascii="Calibri" w:eastAsia="Calibri" w:hAnsi="Calibri" w:cs="Times New Roman"/>
-          <w:b/>
-          <w:bCs/>
-          <w:kern w:val="0"/>
-          <w14:ligatures w14:val="none"/>
-        </w:rPr>
-        <w:t>( g</w:t>
-      </w:r>
-      <w:proofErr w:type="gramEnd"/>
-      <w:r>
-        <w:rPr>
-          <w:rFonts w:ascii="Calibri" w:eastAsia="Calibri" w:hAnsi="Calibri" w:cs="Times New Roman"/>
-          <w:b/>
-          <w:bCs/>
-          <w:kern w:val="0"/>
-          <w14:ligatures w14:val="none"/>
-        </w:rPr>
-        <w:t xml:space="preserve"> :</w:t>
-      </w:r>
-      <w:proofErr w:type="spellStart"/>
-      <w:r>
-        <w:rPr>
-          <w:rFonts w:ascii="Calibri" w:eastAsia="Calibri" w:hAnsi="Calibri" w:cs="Times New Roman"/>
-          <w:b/>
-          <w:bCs/>
-          <w:kern w:val="0"/>
-          <w14:ligatures w14:val="none"/>
-        </w:rPr>
-        <w:t>List</w:t>
-      </w:r>
-      <w:proofErr w:type="spellEnd"/>
-      <w:r>
-        <w:rPr>
-          <w:rFonts w:ascii="Calibri" w:eastAsia="Calibri" w:hAnsi="Calibri" w:cs="Times New Roman"/>
-          <w:b/>
-          <w:bCs/>
-          <w:kern w:val="0"/>
-          <w14:ligatures w14:val="none"/>
-        </w:rPr>
-        <w:t xml:space="preserve"> &lt;Gasolinera&gt; ) : </w:t>
-      </w:r>
-      <w:proofErr w:type="spellStart"/>
-      <w:r>
-        <w:rPr>
-          <w:rFonts w:ascii="Calibri" w:eastAsia="Calibri" w:hAnsi="Calibri" w:cs="Times New Roman"/>
-          <w:b/>
-          <w:bCs/>
-          <w:kern w:val="0"/>
-          <w14:ligatures w14:val="none"/>
-        </w:rPr>
-        <w:t>List</w:t>
-      </w:r>
-      <w:proofErr w:type="spellEnd"/>
-      <w:r>
-        <w:rPr>
-          <w:rFonts w:ascii="Calibri" w:eastAsia="Calibri" w:hAnsi="Calibri" w:cs="Times New Roman"/>
-          <w:b/>
-          <w:bCs/>
-          <w:kern w:val="0"/>
-          <w14:ligatures w14:val="none"/>
-        </w:rPr>
-        <w:t>&lt;Gasolinera&gt;</w:t>
+        <w:t>toFilter( g :List &lt;Gasolinera&gt; ) : List&lt;Gasolinera&gt;</w:t>
       </w:r>
     </w:p>
     <w:p>
@@ -7599,7 +5667,6 @@
         </w:rPr>
         <w:t xml:space="preserve">En la clase </w:t>
       </w:r>
-      <w:proofErr w:type="spellStart"/>
       <w:r>
         <w:rPr>
           <w:rFonts w:ascii="Calibri" w:eastAsia="Calibri" w:hAnsi="Calibri" w:cs="Times New Roman"/>
@@ -7611,7 +5678,6 @@
         </w:rPr>
         <w:t>MainPresenter</w:t>
       </w:r>
-      <w:proofErr w:type="spellEnd"/>
       <w:r>
         <w:rPr>
           <w:rFonts w:ascii="Calibri" w:eastAsia="Calibri" w:hAnsi="Calibri" w:cs="Times New Roman"/>
@@ -7621,8 +5687,6 @@
         </w:rPr>
         <w:t xml:space="preserve">, el método </w:t>
       </w:r>
-      <w:proofErr w:type="spellStart"/>
-      <w:proofErr w:type="gramStart"/>
       <w:r>
         <w:rPr>
           <w:rFonts w:ascii="Calibri" w:eastAsia="Calibri" w:hAnsi="Calibri" w:cs="Times New Roman"/>
@@ -7632,45 +5696,8 @@
           <w:kern w:val="0"/>
           <w14:ligatures w14:val="none"/>
         </w:rPr>
-        <w:t>onFiltersPopUpAcceptClicked</w:t>
-      </w:r>
-      <w:proofErr w:type="spellEnd"/>
-      <w:r>
-        <w:rPr>
-          <w:rFonts w:ascii="Calibri" w:eastAsia="Calibri" w:hAnsi="Calibri" w:cs="Times New Roman"/>
-          <w:b/>
-          <w:bCs/>
-          <w:color w:val="000000" w:themeColor="text1"/>
-          <w:kern w:val="0"/>
-          <w14:ligatures w14:val="none"/>
-        </w:rPr>
-        <w:t>(</w:t>
-      </w:r>
-      <w:proofErr w:type="gramEnd"/>
-      <w:r>
-        <w:rPr>
-          <w:rFonts w:ascii="Calibri" w:eastAsia="Calibri" w:hAnsi="Calibri" w:cs="Times New Roman"/>
-          <w:b/>
-          <w:bCs/>
-          <w:color w:val="000000" w:themeColor="text1"/>
-          <w:kern w:val="0"/>
-          <w14:ligatures w14:val="none"/>
-        </w:rPr>
-        <w:t xml:space="preserve">): </w:t>
-      </w:r>
-      <w:proofErr w:type="spellStart"/>
-      <w:r>
-        <w:rPr>
-          <w:rFonts w:ascii="Calibri" w:eastAsia="Calibri" w:hAnsi="Calibri" w:cs="Times New Roman"/>
-          <w:b/>
-          <w:bCs/>
-          <w:color w:val="000000" w:themeColor="text1"/>
-          <w:kern w:val="0"/>
-          <w14:ligatures w14:val="none"/>
-        </w:rPr>
-        <w:t>void</w:t>
-      </w:r>
-      <w:proofErr w:type="spellEnd"/>
+        <w:t>onFiltersPopUpAcceptClicked(): void</w:t>
+      </w:r>
     </w:p>
     <w:p>
       <w:pPr>
@@ -11474,7 +9501,6 @@
   <w:style w:type="character" w:default="1" w:styleId="Fuentedeprrafopredeter">
     <w:name w:val="Default Paragraph Font"/>
     <w:uiPriority w:val="1"/>
-    <w:semiHidden/>
     <w:unhideWhenUsed/>
   </w:style>
   <w:style w:type="table" w:default="1" w:styleId="Tablanormal">

</xml_diff>